<commit_message>
Add system overview usecase
</commit_message>
<xml_diff>
--- a/Document/UseCase/DatNT/DatNT-UseCase.docx
+++ b/Document/UseCase/DatNT/DatNT-UseCase.docx
@@ -2,6 +2,79 @@
 <file path=word/document.xml><?xml version="1.0" encoding="utf-8"?>
 <w:document xmlns:wpc="http://schemas.microsoft.com/office/word/2010/wordprocessingCanvas" xmlns:mc="http://schemas.openxmlformats.org/markup-compatibility/2006" xmlns:o="urn:schemas-microsoft-com:office:office" xmlns:r="http://schemas.openxmlformats.org/officeDocument/2006/relationships" xmlns:m="http://schemas.openxmlformats.org/officeDocument/2006/math" xmlns:v="urn:schemas-microsoft-com:vml" xmlns:wp14="http://schemas.microsoft.com/office/word/2010/wordprocessingDrawing" xmlns:wp="http://schemas.openxmlformats.org/drawingml/2006/wordprocessingDrawing" xmlns:w10="urn:schemas-microsoft-com:office:word" xmlns:w="http://schemas.openxmlformats.org/wordprocessingml/2006/main" xmlns:w14="http://schemas.microsoft.com/office/word/2010/wordml" xmlns:w15="http://schemas.microsoft.com/office/word/2012/wordml" xmlns:wpg="http://schemas.microsoft.com/office/word/2010/wordprocessingGroup" xmlns:wpi="http://schemas.microsoft.com/office/word/2010/wordprocessingInk" xmlns:wne="http://schemas.microsoft.com/office/word/2006/wordml" xmlns:wps="http://schemas.microsoft.com/office/word/2010/wordprocessingShape" mc:Ignorable="w14 w15 wp14">
   <w:body>
+    <w:p>
+      <w:pPr>
+        <w:pStyle w:val="Heading3"/>
+        <w:numPr>
+          <w:ilvl w:val="0"/>
+          <w:numId w:val="37"/>
+        </w:numPr>
+      </w:pPr>
+      <w:bookmarkStart w:id="0" w:name="_Toc427272801"/>
+      <w:r>
+        <w:t>System overview use case</w:t>
+      </w:r>
+    </w:p>
+    <w:p>
+      <w:pPr>
+        <w:ind w:left="720"/>
+      </w:pPr>
+      <w:r>
+        <w:rPr>
+          <w:noProof/>
+        </w:rPr>
+        <w:drawing>
+          <wp:inline distT="0" distB="0" distL="0" distR="0">
+            <wp:extent cx="5943600" cy="6478524"/>
+            <wp:effectExtent l="0" t="0" r="0" b="0"/>
+            <wp:docPr id="8" name="Picture 8" descr="D:\ImageUseCase\Web Use Case - Use Case (1).png"/>
+            <wp:cNvGraphicFramePr>
+              <a:graphicFrameLocks xmlns:a="http://schemas.openxmlformats.org/drawingml/2006/main" noChangeAspect="1"/>
+            </wp:cNvGraphicFramePr>
+            <a:graphic xmlns:a="http://schemas.openxmlformats.org/drawingml/2006/main">
+              <a:graphicData uri="http://schemas.openxmlformats.org/drawingml/2006/picture">
+                <pic:pic xmlns:pic="http://schemas.openxmlformats.org/drawingml/2006/picture">
+                  <pic:nvPicPr>
+                    <pic:cNvPr id="0" name="Picture 1" descr="D:\ImageUseCase\Web Use Case - Use Case (1).png"/>
+                    <pic:cNvPicPr>
+                      <a:picLocks noChangeAspect="1" noChangeArrowheads="1"/>
+                    </pic:cNvPicPr>
+                  </pic:nvPicPr>
+                  <pic:blipFill>
+                    <a:blip r:embed="rId5" cstate="print">
+                      <a:extLst>
+                        <a:ext uri="{28A0092B-C50C-407E-A947-70E740481C1C}">
+                          <a14:useLocalDpi xmlns:a14="http://schemas.microsoft.com/office/drawing/2010/main" val="0"/>
+                        </a:ext>
+                      </a:extLst>
+                    </a:blip>
+                    <a:srcRect/>
+                    <a:stretch>
+                      <a:fillRect/>
+                    </a:stretch>
+                  </pic:blipFill>
+                  <pic:spPr bwMode="auto">
+                    <a:xfrm>
+                      <a:off x="0" y="0"/>
+                      <a:ext cx="5943600" cy="6478524"/>
+                    </a:xfrm>
+                    <a:prstGeom prst="rect">
+                      <a:avLst/>
+                    </a:prstGeom>
+                    <a:noFill/>
+                    <a:ln>
+                      <a:noFill/>
+                    </a:ln>
+                  </pic:spPr>
+                </pic:pic>
+              </a:graphicData>
+            </a:graphic>
+          </wp:inline>
+        </w:drawing>
+      </w:r>
+      <w:bookmarkStart w:id="1" w:name="_GoBack"/>
+      <w:bookmarkEnd w:id="1"/>
+    </w:p>
     <w:p>
       <w:pPr>
         <w:pStyle w:val="Heading3"/>
@@ -11,8 +84,8 @@
         </w:numPr>
         <w:spacing w:line="256" w:lineRule="auto"/>
       </w:pPr>
-      <w:bookmarkStart w:id="0" w:name="_Toc427272801"/>
       <w:r>
+        <w:lastRenderedPageBreak/>
         <w:t>List of Use Case</w:t>
       </w:r>
       <w:bookmarkEnd w:id="0"/>
@@ -70,7 +143,7 @@
                     </pic:cNvPicPr>
                   </pic:nvPicPr>
                   <pic:blipFill>
-                    <a:blip r:embed="rId5">
+                    <a:blip r:embed="rId6">
                       <a:extLst>
                         <a:ext uri="{28A0092B-C50C-407E-A947-70E740481C1C}">
                           <a14:useLocalDpi xmlns:a14="http://schemas.microsoft.com/office/drawing/2010/main" val="0"/>
@@ -106,22 +179,35 @@
       <w:pPr>
         <w:pStyle w:val="Caption"/>
       </w:pPr>
-      <w:bookmarkStart w:id="1" w:name="_Toc427273009"/>
+      <w:bookmarkStart w:id="2" w:name="_Toc427273009"/>
       <w:r>
         <w:t xml:space="preserve">Figure </w:t>
       </w:r>
-      <w:fldSimple w:instr=" SEQ Figure \* ARABIC ">
-        <w:r>
-          <w:rPr>
-            <w:noProof/>
-          </w:rPr>
-          <w:t>5</w:t>
-        </w:r>
-      </w:fldSimple>
+      <w:r>
+        <w:fldChar w:fldCharType="begin"/>
+      </w:r>
+      <w:r>
+        <w:instrText xml:space="preserve"> SEQ Figure \* ARABIC </w:instrText>
+      </w:r>
+      <w:r>
+        <w:fldChar w:fldCharType="separate"/>
+      </w:r>
+      <w:r>
+        <w:rPr>
+          <w:noProof/>
+        </w:rPr>
+        <w:t>5</w:t>
+      </w:r>
+      <w:r>
+        <w:rPr>
+          <w:noProof/>
+        </w:rPr>
+        <w:fldChar w:fldCharType="end"/>
+      </w:r>
       <w:r>
         <w:t xml:space="preserve"> &lt;Guest&gt; Overview Use Case</w:t>
       </w:r>
-      <w:bookmarkEnd w:id="1"/>
+      <w:bookmarkEnd w:id="2"/>
     </w:p>
     <w:p>
       <w:pPr>
@@ -163,7 +249,7 @@
                     </pic:cNvPicPr>
                   </pic:nvPicPr>
                   <pic:blipFill>
-                    <a:blip r:embed="rId5">
+                    <a:blip r:embed="rId6">
                       <a:extLst>
                         <a:ext uri="{28A0092B-C50C-407E-A947-70E740481C1C}">
                           <a14:useLocalDpi xmlns:a14="http://schemas.microsoft.com/office/drawing/2010/main" val="0"/>
@@ -199,22 +285,35 @@
       <w:pPr>
         <w:pStyle w:val="Caption"/>
       </w:pPr>
-      <w:bookmarkStart w:id="2" w:name="_Toc427273010"/>
+      <w:bookmarkStart w:id="3" w:name="_Toc427273010"/>
       <w:r>
         <w:t xml:space="preserve">Figure </w:t>
       </w:r>
-      <w:fldSimple w:instr=" SEQ Figure \* ARABIC ">
-        <w:r>
-          <w:rPr>
-            <w:noProof/>
-          </w:rPr>
-          <w:t>6</w:t>
-        </w:r>
-      </w:fldSimple>
+      <w:r>
+        <w:fldChar w:fldCharType="begin"/>
+      </w:r>
+      <w:r>
+        <w:instrText xml:space="preserve"> SEQ Figure \* ARABIC </w:instrText>
+      </w:r>
+      <w:r>
+        <w:fldChar w:fldCharType="separate"/>
+      </w:r>
+      <w:r>
+        <w:rPr>
+          <w:noProof/>
+        </w:rPr>
+        <w:t>6</w:t>
+      </w:r>
+      <w:r>
+        <w:rPr>
+          <w:noProof/>
+        </w:rPr>
+        <w:fldChar w:fldCharType="end"/>
+      </w:r>
       <w:r>
         <w:t xml:space="preserve"> &lt;Guest&gt; Login</w:t>
       </w:r>
-      <w:bookmarkEnd w:id="2"/>
+      <w:bookmarkEnd w:id="3"/>
     </w:p>
     <w:tbl>
       <w:tblPr>
@@ -1678,23 +1777,36 @@
       <w:pPr>
         <w:pStyle w:val="Caption"/>
       </w:pPr>
-      <w:bookmarkStart w:id="3" w:name="_Toc427272872"/>
+      <w:bookmarkStart w:id="4" w:name="_Toc427272872"/>
       <w:r>
         <w:lastRenderedPageBreak/>
         <w:t xml:space="preserve">Table </w:t>
       </w:r>
-      <w:fldSimple w:instr=" SEQ Table \* ARABIC ">
-        <w:r>
-          <w:rPr>
-            <w:noProof/>
-          </w:rPr>
-          <w:t>10</w:t>
-        </w:r>
-      </w:fldSimple>
+      <w:r>
+        <w:fldChar w:fldCharType="begin"/>
+      </w:r>
+      <w:r>
+        <w:instrText xml:space="preserve"> SEQ Table \* ARABIC </w:instrText>
+      </w:r>
+      <w:r>
+        <w:fldChar w:fldCharType="separate"/>
+      </w:r>
+      <w:r>
+        <w:rPr>
+          <w:noProof/>
+        </w:rPr>
+        <w:t>10</w:t>
+      </w:r>
+      <w:r>
+        <w:rPr>
+          <w:noProof/>
+        </w:rPr>
+        <w:fldChar w:fldCharType="end"/>
+      </w:r>
       <w:r>
         <w:t xml:space="preserve"> Use case WG01 - &lt;Guest&gt; Login</w:t>
       </w:r>
-      <w:bookmarkEnd w:id="3"/>
+      <w:bookmarkEnd w:id="4"/>
     </w:p>
     <w:p>
       <w:pPr>
@@ -1737,7 +1849,7 @@
                     </pic:cNvPicPr>
                   </pic:nvPicPr>
                   <pic:blipFill>
-                    <a:blip r:embed="rId6">
+                    <a:blip r:embed="rId7">
                       <a:extLst>
                         <a:ext uri="{28A0092B-C50C-407E-A947-70E740481C1C}">
                           <a14:useLocalDpi xmlns:a14="http://schemas.microsoft.com/office/drawing/2010/main" val="0"/>
@@ -1773,22 +1885,35 @@
       <w:pPr>
         <w:pStyle w:val="Caption"/>
       </w:pPr>
-      <w:bookmarkStart w:id="4" w:name="_Toc427273024"/>
+      <w:bookmarkStart w:id="5" w:name="_Toc427273024"/>
       <w:r>
         <w:t xml:space="preserve">Figure </w:t>
       </w:r>
-      <w:fldSimple w:instr=" SEQ Figure \* ARABIC ">
-        <w:r>
-          <w:rPr>
-            <w:noProof/>
-          </w:rPr>
-          <w:t>20</w:t>
-        </w:r>
-      </w:fldSimple>
+      <w:r>
+        <w:fldChar w:fldCharType="begin"/>
+      </w:r>
+      <w:r>
+        <w:instrText xml:space="preserve"> SEQ Figure \* ARABIC </w:instrText>
+      </w:r>
+      <w:r>
+        <w:fldChar w:fldCharType="separate"/>
+      </w:r>
+      <w:r>
+        <w:rPr>
+          <w:noProof/>
+        </w:rPr>
+        <w:t>20</w:t>
+      </w:r>
+      <w:r>
+        <w:rPr>
+          <w:noProof/>
+        </w:rPr>
+        <w:fldChar w:fldCharType="end"/>
+      </w:r>
       <w:r>
         <w:t xml:space="preserve"> &lt;Staff&gt; Overview Use Case</w:t>
       </w:r>
-      <w:bookmarkEnd w:id="4"/>
+      <w:bookmarkEnd w:id="5"/>
     </w:p>
     <w:p>
       <w:pPr>
@@ -1831,7 +1956,7 @@
                     </pic:cNvPicPr>
                   </pic:nvPicPr>
                   <pic:blipFill>
-                    <a:blip r:embed="rId7" cstate="print">
+                    <a:blip r:embed="rId8" cstate="print">
                       <a:extLst>
                         <a:ext uri="{28A0092B-C50C-407E-A947-70E740481C1C}">
                           <a14:useLocalDpi xmlns:a14="http://schemas.microsoft.com/office/drawing/2010/main" val="0"/>
@@ -1867,22 +1992,35 @@
       <w:pPr>
         <w:pStyle w:val="Caption"/>
       </w:pPr>
-      <w:bookmarkStart w:id="5" w:name="_Toc427273025"/>
+      <w:bookmarkStart w:id="6" w:name="_Toc427273025"/>
       <w:r>
         <w:t xml:space="preserve">Figure </w:t>
       </w:r>
-      <w:fldSimple w:instr=" SEQ Figure \* ARABIC ">
-        <w:r>
-          <w:rPr>
-            <w:noProof/>
-          </w:rPr>
-          <w:t>21</w:t>
-        </w:r>
-      </w:fldSimple>
+      <w:r>
+        <w:fldChar w:fldCharType="begin"/>
+      </w:r>
+      <w:r>
+        <w:instrText xml:space="preserve"> SEQ Figure \* ARABIC </w:instrText>
+      </w:r>
+      <w:r>
+        <w:fldChar w:fldCharType="separate"/>
+      </w:r>
+      <w:r>
+        <w:rPr>
+          <w:noProof/>
+        </w:rPr>
+        <w:t>21</w:t>
+      </w:r>
+      <w:r>
+        <w:rPr>
+          <w:noProof/>
+        </w:rPr>
+        <w:fldChar w:fldCharType="end"/>
+      </w:r>
       <w:r>
         <w:t xml:space="preserve"> &lt;Staff&gt; </w:t>
       </w:r>
-      <w:bookmarkEnd w:id="5"/>
+      <w:bookmarkEnd w:id="6"/>
       <w:r>
         <w:t>Logout</w:t>
       </w:r>
@@ -2866,23 +3004,36 @@
       <w:pPr>
         <w:pStyle w:val="Caption"/>
       </w:pPr>
-      <w:bookmarkStart w:id="6" w:name="_Toc427272886"/>
+      <w:bookmarkStart w:id="7" w:name="_Toc427272886"/>
       <w:r>
         <w:lastRenderedPageBreak/>
         <w:t xml:space="preserve">Table </w:t>
       </w:r>
-      <w:fldSimple w:instr=" SEQ Table \* ARABIC ">
-        <w:r>
-          <w:rPr>
-            <w:noProof/>
-          </w:rPr>
-          <w:t>24</w:t>
-        </w:r>
-      </w:fldSimple>
+      <w:r>
+        <w:fldChar w:fldCharType="begin"/>
+      </w:r>
+      <w:r>
+        <w:instrText xml:space="preserve"> SEQ Table \* ARABIC </w:instrText>
+      </w:r>
+      <w:r>
+        <w:fldChar w:fldCharType="separate"/>
+      </w:r>
+      <w:r>
+        <w:rPr>
+          <w:noProof/>
+        </w:rPr>
+        <w:t>24</w:t>
+      </w:r>
+      <w:r>
+        <w:rPr>
+          <w:noProof/>
+        </w:rPr>
+        <w:fldChar w:fldCharType="end"/>
+      </w:r>
       <w:r>
         <w:t xml:space="preserve"> Use case WS01 - &lt;Staff&gt; Logout</w:t>
       </w:r>
-      <w:bookmarkEnd w:id="6"/>
+      <w:bookmarkEnd w:id="7"/>
     </w:p>
     <w:p>
       <w:pPr>
@@ -2926,7 +3077,7 @@
                     </pic:cNvPicPr>
                   </pic:nvPicPr>
                   <pic:blipFill>
-                    <a:blip r:embed="rId8" cstate="print">
+                    <a:blip r:embed="rId9" cstate="print">
                       <a:extLst>
                         <a:ext uri="{28A0092B-C50C-407E-A947-70E740481C1C}">
                           <a14:useLocalDpi xmlns:a14="http://schemas.microsoft.com/office/drawing/2010/main" val="0"/>
@@ -2962,22 +3113,35 @@
       <w:pPr>
         <w:pStyle w:val="Caption"/>
       </w:pPr>
-      <w:bookmarkStart w:id="7" w:name="_Toc427273026"/>
+      <w:bookmarkStart w:id="8" w:name="_Toc427273026"/>
       <w:r>
         <w:t xml:space="preserve">Figure </w:t>
       </w:r>
-      <w:fldSimple w:instr=" SEQ Figure \* ARABIC ">
-        <w:r>
-          <w:rPr>
-            <w:noProof/>
-          </w:rPr>
-          <w:t>22</w:t>
-        </w:r>
-      </w:fldSimple>
+      <w:r>
+        <w:fldChar w:fldCharType="begin"/>
+      </w:r>
+      <w:r>
+        <w:instrText xml:space="preserve"> SEQ Figure \* ARABIC </w:instrText>
+      </w:r>
+      <w:r>
+        <w:fldChar w:fldCharType="separate"/>
+      </w:r>
+      <w:r>
+        <w:rPr>
+          <w:noProof/>
+        </w:rPr>
+        <w:t>22</w:t>
+      </w:r>
+      <w:r>
+        <w:rPr>
+          <w:noProof/>
+        </w:rPr>
+        <w:fldChar w:fldCharType="end"/>
+      </w:r>
       <w:r>
         <w:t xml:space="preserve"> &lt;Staff&gt; </w:t>
       </w:r>
-      <w:bookmarkEnd w:id="7"/>
+      <w:bookmarkEnd w:id="8"/>
       <w:r>
         <w:t>Search bus route information</w:t>
       </w:r>
@@ -4197,23 +4361,36 @@
       <w:pPr>
         <w:pStyle w:val="Caption"/>
       </w:pPr>
-      <w:bookmarkStart w:id="8" w:name="_Toc427272887"/>
+      <w:bookmarkStart w:id="9" w:name="_Toc427272887"/>
       <w:r>
         <w:lastRenderedPageBreak/>
         <w:t xml:space="preserve">Table </w:t>
       </w:r>
-      <w:fldSimple w:instr=" SEQ Table \* ARABIC ">
-        <w:r>
-          <w:rPr>
-            <w:noProof/>
-          </w:rPr>
-          <w:t>25</w:t>
-        </w:r>
-      </w:fldSimple>
+      <w:r>
+        <w:fldChar w:fldCharType="begin"/>
+      </w:r>
+      <w:r>
+        <w:instrText xml:space="preserve"> SEQ Table \* ARABIC </w:instrText>
+      </w:r>
+      <w:r>
+        <w:fldChar w:fldCharType="separate"/>
+      </w:r>
+      <w:r>
+        <w:rPr>
+          <w:noProof/>
+        </w:rPr>
+        <w:t>25</w:t>
+      </w:r>
+      <w:r>
+        <w:rPr>
+          <w:noProof/>
+        </w:rPr>
+        <w:fldChar w:fldCharType="end"/>
+      </w:r>
       <w:r>
         <w:t xml:space="preserve"> Use case WS02 - &lt;Staff&gt; </w:t>
       </w:r>
-      <w:bookmarkEnd w:id="8"/>
+      <w:bookmarkEnd w:id="9"/>
       <w:r>
         <w:t>Search bus route information</w:t>
       </w:r>
@@ -4258,7 +4435,7 @@
                     </pic:cNvPicPr>
                   </pic:nvPicPr>
                   <pic:blipFill>
-                    <a:blip r:embed="rId9" cstate="print">
+                    <a:blip r:embed="rId10" cstate="print">
                       <a:extLst>
                         <a:ext uri="{28A0092B-C50C-407E-A947-70E740481C1C}">
                           <a14:useLocalDpi xmlns:a14="http://schemas.microsoft.com/office/drawing/2010/main" val="0"/>
@@ -4294,22 +4471,38 @@
       <w:pPr>
         <w:pStyle w:val="Caption"/>
       </w:pPr>
-      <w:bookmarkStart w:id="9" w:name="_Toc427273027"/>
+      <w:bookmarkStart w:id="10" w:name="_Toc427273027"/>
       <w:r>
         <w:t xml:space="preserve">Figure </w:t>
       </w:r>
-      <w:fldSimple w:instr=" SEQ Figure \* ARABIC ">
-        <w:r>
-          <w:rPr>
-            <w:noProof/>
-          </w:rPr>
-          <w:t>23</w:t>
-        </w:r>
-      </w:fldSimple>
+      <w:r>
+        <w:fldChar w:fldCharType="begin"/>
+      </w:r>
+      <w:r>
+        <w:instrText xml:space="preserve"> SEQ F</w:instrText>
+      </w:r>
+      <w:r>
+        <w:instrText xml:space="preserve">igure \* ARABIC </w:instrText>
+      </w:r>
+      <w:r>
+        <w:fldChar w:fldCharType="separate"/>
+      </w:r>
+      <w:r>
+        <w:rPr>
+          <w:noProof/>
+        </w:rPr>
+        <w:t>23</w:t>
+      </w:r>
+      <w:r>
+        <w:rPr>
+          <w:noProof/>
+        </w:rPr>
+        <w:fldChar w:fldCharType="end"/>
+      </w:r>
       <w:r>
         <w:t xml:space="preserve"> &lt;Staff&gt; </w:t>
       </w:r>
-      <w:bookmarkEnd w:id="9"/>
+      <w:bookmarkEnd w:id="10"/>
       <w:r>
         <w:t>Search bus timetable information</w:t>
       </w:r>
@@ -5553,23 +5746,36 @@
       <w:pPr>
         <w:pStyle w:val="Caption"/>
       </w:pPr>
-      <w:bookmarkStart w:id="10" w:name="_Toc427272888"/>
+      <w:bookmarkStart w:id="11" w:name="_Toc427272888"/>
       <w:r>
         <w:lastRenderedPageBreak/>
         <w:t xml:space="preserve">Table </w:t>
       </w:r>
-      <w:fldSimple w:instr=" SEQ Table \* ARABIC ">
-        <w:r>
-          <w:rPr>
-            <w:noProof/>
-          </w:rPr>
-          <w:t>26</w:t>
-        </w:r>
-      </w:fldSimple>
+      <w:r>
+        <w:fldChar w:fldCharType="begin"/>
+      </w:r>
+      <w:r>
+        <w:instrText xml:space="preserve"> SEQ Table \* ARABIC </w:instrText>
+      </w:r>
+      <w:r>
+        <w:fldChar w:fldCharType="separate"/>
+      </w:r>
+      <w:r>
+        <w:rPr>
+          <w:noProof/>
+        </w:rPr>
+        <w:t>26</w:t>
+      </w:r>
+      <w:r>
+        <w:rPr>
+          <w:noProof/>
+        </w:rPr>
+        <w:fldChar w:fldCharType="end"/>
+      </w:r>
       <w:r>
         <w:t xml:space="preserve"> Use case WS03 - &lt;Staff&gt; </w:t>
       </w:r>
-      <w:bookmarkEnd w:id="10"/>
+      <w:bookmarkEnd w:id="11"/>
       <w:r>
         <w:t>Search bus timetable information</w:t>
       </w:r>
@@ -5614,7 +5820,7 @@
                     </pic:cNvPicPr>
                   </pic:nvPicPr>
                   <pic:blipFill>
-                    <a:blip r:embed="rId10">
+                    <a:blip r:embed="rId11">
                       <a:extLst>
                         <a:ext uri="{28A0092B-C50C-407E-A947-70E740481C1C}">
                           <a14:useLocalDpi xmlns:a14="http://schemas.microsoft.com/office/drawing/2010/main" val="0"/>
@@ -5650,22 +5856,35 @@
       <w:pPr>
         <w:pStyle w:val="Caption"/>
       </w:pPr>
-      <w:bookmarkStart w:id="11" w:name="_Toc427273028"/>
+      <w:bookmarkStart w:id="12" w:name="_Toc427273028"/>
       <w:r>
         <w:t xml:space="preserve">Figure </w:t>
       </w:r>
-      <w:fldSimple w:instr=" SEQ Figure \* ARABIC ">
-        <w:r>
-          <w:rPr>
-            <w:noProof/>
-          </w:rPr>
-          <w:t>24</w:t>
-        </w:r>
-      </w:fldSimple>
+      <w:r>
+        <w:fldChar w:fldCharType="begin"/>
+      </w:r>
+      <w:r>
+        <w:instrText xml:space="preserve"> SEQ Figure \* ARABIC </w:instrText>
+      </w:r>
+      <w:r>
+        <w:fldChar w:fldCharType="separate"/>
+      </w:r>
+      <w:r>
+        <w:rPr>
+          <w:noProof/>
+        </w:rPr>
+        <w:t>24</w:t>
+      </w:r>
+      <w:r>
+        <w:rPr>
+          <w:noProof/>
+        </w:rPr>
+        <w:fldChar w:fldCharType="end"/>
+      </w:r>
       <w:r>
         <w:t xml:space="preserve"> &lt;Staff&gt; </w:t>
       </w:r>
-      <w:bookmarkEnd w:id="11"/>
+      <w:bookmarkEnd w:id="12"/>
       <w:r>
         <w:t>View all system notification</w:t>
       </w:r>
@@ -6621,14 +6840,7 @@
                 <w:b w:val="0"/>
                 <w:szCs w:val="24"/>
               </w:rPr>
-              <w:t>The notifications is loaded from system</w:t>
-            </w:r>
-            <w:r>
-              <w:rPr>
-                <w:b w:val="0"/>
-                <w:szCs w:val="24"/>
-              </w:rPr>
-              <w:t>.</w:t>
+              <w:t>The notifications is loaded from system.</w:t>
             </w:r>
           </w:p>
           <w:p>
@@ -6647,14 +6859,7 @@
                 <w:b w:val="0"/>
                 <w:szCs w:val="24"/>
               </w:rPr>
-              <w:t>The date updated of notification will show at left below of notification</w:t>
-            </w:r>
-            <w:r>
-              <w:rPr>
-                <w:b w:val="0"/>
-                <w:szCs w:val="24"/>
-              </w:rPr>
-              <w:t>.</w:t>
+              <w:t>The date updated of notification will show at left below of notification.</w:t>
             </w:r>
           </w:p>
           <w:p>
@@ -6819,23 +7024,36 @@
       <w:pPr>
         <w:pStyle w:val="Caption"/>
       </w:pPr>
-      <w:bookmarkStart w:id="12" w:name="_Toc427272889"/>
+      <w:bookmarkStart w:id="13" w:name="_Toc427272889"/>
       <w:r>
         <w:lastRenderedPageBreak/>
         <w:t xml:space="preserve">Table </w:t>
       </w:r>
-      <w:fldSimple w:instr=" SEQ Table \* ARABIC ">
-        <w:r>
-          <w:rPr>
-            <w:noProof/>
-          </w:rPr>
-          <w:t>27</w:t>
-        </w:r>
-      </w:fldSimple>
+      <w:r>
+        <w:fldChar w:fldCharType="begin"/>
+      </w:r>
+      <w:r>
+        <w:instrText xml:space="preserve"> SEQ Table \* ARABIC </w:instrText>
+      </w:r>
+      <w:r>
+        <w:fldChar w:fldCharType="separate"/>
+      </w:r>
+      <w:r>
+        <w:rPr>
+          <w:noProof/>
+        </w:rPr>
+        <w:t>27</w:t>
+      </w:r>
+      <w:r>
+        <w:rPr>
+          <w:noProof/>
+        </w:rPr>
+        <w:fldChar w:fldCharType="end"/>
+      </w:r>
       <w:r>
         <w:t xml:space="preserve"> Use case WS04 - &lt;Staff&gt; </w:t>
       </w:r>
-      <w:bookmarkEnd w:id="12"/>
+      <w:bookmarkEnd w:id="13"/>
       <w:r>
         <w:t>View all system notification</w:t>
       </w:r>
@@ -6877,7 +7095,7 @@
                     </pic:cNvPicPr>
                   </pic:nvPicPr>
                   <pic:blipFill>
-                    <a:blip r:embed="rId11" cstate="print">
+                    <a:blip r:embed="rId12" cstate="print">
                       <a:extLst>
                         <a:ext uri="{28A0092B-C50C-407E-A947-70E740481C1C}">
                           <a14:useLocalDpi xmlns:a14="http://schemas.microsoft.com/office/drawing/2010/main" val="0"/>
@@ -6908,8 +7126,6 @@
           </wp:inline>
         </w:drawing>
       </w:r>
-      <w:bookmarkStart w:id="13" w:name="_GoBack"/>
-      <w:bookmarkEnd w:id="13"/>
     </w:p>
     <w:p>
       <w:pPr>
@@ -6918,14 +7134,27 @@
       <w:r>
         <w:t xml:space="preserve">Figure </w:t>
       </w:r>
-      <w:fldSimple w:instr=" SEQ Figure \* ARABIC ">
-        <w:r>
-          <w:rPr>
-            <w:noProof/>
-          </w:rPr>
-          <w:t>23</w:t>
-        </w:r>
-      </w:fldSimple>
+      <w:r>
+        <w:fldChar w:fldCharType="begin"/>
+      </w:r>
+      <w:r>
+        <w:instrText xml:space="preserve"> SEQ Figure \* ARABIC </w:instrText>
+      </w:r>
+      <w:r>
+        <w:fldChar w:fldCharType="separate"/>
+      </w:r>
+      <w:r>
+        <w:rPr>
+          <w:noProof/>
+        </w:rPr>
+        <w:t>23</w:t>
+      </w:r>
+      <w:r>
+        <w:rPr>
+          <w:noProof/>
+        </w:rPr>
+        <w:fldChar w:fldCharType="end"/>
+      </w:r>
       <w:r>
         <w:t xml:space="preserve"> &lt;Staff&gt; View detail notification</w:t>
       </w:r>
@@ -7985,14 +8214,7 @@
                 <w:b w:val="0"/>
                 <w:szCs w:val="24"/>
               </w:rPr>
-              <w:t>Detail notification is loaded from system</w:t>
-            </w:r>
-            <w:r>
-              <w:rPr>
-                <w:b w:val="0"/>
-                <w:szCs w:val="24"/>
-              </w:rPr>
-              <w:t>.</w:t>
+              <w:t>Detail notification is loaded from system.</w:t>
             </w:r>
           </w:p>
           <w:p>
@@ -8081,14 +8303,7 @@
                 <w:b w:val="0"/>
                 <w:szCs w:val="24"/>
               </w:rPr>
-              <w:t>notifications</w:t>
-            </w:r>
-            <w:r>
-              <w:rPr>
-                <w:b w:val="0"/>
-                <w:szCs w:val="24"/>
-              </w:rPr>
-              <w:t xml:space="preserve"> larger than </w:t>
+              <w:t xml:space="preserve">notifications larger than </w:t>
             </w:r>
             <w:proofErr w:type="gramStart"/>
             <w:r>
@@ -8139,14 +8354,7 @@
                 <w:b w:val="0"/>
                 <w:szCs w:val="24"/>
               </w:rPr>
-              <w:t xml:space="preserve"> by date in descending order</w:t>
-            </w:r>
-            <w:r>
-              <w:rPr>
-                <w:b w:val="0"/>
-                <w:szCs w:val="24"/>
-              </w:rPr>
-              <w:t>.</w:t>
+              <w:t xml:space="preserve"> by date in descending order.</w:t>
             </w:r>
           </w:p>
         </w:tc>
@@ -8159,14 +8367,27 @@
       <w:r>
         <w:t xml:space="preserve">Table </w:t>
       </w:r>
-      <w:fldSimple w:instr=" SEQ Table \* ARABIC ">
-        <w:r>
-          <w:rPr>
-            <w:noProof/>
-          </w:rPr>
-          <w:t>26</w:t>
-        </w:r>
-      </w:fldSimple>
+      <w:r>
+        <w:fldChar w:fldCharType="begin"/>
+      </w:r>
+      <w:r>
+        <w:instrText xml:space="preserve"> SEQ Table \* ARABIC </w:instrText>
+      </w:r>
+      <w:r>
+        <w:fldChar w:fldCharType="separate"/>
+      </w:r>
+      <w:r>
+        <w:rPr>
+          <w:noProof/>
+        </w:rPr>
+        <w:t>26</w:t>
+      </w:r>
+      <w:r>
+        <w:rPr>
+          <w:noProof/>
+        </w:rPr>
+        <w:fldChar w:fldCharType="end"/>
+      </w:r>
       <w:r>
         <w:t xml:space="preserve"> Use case WS03 - &lt;Staff&gt; View detail notification</w:t>
       </w:r>
@@ -8220,7 +8441,7 @@
                     </pic:cNvPicPr>
                   </pic:nvPicPr>
                   <pic:blipFill>
-                    <a:blip r:embed="rId12" cstate="print">
+                    <a:blip r:embed="rId13" cstate="print">
                       <a:extLst>
                         <a:ext uri="{28A0092B-C50C-407E-A947-70E740481C1C}">
                           <a14:useLocalDpi xmlns:a14="http://schemas.microsoft.com/office/drawing/2010/main" val="0"/>
@@ -9256,14 +9477,7 @@
                 <w:b w:val="0"/>
                 <w:szCs w:val="24"/>
               </w:rPr>
-              <w:t>, system will update all changes</w:t>
-            </w:r>
-            <w:r>
-              <w:rPr>
-                <w:b w:val="0"/>
-                <w:szCs w:val="24"/>
-              </w:rPr>
-              <w:t>.</w:t>
+              <w:t>, system will update all changes.</w:t>
             </w:r>
           </w:p>
           <w:p>
@@ -9370,7 +9584,7 @@
                     </pic:cNvPicPr>
                   </pic:nvPicPr>
                   <pic:blipFill>
-                    <a:blip r:embed="rId13" cstate="print">
+                    <a:blip r:embed="rId14" cstate="print">
                       <a:extLst>
                         <a:ext uri="{28A0092B-C50C-407E-A947-70E740481C1C}">
                           <a14:useLocalDpi xmlns:a14="http://schemas.microsoft.com/office/drawing/2010/main" val="0"/>
@@ -10390,14 +10604,7 @@
                 <w:b w:val="0"/>
                 <w:szCs w:val="24"/>
               </w:rPr>
-              <w:t>is</w:t>
-            </w:r>
-            <w:r>
-              <w:rPr>
-                <w:b w:val="0"/>
-                <w:szCs w:val="24"/>
-              </w:rPr>
-              <w:t xml:space="preserve"> approved</w:t>
+              <w:t>is approved</w:t>
             </w:r>
             <w:proofErr w:type="gramEnd"/>
             <w:r>
@@ -10424,21 +10631,7 @@
                 <w:b w:val="0"/>
                 <w:szCs w:val="24"/>
               </w:rPr>
-              <w:t>Wh</w:t>
-            </w:r>
-            <w:r>
-              <w:rPr>
-                <w:b w:val="0"/>
-                <w:szCs w:val="24"/>
-              </w:rPr>
-              <w:t>en all notification</w:t>
-            </w:r>
-            <w:r>
-              <w:rPr>
-                <w:b w:val="0"/>
-                <w:szCs w:val="24"/>
-              </w:rPr>
-              <w:t xml:space="preserve"> </w:t>
+              <w:t xml:space="preserve">When all notification </w:t>
             </w:r>
             <w:proofErr w:type="gramStart"/>
             <w:r>
@@ -10446,14 +10639,7 @@
                 <w:b w:val="0"/>
                 <w:szCs w:val="24"/>
               </w:rPr>
-              <w:t>is</w:t>
-            </w:r>
-            <w:r>
-              <w:rPr>
-                <w:b w:val="0"/>
-                <w:szCs w:val="24"/>
-              </w:rPr>
-              <w:t xml:space="preserve"> rejected</w:t>
+              <w:t>is rejected</w:t>
             </w:r>
             <w:proofErr w:type="gramEnd"/>
             <w:r>
@@ -10461,35 +10647,14 @@
                 <w:b w:val="0"/>
                 <w:szCs w:val="24"/>
               </w:rPr>
-              <w:t xml:space="preserve">, </w:t>
-            </w:r>
-            <w:r>
-              <w:rPr>
-                <w:b w:val="0"/>
-                <w:szCs w:val="24"/>
-              </w:rPr>
-              <w:t>this notification</w:t>
-            </w:r>
-            <w:r>
-              <w:rPr>
-                <w:b w:val="0"/>
-                <w:szCs w:val="24"/>
-              </w:rPr>
-              <w:t xml:space="preserve"> will move out of list of system notifications and data will not change</w:t>
-            </w:r>
-            <w:r>
-              <w:rPr>
-                <w:b w:val="0"/>
-                <w:szCs w:val="24"/>
-              </w:rPr>
-              <w:t xml:space="preserve">. </w:t>
-            </w:r>
-            <w:r>
-              <w:rPr>
-                <w:b w:val="0"/>
-                <w:szCs w:val="24"/>
-              </w:rPr>
-              <w:t>The system will not notify in one month later</w:t>
+              <w:t>, this notification will move out of list of system notifications and data will not change</w:t>
+            </w:r>
+            <w:r>
+              <w:rPr>
+                <w:b w:val="0"/>
+                <w:szCs w:val="24"/>
+              </w:rPr>
+              <w:t>. The system will not notify in one month later</w:t>
             </w:r>
             <w:r>
               <w:rPr>
@@ -10548,7 +10713,7 @@
                     </pic:cNvPicPr>
                   </pic:nvPicPr>
                   <pic:blipFill>
-                    <a:blip r:embed="rId14" cstate="print">
+                    <a:blip r:embed="rId15" cstate="print">
                       <a:extLst>
                         <a:ext uri="{28A0092B-C50C-407E-A947-70E740481C1C}">
                           <a14:useLocalDpi xmlns:a14="http://schemas.microsoft.com/office/drawing/2010/main" val="0"/>
@@ -11643,21 +11808,7 @@
                 <w:b w:val="0"/>
                 <w:szCs w:val="24"/>
               </w:rPr>
-              <w:t xml:space="preserve">List of </w:t>
-            </w:r>
-            <w:r>
-              <w:rPr>
-                <w:b w:val="0"/>
-                <w:szCs w:val="24"/>
-              </w:rPr>
-              <w:t>block</w:t>
-            </w:r>
-            <w:r>
-              <w:rPr>
-                <w:b w:val="0"/>
-                <w:szCs w:val="24"/>
-              </w:rPr>
-              <w:t xml:space="preserve"> notifications </w:t>
+              <w:t xml:space="preserve">List of block notifications </w:t>
             </w:r>
             <w:proofErr w:type="gramStart"/>
             <w:r>
@@ -11673,14 +11824,7 @@
                 <w:b w:val="0"/>
                 <w:szCs w:val="24"/>
               </w:rPr>
-              <w:t xml:space="preserve"> by date in descending order</w:t>
-            </w:r>
-            <w:r>
-              <w:rPr>
-                <w:b w:val="0"/>
-                <w:szCs w:val="24"/>
-              </w:rPr>
-              <w:t>.</w:t>
+              <w:t xml:space="preserve"> by date in descending order.</w:t>
             </w:r>
           </w:p>
         </w:tc>
@@ -11732,7 +11876,7 @@
                     </pic:cNvPicPr>
                   </pic:nvPicPr>
                   <pic:blipFill>
-                    <a:blip r:embed="rId15">
+                    <a:blip r:embed="rId16">
                       <a:extLst>
                         <a:ext uri="{28A0092B-C50C-407E-A947-70E740481C1C}">
                           <a14:useLocalDpi xmlns:a14="http://schemas.microsoft.com/office/drawing/2010/main" val="0"/>
@@ -12815,14 +12959,7 @@
                 <w:b w:val="0"/>
                 <w:szCs w:val="24"/>
               </w:rPr>
-              <w:t>Unlock</w:t>
-            </w:r>
-            <w:r>
-              <w:rPr>
-                <w:b w:val="0"/>
-                <w:szCs w:val="24"/>
-              </w:rPr>
-              <w:t xml:space="preserve"> notification is loaded from system.</w:t>
+              <w:t>Unlock notification is loaded from system.</w:t>
             </w:r>
           </w:p>
           <w:p>
@@ -12902,7 +13039,7 @@
                     </pic:cNvPicPr>
                   </pic:nvPicPr>
                   <pic:blipFill>
-                    <a:blip r:embed="rId16" cstate="print">
+                    <a:blip r:embed="rId17" cstate="print">
                       <a:extLst>
                         <a:ext uri="{28A0092B-C50C-407E-A947-70E740481C1C}">
                           <a14:useLocalDpi xmlns:a14="http://schemas.microsoft.com/office/drawing/2010/main" val="0"/>
@@ -14178,13 +14315,7 @@
                     <w:rPr>
                       <w:szCs w:val="24"/>
                     </w:rPr>
-                    <w:t>If staff choose wrong file</w:t>
-                  </w:r>
-                  <w:r>
-                    <w:rPr>
-                      <w:szCs w:val="24"/>
-                    </w:rPr>
-                    <w:t>.</w:t>
+                    <w:t>If staff choose wrong file.</w:t>
                   </w:r>
                 </w:p>
               </w:tc>
@@ -14266,13 +14397,7 @@
                     <w:rPr>
                       <w:szCs w:val="24"/>
                     </w:rPr>
-                    <w:t>If web server for parsing is not working</w:t>
-                  </w:r>
-                  <w:r>
-                    <w:rPr>
-                      <w:szCs w:val="24"/>
-                    </w:rPr>
-                    <w:t>.</w:t>
+                    <w:t>If web server for parsing is not working.</w:t>
                   </w:r>
                 </w:p>
               </w:tc>
@@ -14505,13 +14630,7 @@
                     <w:rPr>
                       <w:szCs w:val="24"/>
                     </w:rPr>
-                    <w:t>Staff send parse from file command</w:t>
-                  </w:r>
-                  <w:r>
-                    <w:rPr>
-                      <w:szCs w:val="24"/>
-                    </w:rPr>
-                    <w:t>.</w:t>
+                    <w:t>Staff send parse from file command.</w:t>
                   </w:r>
                 </w:p>
               </w:tc>
@@ -14808,7 +14927,7 @@
                     </pic:cNvPicPr>
                   </pic:nvPicPr>
                   <pic:blipFill>
-                    <a:blip r:embed="rId17" cstate="print">
+                    <a:blip r:embed="rId18" cstate="print">
                       <a:extLst>
                         <a:ext uri="{28A0092B-C50C-407E-A947-70E740481C1C}">
                           <a14:useLocalDpi xmlns:a14="http://schemas.microsoft.com/office/drawing/2010/main" val="0"/>
@@ -16028,13 +16147,7 @@
                     <w:rPr>
                       <w:szCs w:val="24"/>
                     </w:rPr>
-                    <w:t>Staff send parsing at time command</w:t>
-                  </w:r>
-                  <w:r>
-                    <w:rPr>
-                      <w:szCs w:val="24"/>
-                    </w:rPr>
-                    <w:t>.</w:t>
+                    <w:t>Staff send parsing at time command.</w:t>
                   </w:r>
                 </w:p>
               </w:tc>
@@ -16969,6 +17082,119 @@
     </w:lvl>
   </w:abstractNum>
   <w:abstractNum w:abstractNumId="7">
+    <w:nsid w:val="0DF36213"/>
+    <w:multiLevelType w:val="multilevel"/>
+    <w:tmpl w:val="9724B9E0"/>
+    <w:lvl w:ilvl="0">
+      <w:start w:val="1"/>
+      <w:numFmt w:val="decimal"/>
+      <w:lvlText w:val="%1.0"/>
+      <w:lvlJc w:val="left"/>
+      <w:pPr>
+        <w:ind w:left="1176" w:hanging="456"/>
+      </w:pPr>
+      <w:rPr>
+        <w:rFonts w:hint="default"/>
+      </w:rPr>
+    </w:lvl>
+    <w:lvl w:ilvl="1">
+      <w:start w:val="1"/>
+      <w:numFmt w:val="decimal"/>
+      <w:lvlText w:val="%1.%2"/>
+      <w:lvlJc w:val="left"/>
+      <w:pPr>
+        <w:ind w:left="1896" w:hanging="456"/>
+      </w:pPr>
+      <w:rPr>
+        <w:rFonts w:hint="default"/>
+      </w:rPr>
+    </w:lvl>
+    <w:lvl w:ilvl="2">
+      <w:start w:val="1"/>
+      <w:numFmt w:val="decimal"/>
+      <w:lvlText w:val="%1.%2.%3"/>
+      <w:lvlJc w:val="left"/>
+      <w:pPr>
+        <w:ind w:left="2880" w:hanging="720"/>
+      </w:pPr>
+      <w:rPr>
+        <w:rFonts w:hint="default"/>
+      </w:rPr>
+    </w:lvl>
+    <w:lvl w:ilvl="3">
+      <w:start w:val="1"/>
+      <w:numFmt w:val="decimal"/>
+      <w:lvlText w:val="%1.%2.%3.%4"/>
+      <w:lvlJc w:val="left"/>
+      <w:pPr>
+        <w:ind w:left="3960" w:hanging="1080"/>
+      </w:pPr>
+      <w:rPr>
+        <w:rFonts w:hint="default"/>
+      </w:rPr>
+    </w:lvl>
+    <w:lvl w:ilvl="4">
+      <w:start w:val="1"/>
+      <w:numFmt w:val="decimal"/>
+      <w:lvlText w:val="%1.%2.%3.%4.%5"/>
+      <w:lvlJc w:val="left"/>
+      <w:pPr>
+        <w:ind w:left="4680" w:hanging="1080"/>
+      </w:pPr>
+      <w:rPr>
+        <w:rFonts w:hint="default"/>
+      </w:rPr>
+    </w:lvl>
+    <w:lvl w:ilvl="5">
+      <w:start w:val="1"/>
+      <w:numFmt w:val="decimal"/>
+      <w:lvlText w:val="%1.%2.%3.%4.%5.%6"/>
+      <w:lvlJc w:val="left"/>
+      <w:pPr>
+        <w:ind w:left="5760" w:hanging="1440"/>
+      </w:pPr>
+      <w:rPr>
+        <w:rFonts w:hint="default"/>
+      </w:rPr>
+    </w:lvl>
+    <w:lvl w:ilvl="6">
+      <w:start w:val="1"/>
+      <w:numFmt w:val="decimal"/>
+      <w:lvlText w:val="%1.%2.%3.%4.%5.%6.%7"/>
+      <w:lvlJc w:val="left"/>
+      <w:pPr>
+        <w:ind w:left="6480" w:hanging="1440"/>
+      </w:pPr>
+      <w:rPr>
+        <w:rFonts w:hint="default"/>
+      </w:rPr>
+    </w:lvl>
+    <w:lvl w:ilvl="7">
+      <w:start w:val="1"/>
+      <w:numFmt w:val="decimal"/>
+      <w:lvlText w:val="%1.%2.%3.%4.%5.%6.%7.%8"/>
+      <w:lvlJc w:val="left"/>
+      <w:pPr>
+        <w:ind w:left="7560" w:hanging="1800"/>
+      </w:pPr>
+      <w:rPr>
+        <w:rFonts w:hint="default"/>
+      </w:rPr>
+    </w:lvl>
+    <w:lvl w:ilvl="8">
+      <w:start w:val="1"/>
+      <w:numFmt w:val="decimal"/>
+      <w:lvlText w:val="%1.%2.%3.%4.%5.%6.%7.%8.%9"/>
+      <w:lvlJc w:val="left"/>
+      <w:pPr>
+        <w:ind w:left="8280" w:hanging="1800"/>
+      </w:pPr>
+      <w:rPr>
+        <w:rFonts w:hint="default"/>
+      </w:rPr>
+    </w:lvl>
+  </w:abstractNum>
+  <w:abstractNum w:abstractNumId="8">
     <w:nsid w:val="10814FBF"/>
     <w:multiLevelType w:val="hybridMultilevel"/>
     <w:tmpl w:val="2AE01B0E"/>
@@ -17080,7 +17306,7 @@
       </w:rPr>
     </w:lvl>
   </w:abstractNum>
-  <w:abstractNum w:abstractNumId="8">
+  <w:abstractNum w:abstractNumId="9">
     <w:nsid w:val="190204C1"/>
     <w:multiLevelType w:val="hybridMultilevel"/>
     <w:tmpl w:val="408A4798"/>
@@ -17193,7 +17419,7 @@
       </w:rPr>
     </w:lvl>
   </w:abstractNum>
-  <w:abstractNum w:abstractNumId="9">
+  <w:abstractNum w:abstractNumId="10">
     <w:nsid w:val="1C826C27"/>
     <w:multiLevelType w:val="hybridMultilevel"/>
     <w:tmpl w:val="A3301342"/>
@@ -17305,7 +17531,7 @@
       </w:rPr>
     </w:lvl>
   </w:abstractNum>
-  <w:abstractNum w:abstractNumId="10">
+  <w:abstractNum w:abstractNumId="11">
     <w:nsid w:val="1D30613A"/>
     <w:multiLevelType w:val="hybridMultilevel"/>
     <w:tmpl w:val="C3B2111A"/>
@@ -17417,7 +17643,7 @@
       </w:rPr>
     </w:lvl>
   </w:abstractNum>
-  <w:abstractNum w:abstractNumId="11">
+  <w:abstractNum w:abstractNumId="12">
     <w:nsid w:val="201E636F"/>
     <w:multiLevelType w:val="hybridMultilevel"/>
     <w:tmpl w:val="CA34C46E"/>
@@ -17529,7 +17755,7 @@
       </w:rPr>
     </w:lvl>
   </w:abstractNum>
-  <w:abstractNum w:abstractNumId="12">
+  <w:abstractNum w:abstractNumId="13">
     <w:nsid w:val="22802F3C"/>
     <w:multiLevelType w:val="hybridMultilevel"/>
     <w:tmpl w:val="7B887E7C"/>
@@ -17642,7 +17868,120 @@
       </w:rPr>
     </w:lvl>
   </w:abstractNum>
-  <w:abstractNum w:abstractNumId="13">
+  <w:abstractNum w:abstractNumId="14">
+    <w:nsid w:val="243534A4"/>
+    <w:multiLevelType w:val="multilevel"/>
+    <w:tmpl w:val="4D6A28D8"/>
+    <w:lvl w:ilvl="0">
+      <w:start w:val="1"/>
+      <w:numFmt w:val="decimal"/>
+      <w:lvlText w:val="%1.0."/>
+      <w:lvlJc w:val="left"/>
+      <w:pPr>
+        <w:ind w:left="1440" w:hanging="720"/>
+      </w:pPr>
+      <w:rPr>
+        <w:rFonts w:hint="default"/>
+      </w:rPr>
+    </w:lvl>
+    <w:lvl w:ilvl="1">
+      <w:start w:val="1"/>
+      <w:numFmt w:val="decimal"/>
+      <w:lvlText w:val="%1.%2."/>
+      <w:lvlJc w:val="left"/>
+      <w:pPr>
+        <w:ind w:left="2160" w:hanging="720"/>
+      </w:pPr>
+      <w:rPr>
+        <w:rFonts w:hint="default"/>
+      </w:rPr>
+    </w:lvl>
+    <w:lvl w:ilvl="2">
+      <w:start w:val="1"/>
+      <w:numFmt w:val="decimal"/>
+      <w:lvlText w:val="%1.%2.%3."/>
+      <w:lvlJc w:val="left"/>
+      <w:pPr>
+        <w:ind w:left="2880" w:hanging="720"/>
+      </w:pPr>
+      <w:rPr>
+        <w:rFonts w:hint="default"/>
+      </w:rPr>
+    </w:lvl>
+    <w:lvl w:ilvl="3">
+      <w:start w:val="1"/>
+      <w:numFmt w:val="decimal"/>
+      <w:lvlText w:val="%1.%2.%3.%4."/>
+      <w:lvlJc w:val="left"/>
+      <w:pPr>
+        <w:ind w:left="3960" w:hanging="1080"/>
+      </w:pPr>
+      <w:rPr>
+        <w:rFonts w:hint="default"/>
+      </w:rPr>
+    </w:lvl>
+    <w:lvl w:ilvl="4">
+      <w:start w:val="1"/>
+      <w:numFmt w:val="decimal"/>
+      <w:lvlText w:val="%1.%2.%3.%4.%5."/>
+      <w:lvlJc w:val="left"/>
+      <w:pPr>
+        <w:ind w:left="5040" w:hanging="1440"/>
+      </w:pPr>
+      <w:rPr>
+        <w:rFonts w:hint="default"/>
+      </w:rPr>
+    </w:lvl>
+    <w:lvl w:ilvl="5">
+      <w:start w:val="1"/>
+      <w:numFmt w:val="decimal"/>
+      <w:lvlText w:val="%1.%2.%3.%4.%5.%6."/>
+      <w:lvlJc w:val="left"/>
+      <w:pPr>
+        <w:ind w:left="5760" w:hanging="1440"/>
+      </w:pPr>
+      <w:rPr>
+        <w:rFonts w:hint="default"/>
+      </w:rPr>
+    </w:lvl>
+    <w:lvl w:ilvl="6">
+      <w:start w:val="1"/>
+      <w:numFmt w:val="decimal"/>
+      <w:lvlText w:val="%1.%2.%3.%4.%5.%6.%7."/>
+      <w:lvlJc w:val="left"/>
+      <w:pPr>
+        <w:ind w:left="6840" w:hanging="1800"/>
+      </w:pPr>
+      <w:rPr>
+        <w:rFonts w:hint="default"/>
+      </w:rPr>
+    </w:lvl>
+    <w:lvl w:ilvl="7">
+      <w:start w:val="1"/>
+      <w:numFmt w:val="decimal"/>
+      <w:lvlText w:val="%1.%2.%3.%4.%5.%6.%7.%8."/>
+      <w:lvlJc w:val="left"/>
+      <w:pPr>
+        <w:ind w:left="7920" w:hanging="2160"/>
+      </w:pPr>
+      <w:rPr>
+        <w:rFonts w:hint="default"/>
+      </w:rPr>
+    </w:lvl>
+    <w:lvl w:ilvl="8">
+      <w:start w:val="1"/>
+      <w:numFmt w:val="decimal"/>
+      <w:lvlText w:val="%1.%2.%3.%4.%5.%6.%7.%8.%9."/>
+      <w:lvlJc w:val="left"/>
+      <w:pPr>
+        <w:ind w:left="8640" w:hanging="2160"/>
+      </w:pPr>
+      <w:rPr>
+        <w:rFonts w:hint="default"/>
+      </w:rPr>
+    </w:lvl>
+  </w:abstractNum>
+  <w:abstractNum w:abstractNumId="15">
     <w:nsid w:val="267C127D"/>
     <w:multiLevelType w:val="hybridMultilevel"/>
     <w:tmpl w:val="FDE03A42"/>
@@ -17754,7 +18093,7 @@
       </w:rPr>
     </w:lvl>
   </w:abstractNum>
-  <w:abstractNum w:abstractNumId="14">
+  <w:abstractNum w:abstractNumId="16">
     <w:nsid w:val="283C30A6"/>
     <w:multiLevelType w:val="hybridMultilevel"/>
     <w:tmpl w:val="06E8455A"/>
@@ -17866,7 +18205,7 @@
       </w:rPr>
     </w:lvl>
   </w:abstractNum>
-  <w:abstractNum w:abstractNumId="15">
+  <w:abstractNum w:abstractNumId="17">
     <w:nsid w:val="3FE909F0"/>
     <w:multiLevelType w:val="hybridMultilevel"/>
     <w:tmpl w:val="765E8BD6"/>
@@ -17978,7 +18317,7 @@
       </w:rPr>
     </w:lvl>
   </w:abstractNum>
-  <w:abstractNum w:abstractNumId="16">
+  <w:abstractNum w:abstractNumId="18">
     <w:nsid w:val="41B20EB2"/>
     <w:multiLevelType w:val="hybridMultilevel"/>
     <w:tmpl w:val="F89C0BFA"/>
@@ -18091,7 +18430,7 @@
       </w:rPr>
     </w:lvl>
   </w:abstractNum>
-  <w:abstractNum w:abstractNumId="17">
+  <w:abstractNum w:abstractNumId="19">
     <w:nsid w:val="42627E37"/>
     <w:multiLevelType w:val="hybridMultilevel"/>
     <w:tmpl w:val="AC5CE434"/>
@@ -18204,7 +18543,7 @@
       </w:rPr>
     </w:lvl>
   </w:abstractNum>
-  <w:abstractNum w:abstractNumId="18">
+  <w:abstractNum w:abstractNumId="20">
     <w:nsid w:val="4EAD070F"/>
     <w:multiLevelType w:val="hybridMultilevel"/>
     <w:tmpl w:val="EAE602B6"/>
@@ -18316,7 +18655,7 @@
       </w:rPr>
     </w:lvl>
   </w:abstractNum>
-  <w:abstractNum w:abstractNumId="19">
+  <w:abstractNum w:abstractNumId="21">
     <w:nsid w:val="5B99411D"/>
     <w:multiLevelType w:val="hybridMultilevel"/>
     <w:tmpl w:val="8D8246E2"/>
@@ -18429,7 +18768,7 @@
       </w:rPr>
     </w:lvl>
   </w:abstractNum>
-  <w:abstractNum w:abstractNumId="20">
+  <w:abstractNum w:abstractNumId="22">
     <w:nsid w:val="5E651FEA"/>
     <w:multiLevelType w:val="hybridMultilevel"/>
     <w:tmpl w:val="1A129080"/>
@@ -18541,7 +18880,7 @@
       </w:rPr>
     </w:lvl>
   </w:abstractNum>
-  <w:abstractNum w:abstractNumId="21">
+  <w:abstractNum w:abstractNumId="23">
     <w:nsid w:val="61E26ABE"/>
     <w:multiLevelType w:val="hybridMultilevel"/>
     <w:tmpl w:val="A4C82858"/>
@@ -18653,7 +18992,7 @@
       </w:rPr>
     </w:lvl>
   </w:abstractNum>
-  <w:abstractNum w:abstractNumId="22">
+  <w:abstractNum w:abstractNumId="24">
     <w:nsid w:val="63A62132"/>
     <w:multiLevelType w:val="hybridMultilevel"/>
     <w:tmpl w:val="C2FCD030"/>
@@ -18765,7 +19104,7 @@
       </w:rPr>
     </w:lvl>
   </w:abstractNum>
-  <w:abstractNum w:abstractNumId="23">
+  <w:abstractNum w:abstractNumId="25">
     <w:nsid w:val="69442243"/>
     <w:multiLevelType w:val="multilevel"/>
     <w:tmpl w:val="937CA8BE"/>
@@ -18878,7 +19217,7 @@
       </w:rPr>
     </w:lvl>
   </w:abstractNum>
-  <w:abstractNum w:abstractNumId="24">
+  <w:abstractNum w:abstractNumId="26">
     <w:nsid w:val="6F1F5637"/>
     <w:multiLevelType w:val="hybridMultilevel"/>
     <w:tmpl w:val="AF8E82C2"/>
@@ -18990,7 +19329,7 @@
       </w:rPr>
     </w:lvl>
   </w:abstractNum>
-  <w:abstractNum w:abstractNumId="25">
+  <w:abstractNum w:abstractNumId="27">
     <w:nsid w:val="706D43C0"/>
     <w:multiLevelType w:val="hybridMultilevel"/>
     <w:tmpl w:val="DC2C06F8"/>
@@ -19102,7 +19441,7 @@
       </w:rPr>
     </w:lvl>
   </w:abstractNum>
-  <w:abstractNum w:abstractNumId="26">
+  <w:abstractNum w:abstractNumId="28">
     <w:nsid w:val="75947DC2"/>
     <w:multiLevelType w:val="hybridMultilevel"/>
     <w:tmpl w:val="BEDA65BE"/>
@@ -19214,7 +19553,7 @@
       </w:rPr>
     </w:lvl>
   </w:abstractNum>
-  <w:abstractNum w:abstractNumId="27">
+  <w:abstractNum w:abstractNumId="29">
     <w:nsid w:val="78BC1C44"/>
     <w:multiLevelType w:val="hybridMultilevel"/>
     <w:tmpl w:val="1D6AAFAE"/>
@@ -19326,7 +19665,7 @@
       </w:rPr>
     </w:lvl>
   </w:abstractNum>
-  <w:abstractNum w:abstractNumId="28">
+  <w:abstractNum w:abstractNumId="30">
     <w:nsid w:val="7E184518"/>
     <w:multiLevelType w:val="hybridMultilevel"/>
     <w:tmpl w:val="CA98A4EC"/>
@@ -19442,88 +19781,88 @@
     <w:abstractNumId w:val="1"/>
   </w:num>
   <w:num w:numId="2">
-    <w:abstractNumId w:val="15"/>
+    <w:abstractNumId w:val="17"/>
   </w:num>
   <w:num w:numId="3">
-    <w:abstractNumId w:val="9"/>
+    <w:abstractNumId w:val="10"/>
   </w:num>
   <w:num w:numId="4">
-    <w:abstractNumId w:val="10"/>
+    <w:abstractNumId w:val="11"/>
   </w:num>
   <w:num w:numId="5">
-    <w:abstractNumId w:val="25"/>
+    <w:abstractNumId w:val="27"/>
   </w:num>
   <w:num w:numId="6">
-    <w:abstractNumId w:val="13"/>
+    <w:abstractNumId w:val="15"/>
   </w:num>
   <w:num w:numId="7">
     <w:abstractNumId w:val="5"/>
   </w:num>
   <w:num w:numId="8">
-    <w:abstractNumId w:val="22"/>
+    <w:abstractNumId w:val="24"/>
   </w:num>
   <w:num w:numId="9">
-    <w:abstractNumId w:val="24"/>
+    <w:abstractNumId w:val="26"/>
   </w:num>
   <w:num w:numId="10">
-    <w:abstractNumId w:val="8"/>
+    <w:abstractNumId w:val="9"/>
   </w:num>
   <w:num w:numId="11">
-    <w:abstractNumId w:val="19"/>
+    <w:abstractNumId w:val="21"/>
   </w:num>
   <w:num w:numId="12">
-    <w:abstractNumId w:val="17"/>
+    <w:abstractNumId w:val="19"/>
   </w:num>
   <w:num w:numId="13">
     <w:abstractNumId w:val="6"/>
   </w:num>
   <w:num w:numId="14">
-    <w:abstractNumId w:val="14"/>
+    <w:abstractNumId w:val="16"/>
   </w:num>
   <w:num w:numId="15">
     <w:abstractNumId w:val="2"/>
   </w:num>
   <w:num w:numId="16">
+    <w:abstractNumId w:val="13"/>
+  </w:num>
+  <w:num w:numId="17">
+    <w:abstractNumId w:val="28"/>
+  </w:num>
+  <w:num w:numId="18">
+    <w:abstractNumId w:val="8"/>
+  </w:num>
+  <w:num w:numId="19">
+    <w:abstractNumId w:val="20"/>
+  </w:num>
+  <w:num w:numId="20">
     <w:abstractNumId w:val="12"/>
   </w:num>
-  <w:num w:numId="17">
-    <w:abstractNumId w:val="26"/>
-  </w:num>
-  <w:num w:numId="18">
-    <w:abstractNumId w:val="7"/>
-  </w:num>
-  <w:num w:numId="19">
-    <w:abstractNumId w:val="18"/>
-  </w:num>
-  <w:num w:numId="20">
-    <w:abstractNumId w:val="11"/>
-  </w:num>
   <w:num w:numId="21">
-    <w:abstractNumId w:val="20"/>
+    <w:abstractNumId w:val="22"/>
   </w:num>
   <w:num w:numId="22">
-    <w:abstractNumId w:val="27"/>
+    <w:abstractNumId w:val="29"/>
   </w:num>
   <w:num w:numId="23">
     <w:abstractNumId w:val="3"/>
   </w:num>
   <w:num w:numId="24">
-    <w:abstractNumId w:val="28"/>
+    <w:abstractNumId w:val="30"/>
   </w:num>
   <w:num w:numId="25">
     <w:abstractNumId w:val="0"/>
   </w:num>
   <w:num w:numId="26">
-    <w:abstractNumId w:val="21"/>
+    <w:abstractNumId w:val="23"/>
   </w:num>
   <w:num w:numId="27">
     <w:abstractNumId w:val="4"/>
   </w:num>
   <w:num w:numId="28">
-    <w:abstractNumId w:val="16"/>
+    <w:abstractNumId w:val="18"/>
   </w:num>
   <w:num w:numId="29">
-    <w:abstractNumId w:val="23"/>
+    <w:abstractNumId w:val="25"/>
   </w:num>
   <w:num w:numId="30">
     <w:abstractNumId w:val="1"/>
@@ -19556,19 +19895,25 @@
     </w:lvlOverride>
   </w:num>
   <w:num w:numId="31">
-    <w:abstractNumId w:val="15"/>
+    <w:abstractNumId w:val="17"/>
   </w:num>
   <w:num w:numId="32">
-    <w:abstractNumId w:val="9"/>
+    <w:abstractNumId w:val="10"/>
   </w:num>
   <w:num w:numId="33">
-    <w:abstractNumId w:val="22"/>
+    <w:abstractNumId w:val="24"/>
   </w:num>
   <w:num w:numId="34">
     <w:abstractNumId w:val="2"/>
   </w:num>
   <w:num w:numId="35">
-    <w:abstractNumId w:val="10"/>
+    <w:abstractNumId w:val="11"/>
+  </w:num>
+  <w:num w:numId="36">
+    <w:abstractNumId w:val="7"/>
+  </w:num>
+  <w:num w:numId="37">
+    <w:abstractNumId w:val="14"/>
   </w:num>
   <w:numIdMacAtCleanup w:val="28"/>
 </w:numbering>

</xml_diff>

<commit_message>
Update Web Use Case
</commit_message>
<xml_diff>
--- a/Document/UseCase/DatNT/DatNT-UseCase.docx
+++ b/Document/UseCase/DatNT/DatNT-UseCase.docx
@@ -27,7 +27,7 @@
           <wp:inline distT="0" distB="0" distL="0" distR="0">
             <wp:extent cx="5943600" cy="6478524"/>
             <wp:effectExtent l="0" t="0" r="0" b="0"/>
-            <wp:docPr id="10" name="Picture 10" descr="D:\ImageUseCase\Web Use Case - Use Case (3).png"/>
+            <wp:docPr id="15" name="Picture 15" descr="D:\ImageUseCase\Web Use Case - Use Case (8).png"/>
             <wp:cNvGraphicFramePr>
               <a:graphicFrameLocks xmlns:a="http://schemas.openxmlformats.org/drawingml/2006/main" noChangeAspect="1"/>
             </wp:cNvGraphicFramePr>
@@ -35,7 +35,7 @@
               <a:graphicData uri="http://schemas.openxmlformats.org/drawingml/2006/picture">
                 <pic:pic xmlns:pic="http://schemas.openxmlformats.org/drawingml/2006/picture">
                   <pic:nvPicPr>
-                    <pic:cNvPr id="0" name="Picture 3" descr="D:\ImageUseCase\Web Use Case - Use Case (3).png"/>
+                    <pic:cNvPr id="0" name="Picture 4" descr="D:\ImageUseCase\Web Use Case - Use Case (8).png"/>
                     <pic:cNvPicPr>
                       <a:picLocks noChangeAspect="1" noChangeArrowheads="1"/>
                     </pic:cNvPicPr>
@@ -502,9 +502,11 @@
             <w:pPr>
               <w:cnfStyle w:val="000000100000" w:firstRow="0" w:lastRow="0" w:firstColumn="0" w:lastColumn="0" w:oddVBand="0" w:evenVBand="0" w:oddHBand="1" w:evenHBand="0" w:firstRowFirstColumn="0" w:firstRowLastColumn="0" w:lastRowFirstColumn="0" w:lastRowLastColumn="0"/>
             </w:pPr>
+            <w:proofErr w:type="spellStart"/>
             <w:r>
               <w:t>DatNT</w:t>
             </w:r>
+            <w:proofErr w:type="spellEnd"/>
           </w:p>
         </w:tc>
       </w:tr>
@@ -832,6 +834,7 @@
                 <w:szCs w:val="24"/>
               </w:rPr>
             </w:pPr>
+            <w:proofErr w:type="gramStart"/>
             <w:r>
               <w:rPr>
                 <w:szCs w:val="24"/>
@@ -843,7 +846,22 @@
                 <w:b w:val="0"/>
                 <w:szCs w:val="24"/>
               </w:rPr>
-              <w:t>: Show error message.</w:t>
+              <w:t>:</w:t>
+            </w:r>
+            <w:proofErr w:type="gramEnd"/>
+            <w:r>
+              <w:rPr>
+                <w:b w:val="0"/>
+                <w:szCs w:val="24"/>
+              </w:rPr>
+              <w:t xml:space="preserve"> </w:t>
+            </w:r>
+            <w:r>
+              <w:rPr>
+                <w:b w:val="0"/>
+                <w:szCs w:val="24"/>
+              </w:rPr>
+              <w:t>N/A.</w:t>
             </w:r>
           </w:p>
           <w:p>
@@ -1044,10 +1062,7 @@
                     <w:t>Guest</w:t>
                   </w:r>
                   <w:r>
-                    <w:t xml:space="preserve"> code: free text input, required, len</w:t>
-                  </w:r>
-                  <w:r>
-                    <w:t>gth 5 – 25</w:t>
+                    <w:t xml:space="preserve"> code: free text input.</w:t>
                   </w:r>
                 </w:p>
                 <w:p>
@@ -1062,7 +1077,10 @@
                     <w:cnfStyle w:val="000000100000" w:firstRow="0" w:lastRow="0" w:firstColumn="0" w:lastColumn="0" w:oddVBand="0" w:evenVBand="0" w:oddHBand="1" w:evenHBand="0" w:firstRowFirstColumn="0" w:firstRowLastColumn="0" w:lastRowFirstColumn="0" w:lastRowLastColumn="0"/>
                   </w:pPr>
                   <w:r>
-                    <w:t>Password: free text input, required, length 6 – 32</w:t>
+                    <w:t>Password: free text input</w:t>
+                  </w:r>
+                  <w:r>
+                    <w:t>.</w:t>
                   </w:r>
                 </w:p>
               </w:tc>
@@ -1432,7 +1450,16 @@
                     <w:cnfStyle w:val="000000100000" w:firstRow="0" w:lastRow="0" w:firstColumn="0" w:lastColumn="0" w:oddVBand="0" w:evenVBand="0" w:oddHBand="1" w:evenHBand="0" w:firstRowFirstColumn="0" w:firstRowLastColumn="0" w:lastRowFirstColumn="0" w:lastRowLastColumn="0"/>
                   </w:pPr>
                   <w:r>
-                    <w:t>Wrong identity information, System shows error message.</w:t>
+                    <w:t>Wrong identity informat</w:t>
+                  </w:r>
+                  <w:r>
+                    <w:t>ion, System shows error message: “</w:t>
+                  </w:r>
+                  <w:r>
+                    <w:t>Invalid username or password</w:t>
+                  </w:r>
+                  <w:r>
+                    <w:t>”.</w:t>
                   </w:r>
                 </w:p>
               </w:tc>
@@ -1448,184 +1475,16 @@
             <w:r>
               <w:t>Exceptions:</w:t>
             </w:r>
-          </w:p>
-          <w:tbl>
-            <w:tblPr>
-              <w:tblStyle w:val="LightShading"/>
-              <w:tblW w:w="0" w:type="auto"/>
-              <w:tblBorders>
-                <w:left w:val="single" w:sz="8" w:space="0" w:color="000000" w:themeColor="text1"/>
-                <w:right w:val="single" w:sz="8" w:space="0" w:color="000000" w:themeColor="text1"/>
-                <w:insideH w:val="single" w:sz="8" w:space="0" w:color="000000" w:themeColor="text1"/>
-                <w:insideV w:val="single" w:sz="8" w:space="0" w:color="000000" w:themeColor="text1"/>
-              </w:tblBorders>
-              <w:shd w:val="clear" w:color="auto" w:fill="FFFFFF" w:themeFill="background1"/>
-              <w:tblLook w:val="04A0" w:firstRow="1" w:lastRow="0" w:firstColumn="1" w:lastColumn="0" w:noHBand="0" w:noVBand="1"/>
-            </w:tblPr>
-            <w:tblGrid>
-              <w:gridCol w:w="1232"/>
-              <w:gridCol w:w="3028"/>
-              <w:gridCol w:w="4239"/>
-            </w:tblGrid>
-            <w:tr>
-              <w:trPr>
-                <w:cnfStyle w:val="100000000000" w:firstRow="1" w:lastRow="0" w:firstColumn="0" w:lastColumn="0" w:oddVBand="0" w:evenVBand="0" w:oddHBand="0" w:evenHBand="0" w:firstRowFirstColumn="0" w:firstRowLastColumn="0" w:lastRowFirstColumn="0" w:lastRowLastColumn="0"/>
-              </w:trPr>
-              <w:tc>
-                <w:tcPr>
-                  <w:cnfStyle w:val="001000000000" w:firstRow="0" w:lastRow="0" w:firstColumn="1" w:lastColumn="0" w:oddVBand="0" w:evenVBand="0" w:oddHBand="0" w:evenHBand="0" w:firstRowFirstColumn="0" w:firstRowLastColumn="0" w:lastRowFirstColumn="0" w:lastRowLastColumn="0"/>
-                  <w:tcW w:w="1340" w:type="dxa"/>
-                  <w:tcBorders>
-                    <w:left w:val="single" w:sz="8" w:space="0" w:color="000000" w:themeColor="text1"/>
-                    <w:right w:val="single" w:sz="8" w:space="0" w:color="000000" w:themeColor="text1"/>
-                  </w:tcBorders>
-                  <w:shd w:val="clear" w:color="auto" w:fill="D9D9D9" w:themeFill="background1" w:themeFillShade="D9"/>
-                  <w:hideMark/>
-                </w:tcPr>
-                <w:p>
-                  <w:pPr>
-                    <w:jc w:val="center"/>
-                    <w:rPr>
-                      <w:b w:val="0"/>
-                    </w:rPr>
-                  </w:pPr>
-                  <w:r>
-                    <w:rPr>
-                      <w:b w:val="0"/>
-                    </w:rPr>
-                    <w:t>Step</w:t>
-                  </w:r>
-                </w:p>
-              </w:tc>
-              <w:tc>
-                <w:tcPr>
-                  <w:tcW w:w="3392" w:type="dxa"/>
-                  <w:tcBorders>
-                    <w:left w:val="single" w:sz="8" w:space="0" w:color="000000" w:themeColor="text1"/>
-                    <w:right w:val="single" w:sz="8" w:space="0" w:color="000000" w:themeColor="text1"/>
-                  </w:tcBorders>
-                  <w:shd w:val="clear" w:color="auto" w:fill="D9D9D9" w:themeFill="background1" w:themeFillShade="D9"/>
-                  <w:hideMark/>
-                </w:tcPr>
-                <w:p>
-                  <w:pPr>
-                    <w:jc w:val="center"/>
-                    <w:cnfStyle w:val="100000000000" w:firstRow="1" w:lastRow="0" w:firstColumn="0" w:lastColumn="0" w:oddVBand="0" w:evenVBand="0" w:oddHBand="0" w:evenHBand="0" w:firstRowFirstColumn="0" w:firstRowLastColumn="0" w:lastRowFirstColumn="0" w:lastRowLastColumn="0"/>
-                    <w:rPr>
-                      <w:b w:val="0"/>
-                    </w:rPr>
-                  </w:pPr>
-                  <w:r>
-                    <w:rPr>
-                      <w:b w:val="0"/>
-                    </w:rPr>
-                    <w:t>Actor Action</w:t>
-                  </w:r>
-                </w:p>
-              </w:tc>
-              <w:tc>
-                <w:tcPr>
-                  <w:tcW w:w="4770" w:type="dxa"/>
-                  <w:tcBorders>
-                    <w:left w:val="single" w:sz="8" w:space="0" w:color="000000" w:themeColor="text1"/>
-                    <w:right w:val="single" w:sz="8" w:space="0" w:color="000000" w:themeColor="text1"/>
-                  </w:tcBorders>
-                  <w:shd w:val="clear" w:color="auto" w:fill="D9D9D9" w:themeFill="background1" w:themeFillShade="D9"/>
-                  <w:hideMark/>
-                </w:tcPr>
-                <w:p>
-                  <w:pPr>
-                    <w:jc w:val="center"/>
-                    <w:cnfStyle w:val="100000000000" w:firstRow="1" w:lastRow="0" w:firstColumn="0" w:lastColumn="0" w:oddVBand="0" w:evenVBand="0" w:oddHBand="0" w:evenHBand="0" w:firstRowFirstColumn="0" w:firstRowLastColumn="0" w:lastRowFirstColumn="0" w:lastRowLastColumn="0"/>
-                    <w:rPr>
-                      <w:b w:val="0"/>
-                    </w:rPr>
-                  </w:pPr>
-                  <w:r>
-                    <w:rPr>
-                      <w:b w:val="0"/>
-                    </w:rPr>
-                    <w:t>System Response</w:t>
-                  </w:r>
-                </w:p>
-              </w:tc>
-            </w:tr>
-            <w:tr>
-              <w:trPr>
-                <w:cnfStyle w:val="000000100000" w:firstRow="0" w:lastRow="0" w:firstColumn="0" w:lastColumn="0" w:oddVBand="0" w:evenVBand="0" w:oddHBand="1" w:evenHBand="0" w:firstRowFirstColumn="0" w:firstRowLastColumn="0" w:lastRowFirstColumn="0" w:lastRowLastColumn="0"/>
-              </w:trPr>
-              <w:tc>
-                <w:tcPr>
-                  <w:cnfStyle w:val="001000000000" w:firstRow="0" w:lastRow="0" w:firstColumn="1" w:lastColumn="0" w:oddVBand="0" w:evenVBand="0" w:oddHBand="0" w:evenHBand="0" w:firstRowFirstColumn="0" w:firstRowLastColumn="0" w:lastRowFirstColumn="0" w:lastRowLastColumn="0"/>
-                  <w:tcW w:w="1340" w:type="dxa"/>
-                  <w:tcBorders>
-                    <w:top w:val="single" w:sz="8" w:space="0" w:color="000000" w:themeColor="text1"/>
-                    <w:left w:val="single" w:sz="8" w:space="0" w:color="000000" w:themeColor="text1"/>
-                    <w:bottom w:val="single" w:sz="8" w:space="0" w:color="000000" w:themeColor="text1"/>
-                    <w:right w:val="single" w:sz="8" w:space="0" w:color="000000" w:themeColor="text1"/>
-                  </w:tcBorders>
-                  <w:shd w:val="clear" w:color="auto" w:fill="FFFFFF" w:themeFill="background1"/>
-                  <w:hideMark/>
-                </w:tcPr>
-                <w:p>
-                  <w:pPr>
-                    <w:jc w:val="center"/>
-                    <w:rPr>
-                      <w:b w:val="0"/>
-                    </w:rPr>
-                  </w:pPr>
-                  <w:r>
-                    <w:rPr>
-                      <w:b w:val="0"/>
-                    </w:rPr>
-                    <w:t>1</w:t>
-                  </w:r>
-                </w:p>
-              </w:tc>
-              <w:tc>
-                <w:tcPr>
-                  <w:tcW w:w="3392" w:type="dxa"/>
-                  <w:tcBorders>
-                    <w:top w:val="single" w:sz="8" w:space="0" w:color="000000" w:themeColor="text1"/>
-                    <w:left w:val="single" w:sz="8" w:space="0" w:color="000000" w:themeColor="text1"/>
-                    <w:bottom w:val="single" w:sz="8" w:space="0" w:color="000000" w:themeColor="text1"/>
-                    <w:right w:val="single" w:sz="8" w:space="0" w:color="000000" w:themeColor="text1"/>
-                  </w:tcBorders>
-                  <w:shd w:val="clear" w:color="auto" w:fill="FFFFFF" w:themeFill="background1"/>
-                  <w:hideMark/>
-                </w:tcPr>
-                <w:p>
-                  <w:pPr>
-                    <w:cnfStyle w:val="000000100000" w:firstRow="0" w:lastRow="0" w:firstColumn="0" w:lastColumn="0" w:oddVBand="0" w:evenVBand="0" w:oddHBand="1" w:evenHBand="0" w:firstRowFirstColumn="0" w:firstRowLastColumn="0" w:lastRowFirstColumn="0" w:lastRowLastColumn="0"/>
-                  </w:pPr>
-                  <w:r>
-                    <w:t>Missing of required fields</w:t>
-                  </w:r>
-                </w:p>
-              </w:tc>
-              <w:tc>
-                <w:tcPr>
-                  <w:tcW w:w="4770" w:type="dxa"/>
-                  <w:tcBorders>
-                    <w:top w:val="single" w:sz="8" w:space="0" w:color="000000" w:themeColor="text1"/>
-                    <w:left w:val="single" w:sz="8" w:space="0" w:color="000000" w:themeColor="text1"/>
-                    <w:bottom w:val="single" w:sz="8" w:space="0" w:color="000000" w:themeColor="text1"/>
-                    <w:right w:val="single" w:sz="8" w:space="0" w:color="000000" w:themeColor="text1"/>
-                  </w:tcBorders>
-                  <w:shd w:val="clear" w:color="auto" w:fill="FFFFFF" w:themeFill="background1"/>
-                  <w:hideMark/>
-                </w:tcPr>
-                <w:p>
-                  <w:pPr>
-                    <w:cnfStyle w:val="000000100000" w:firstRow="0" w:lastRow="0" w:firstColumn="0" w:lastColumn="0" w:oddVBand="0" w:evenVBand="0" w:oddHBand="1" w:evenHBand="0" w:firstRowFirstColumn="0" w:firstRowLastColumn="0" w:lastRowFirstColumn="0" w:lastRowLastColumn="0"/>
-                  </w:pPr>
-                  <w:r>
-                    <w:t>System notify guest to enter their identity information</w:t>
-                  </w:r>
-                </w:p>
-              </w:tc>
-            </w:tr>
-          </w:tbl>
+            <w:r>
+              <w:t xml:space="preserve"> </w:t>
+            </w:r>
+            <w:r>
+              <w:rPr>
+                <w:b w:val="0"/>
+              </w:rPr>
+              <w:t>N/A</w:t>
+            </w:r>
+          </w:p>
           <w:p>
             <w:pPr>
               <w:spacing w:before="120" w:after="120"/>
@@ -1689,7 +1548,7 @@
               <w:pStyle w:val="ListParagraph"/>
               <w:numPr>
                 <w:ilvl w:val="0"/>
-                <w:numId w:val="33"/>
+                <w:numId w:val="8"/>
               </w:numPr>
               <w:rPr>
                 <w:b w:val="0"/>
@@ -1699,19 +1558,105 @@
               <w:rPr>
                 <w:b w:val="0"/>
               </w:rPr>
-              <w:t xml:space="preserve">After login to system, guest will redirected to </w:t>
-            </w:r>
-            <w:r>
-              <w:rPr>
-                <w:b w:val="0"/>
-              </w:rPr>
-              <w:t>Staff Dashboard</w:t>
+              <w:t>After login to system</w:t>
+            </w:r>
+            <w:r>
+              <w:rPr>
+                <w:b w:val="0"/>
+              </w:rPr>
+              <w:t xml:space="preserve"> successful</w:t>
+            </w:r>
+            <w:r>
+              <w:rPr>
+                <w:b w:val="0"/>
+              </w:rPr>
+              <w:t xml:space="preserve">, guest </w:t>
+            </w:r>
+            <w:proofErr w:type="gramStart"/>
+            <w:r>
+              <w:rPr>
+                <w:b w:val="0"/>
+              </w:rPr>
+              <w:t>will be redirected</w:t>
+            </w:r>
+            <w:proofErr w:type="gramEnd"/>
+            <w:r>
+              <w:rPr>
+                <w:b w:val="0"/>
+              </w:rPr>
+              <w:t xml:space="preserve"> to specific view based on their role on the system: staff or </w:t>
+            </w:r>
+            <w:r>
+              <w:rPr>
+                <w:b w:val="0"/>
+              </w:rPr>
+              <w:t>admin</w:t>
             </w:r>
             <w:r>
               <w:rPr>
                 <w:b w:val="0"/>
               </w:rPr>
               <w:t>.</w:t>
+            </w:r>
+          </w:p>
+          <w:p>
+            <w:pPr>
+              <w:pStyle w:val="ListParagraph"/>
+              <w:numPr>
+                <w:ilvl w:val="0"/>
+                <w:numId w:val="15"/>
+              </w:numPr>
+              <w:rPr>
+                <w:b w:val="0"/>
+              </w:rPr>
+            </w:pPr>
+            <w:r>
+              <w:rPr>
+                <w:b w:val="0"/>
+              </w:rPr>
+              <w:t>If role is “</w:t>
+            </w:r>
+            <w:r>
+              <w:rPr>
+                <w:b w:val="0"/>
+              </w:rPr>
+              <w:t>Admin</w:t>
+            </w:r>
+            <w:r>
+              <w:rPr>
+                <w:b w:val="0"/>
+              </w:rPr>
+              <w:t xml:space="preserve">”, the system will display to </w:t>
+            </w:r>
+            <w:r>
+              <w:rPr>
+                <w:b w:val="0"/>
+              </w:rPr>
+              <w:t>Admin</w:t>
+            </w:r>
+            <w:r>
+              <w:rPr>
+                <w:b w:val="0"/>
+              </w:rPr>
+              <w:t xml:space="preserve"> view.</w:t>
+            </w:r>
+          </w:p>
+          <w:p>
+            <w:pPr>
+              <w:pStyle w:val="ListParagraph"/>
+              <w:numPr>
+                <w:ilvl w:val="0"/>
+                <w:numId w:val="15"/>
+              </w:numPr>
+              <w:rPr>
+                <w:b w:val="0"/>
+              </w:rPr>
+            </w:pPr>
+            <w:r>
+              <w:rPr>
+                <w:b w:val="0"/>
+              </w:rPr>
+              <w:t>If role is “Staff”, the system will display to Staff Dashboard view</w:t>
             </w:r>
           </w:p>
         </w:tc>
@@ -1766,7 +1711,7 @@
           <wp:inline distT="0" distB="0" distL="0" distR="0">
             <wp:extent cx="5943600" cy="6966155"/>
             <wp:effectExtent l="0" t="0" r="0" b="6350"/>
-            <wp:docPr id="14" name="Picture 14" descr="D:\ImageUseCase\Web Use Case - Use Case (4).png"/>
+            <wp:docPr id="9" name="Picture 9" descr="D:\ImageUseCase\Web Use Case - Use Case (7).png"/>
             <wp:cNvGraphicFramePr>
               <a:graphicFrameLocks xmlns:a="http://schemas.openxmlformats.org/drawingml/2006/main" noChangeAspect="1"/>
             </wp:cNvGraphicFramePr>
@@ -1774,7 +1719,7 @@
               <a:graphicData uri="http://schemas.openxmlformats.org/drawingml/2006/picture">
                 <pic:pic xmlns:pic="http://schemas.openxmlformats.org/drawingml/2006/picture">
                   <pic:nvPicPr>
-                    <pic:cNvPr id="0" name="Picture 7" descr="D:\ImageUseCase\Web Use Case - Use Case (4).png"/>
+                    <pic:cNvPr id="0" name="Picture 3" descr="D:\ImageUseCase\Web Use Case - Use Case (7).png"/>
                     <pic:cNvPicPr>
                       <a:picLocks noChangeAspect="1" noChangeArrowheads="1"/>
                     </pic:cNvPicPr>
@@ -2200,12 +2145,14 @@
                 <w:szCs w:val="24"/>
               </w:rPr>
             </w:pPr>
+            <w:proofErr w:type="spellStart"/>
             <w:r>
               <w:rPr>
                 <w:szCs w:val="24"/>
               </w:rPr>
               <w:t>DatNT</w:t>
             </w:r>
+            <w:proofErr w:type="spellEnd"/>
           </w:p>
         </w:tc>
       </w:tr>
@@ -2500,7 +2447,14 @@
                 <w:b w:val="0"/>
                 <w:szCs w:val="24"/>
               </w:rPr>
-              <w:t>Staff must login into the system.</w:t>
+              <w:t>Session must be expired</w:t>
+            </w:r>
+            <w:r>
+              <w:rPr>
+                <w:b w:val="0"/>
+                <w:szCs w:val="24"/>
+              </w:rPr>
+              <w:t>.</w:t>
             </w:r>
           </w:p>
           <w:p>
@@ -2553,6 +2507,7 @@
                 <w:szCs w:val="24"/>
               </w:rPr>
             </w:pPr>
+            <w:proofErr w:type="gramStart"/>
             <w:r>
               <w:rPr>
                 <w:szCs w:val="24"/>
@@ -2564,7 +2519,29 @@
                 <w:b w:val="0"/>
                 <w:szCs w:val="24"/>
               </w:rPr>
-              <w:t>: Show error message.</w:t>
+              <w:t>:</w:t>
+            </w:r>
+            <w:proofErr w:type="gramEnd"/>
+            <w:r>
+              <w:rPr>
+                <w:b w:val="0"/>
+                <w:szCs w:val="24"/>
+              </w:rPr>
+              <w:t xml:space="preserve"> </w:t>
+            </w:r>
+            <w:r>
+              <w:rPr>
+                <w:b w:val="0"/>
+                <w:szCs w:val="24"/>
+              </w:rPr>
+              <w:t>N/A</w:t>
+            </w:r>
+            <w:r>
+              <w:rPr>
+                <w:b w:val="0"/>
+                <w:szCs w:val="24"/>
+              </w:rPr>
+              <w:t>.</w:t>
             </w:r>
           </w:p>
           <w:p>
@@ -2595,9 +2572,9 @@
               <w:tblLook w:val="04A0" w:firstRow="1" w:lastRow="0" w:firstColumn="1" w:lastColumn="0" w:noHBand="0" w:noVBand="1"/>
             </w:tblPr>
             <w:tblGrid>
-              <w:gridCol w:w="1241"/>
-              <w:gridCol w:w="3084"/>
-              <w:gridCol w:w="4248"/>
+              <w:gridCol w:w="1239"/>
+              <w:gridCol w:w="3078"/>
+              <w:gridCol w:w="4256"/>
             </w:tblGrid>
             <w:tr>
               <w:trPr>
@@ -2789,6 +2766,21 @@
                     <w:t xml:space="preserve"> exists from system.</w:t>
                   </w:r>
                 </w:p>
+                <w:p>
+                  <w:pPr>
+                    <w:jc w:val="left"/>
+                    <w:cnfStyle w:val="000000100000" w:firstRow="0" w:lastRow="0" w:firstColumn="0" w:lastColumn="0" w:oddVBand="0" w:evenVBand="0" w:oddHBand="1" w:evenHBand="0" w:firstRowFirstColumn="0" w:firstRowLastColumn="0" w:lastRowFirstColumn="0" w:lastRowLastColumn="0"/>
+                    <w:rPr>
+                      <w:szCs w:val="24"/>
+                    </w:rPr>
+                  </w:pPr>
+                  <w:r>
+                    <w:rPr>
+                      <w:szCs w:val="24"/>
+                    </w:rPr>
+                    <w:t>[Exception 1]</w:t>
+                  </w:r>
+                </w:p>
               </w:tc>
             </w:tr>
           </w:tbl>
@@ -2833,9 +2825,216 @@
                 <w:b w:val="0"/>
                 <w:szCs w:val="24"/>
               </w:rPr>
-              <w:t xml:space="preserve"> N/A</w:t>
-            </w:r>
-          </w:p>
+              <w:t xml:space="preserve"> </w:t>
+            </w:r>
+          </w:p>
+          <w:tbl>
+            <w:tblPr>
+              <w:tblStyle w:val="LightShading"/>
+              <w:tblW w:w="0" w:type="auto"/>
+              <w:tblBorders>
+                <w:left w:val="single" w:sz="8" w:space="0" w:color="000000" w:themeColor="text1"/>
+                <w:right w:val="single" w:sz="8" w:space="0" w:color="000000" w:themeColor="text1"/>
+                <w:insideH w:val="single" w:sz="8" w:space="0" w:color="000000" w:themeColor="text1"/>
+                <w:insideV w:val="single" w:sz="8" w:space="0" w:color="000000" w:themeColor="text1"/>
+              </w:tblBorders>
+              <w:shd w:val="clear" w:color="auto" w:fill="FFFFFF" w:themeFill="background1"/>
+              <w:tblLook w:val="04A0" w:firstRow="1" w:lastRow="0" w:firstColumn="1" w:lastColumn="0" w:noHBand="0" w:noVBand="1"/>
+            </w:tblPr>
+            <w:tblGrid>
+              <w:gridCol w:w="1245"/>
+              <w:gridCol w:w="3059"/>
+              <w:gridCol w:w="4269"/>
+            </w:tblGrid>
+            <w:tr>
+              <w:trPr>
+                <w:cnfStyle w:val="100000000000" w:firstRow="1" w:lastRow="0" w:firstColumn="0" w:lastColumn="0" w:oddVBand="0" w:evenVBand="0" w:oddHBand="0" w:evenHBand="0" w:firstRowFirstColumn="0" w:firstRowLastColumn="0" w:lastRowFirstColumn="0" w:lastRowLastColumn="0"/>
+              </w:trPr>
+              <w:tc>
+                <w:tcPr>
+                  <w:cnfStyle w:val="001000000000" w:firstRow="0" w:lastRow="0" w:firstColumn="1" w:lastColumn="0" w:oddVBand="0" w:evenVBand="0" w:oddHBand="0" w:evenHBand="0" w:firstRowFirstColumn="0" w:firstRowLastColumn="0" w:lastRowFirstColumn="0" w:lastRowLastColumn="0"/>
+                  <w:tcW w:w="1340" w:type="dxa"/>
+                  <w:tcBorders>
+                    <w:left w:val="single" w:sz="8" w:space="0" w:color="000000" w:themeColor="text1"/>
+                    <w:right w:val="single" w:sz="8" w:space="0" w:color="000000" w:themeColor="text1"/>
+                  </w:tcBorders>
+                  <w:shd w:val="clear" w:color="auto" w:fill="D9D9D9" w:themeFill="background1" w:themeFillShade="D9"/>
+                  <w:hideMark/>
+                </w:tcPr>
+                <w:p>
+                  <w:pPr>
+                    <w:jc w:val="center"/>
+                    <w:rPr>
+                      <w:b w:val="0"/>
+                    </w:rPr>
+                  </w:pPr>
+                  <w:r>
+                    <w:rPr>
+                      <w:b w:val="0"/>
+                    </w:rPr>
+                    <w:t>Step</w:t>
+                  </w:r>
+                </w:p>
+              </w:tc>
+              <w:tc>
+                <w:tcPr>
+                  <w:tcW w:w="3392" w:type="dxa"/>
+                  <w:tcBorders>
+                    <w:left w:val="single" w:sz="8" w:space="0" w:color="000000" w:themeColor="text1"/>
+                    <w:right w:val="single" w:sz="8" w:space="0" w:color="000000" w:themeColor="text1"/>
+                  </w:tcBorders>
+                  <w:shd w:val="clear" w:color="auto" w:fill="D9D9D9" w:themeFill="background1" w:themeFillShade="D9"/>
+                  <w:hideMark/>
+                </w:tcPr>
+                <w:p>
+                  <w:pPr>
+                    <w:jc w:val="center"/>
+                    <w:cnfStyle w:val="100000000000" w:firstRow="1" w:lastRow="0" w:firstColumn="0" w:lastColumn="0" w:oddVBand="0" w:evenVBand="0" w:oddHBand="0" w:evenHBand="0" w:firstRowFirstColumn="0" w:firstRowLastColumn="0" w:lastRowFirstColumn="0" w:lastRowLastColumn="0"/>
+                    <w:rPr>
+                      <w:b w:val="0"/>
+                    </w:rPr>
+                  </w:pPr>
+                  <w:r>
+                    <w:rPr>
+                      <w:b w:val="0"/>
+                    </w:rPr>
+                    <w:t>Actor Action</w:t>
+                  </w:r>
+                </w:p>
+              </w:tc>
+              <w:tc>
+                <w:tcPr>
+                  <w:tcW w:w="4770" w:type="dxa"/>
+                  <w:tcBorders>
+                    <w:left w:val="single" w:sz="8" w:space="0" w:color="000000" w:themeColor="text1"/>
+                    <w:right w:val="single" w:sz="8" w:space="0" w:color="000000" w:themeColor="text1"/>
+                  </w:tcBorders>
+                  <w:shd w:val="clear" w:color="auto" w:fill="D9D9D9" w:themeFill="background1" w:themeFillShade="D9"/>
+                  <w:hideMark/>
+                </w:tcPr>
+                <w:p>
+                  <w:pPr>
+                    <w:jc w:val="center"/>
+                    <w:cnfStyle w:val="100000000000" w:firstRow="1" w:lastRow="0" w:firstColumn="0" w:lastColumn="0" w:oddVBand="0" w:evenVBand="0" w:oddHBand="0" w:evenHBand="0" w:firstRowFirstColumn="0" w:firstRowLastColumn="0" w:lastRowFirstColumn="0" w:lastRowLastColumn="0"/>
+                    <w:rPr>
+                      <w:b w:val="0"/>
+                    </w:rPr>
+                  </w:pPr>
+                  <w:r>
+                    <w:rPr>
+                      <w:b w:val="0"/>
+                    </w:rPr>
+                    <w:t>System Response</w:t>
+                  </w:r>
+                </w:p>
+              </w:tc>
+            </w:tr>
+            <w:tr>
+              <w:trPr>
+                <w:cnfStyle w:val="000000100000" w:firstRow="0" w:lastRow="0" w:firstColumn="0" w:lastColumn="0" w:oddVBand="0" w:evenVBand="0" w:oddHBand="1" w:evenHBand="0" w:firstRowFirstColumn="0" w:firstRowLastColumn="0" w:lastRowFirstColumn="0" w:lastRowLastColumn="0"/>
+              </w:trPr>
+              <w:tc>
+                <w:tcPr>
+                  <w:cnfStyle w:val="001000000000" w:firstRow="0" w:lastRow="0" w:firstColumn="1" w:lastColumn="0" w:oddVBand="0" w:evenVBand="0" w:oddHBand="0" w:evenHBand="0" w:firstRowFirstColumn="0" w:firstRowLastColumn="0" w:lastRowFirstColumn="0" w:lastRowLastColumn="0"/>
+                  <w:tcW w:w="1340" w:type="dxa"/>
+                  <w:tcBorders>
+                    <w:top w:val="single" w:sz="8" w:space="0" w:color="000000" w:themeColor="text1"/>
+                    <w:left w:val="single" w:sz="8" w:space="0" w:color="000000" w:themeColor="text1"/>
+                    <w:bottom w:val="single" w:sz="8" w:space="0" w:color="000000" w:themeColor="text1"/>
+                    <w:right w:val="single" w:sz="8" w:space="0" w:color="000000" w:themeColor="text1"/>
+                  </w:tcBorders>
+                  <w:shd w:val="clear" w:color="auto" w:fill="FFFFFF" w:themeFill="background1"/>
+                  <w:hideMark/>
+                </w:tcPr>
+                <w:p>
+                  <w:pPr>
+                    <w:jc w:val="center"/>
+                    <w:rPr>
+                      <w:b w:val="0"/>
+                    </w:rPr>
+                  </w:pPr>
+                  <w:r>
+                    <w:rPr>
+                      <w:b w:val="0"/>
+                    </w:rPr>
+                    <w:t>1</w:t>
+                  </w:r>
+                </w:p>
+              </w:tc>
+              <w:tc>
+                <w:tcPr>
+                  <w:tcW w:w="3392" w:type="dxa"/>
+                  <w:tcBorders>
+                    <w:top w:val="single" w:sz="8" w:space="0" w:color="000000" w:themeColor="text1"/>
+                    <w:left w:val="single" w:sz="8" w:space="0" w:color="000000" w:themeColor="text1"/>
+                    <w:bottom w:val="single" w:sz="8" w:space="0" w:color="000000" w:themeColor="text1"/>
+                    <w:right w:val="single" w:sz="8" w:space="0" w:color="000000" w:themeColor="text1"/>
+                  </w:tcBorders>
+                  <w:shd w:val="clear" w:color="auto" w:fill="FFFFFF" w:themeFill="background1"/>
+                  <w:hideMark/>
+                </w:tcPr>
+                <w:p>
+                  <w:pPr>
+                    <w:jc w:val="left"/>
+                    <w:cnfStyle w:val="000000100000" w:firstRow="0" w:lastRow="0" w:firstColumn="0" w:lastColumn="0" w:oddVBand="0" w:evenVBand="0" w:oddHBand="1" w:evenHBand="0" w:firstRowFirstColumn="0" w:firstRowLastColumn="0" w:lastRowFirstColumn="0" w:lastRowLastColumn="0"/>
+                  </w:pPr>
+                  <w:r>
+                    <w:t>Session timeout</w:t>
+                  </w:r>
+                </w:p>
+              </w:tc>
+              <w:tc>
+                <w:tcPr>
+                  <w:tcW w:w="4770" w:type="dxa"/>
+                  <w:tcBorders>
+                    <w:top w:val="single" w:sz="8" w:space="0" w:color="000000" w:themeColor="text1"/>
+                    <w:left w:val="single" w:sz="8" w:space="0" w:color="000000" w:themeColor="text1"/>
+                    <w:bottom w:val="single" w:sz="8" w:space="0" w:color="000000" w:themeColor="text1"/>
+                    <w:right w:val="single" w:sz="8" w:space="0" w:color="000000" w:themeColor="text1"/>
+                  </w:tcBorders>
+                  <w:shd w:val="clear" w:color="auto" w:fill="FFFFFF" w:themeFill="background1"/>
+                  <w:hideMark/>
+                </w:tcPr>
+                <w:p>
+                  <w:pPr>
+                    <w:cnfStyle w:val="000000100000" w:firstRow="0" w:lastRow="0" w:firstColumn="0" w:lastColumn="0" w:oddVBand="0" w:evenVBand="0" w:oddHBand="1" w:evenHBand="0" w:firstRowFirstColumn="0" w:firstRowLastColumn="0" w:lastRowFirstColumn="0" w:lastRowLastColumn="0"/>
+                  </w:pPr>
+                  <w:r>
+                    <w:rPr>
+                      <w:szCs w:val="24"/>
+                    </w:rPr>
+                    <w:t xml:space="preserve">User </w:t>
+                  </w:r>
+                  <w:proofErr w:type="gramStart"/>
+                  <w:r>
+                    <w:rPr>
+                      <w:szCs w:val="24"/>
+                    </w:rPr>
+                    <w:t>has been logged out</w:t>
+                  </w:r>
+                  <w:proofErr w:type="gramEnd"/>
+                  <w:r>
+                    <w:rPr>
+                      <w:szCs w:val="24"/>
+                    </w:rPr>
+                    <w:t xml:space="preserve"> then navigate to login page</w:t>
+                  </w:r>
+                  <w:r>
+                    <w:rPr>
+                      <w:szCs w:val="24"/>
+                    </w:rPr>
+                    <w:t xml:space="preserve"> because of inactivity too long</w:t>
+                  </w:r>
+                  <w:r>
+                    <w:rPr>
+                      <w:szCs w:val="24"/>
+                    </w:rPr>
+                    <w:t>.</w:t>
+                  </w:r>
+                </w:p>
+              </w:tc>
+            </w:tr>
+          </w:tbl>
           <w:p>
             <w:pPr>
               <w:spacing w:before="120" w:after="120"/>
@@ -2848,6 +3047,7 @@
               <w:rPr>
                 <w:szCs w:val="24"/>
               </w:rPr>
+              <w:lastRenderedPageBreak/>
               <w:t>Relationships:</w:t>
             </w:r>
             <w:r>
@@ -2890,18 +3090,15 @@
                 <w:b w:val="0"/>
                 <w:szCs w:val="24"/>
               </w:rPr>
-              <w:lastRenderedPageBreak/>
-              <w:t>If user is inactive in 60 minutes, system will automatically log user out.</w:t>
-            </w:r>
-          </w:p>
-          <w:p>
-            <w:pPr>
-              <w:pStyle w:val="ListParagraph"/>
-              <w:keepNext/>
-              <w:rPr>
-                <w:szCs w:val="24"/>
-              </w:rPr>
-            </w:pPr>
+              <w:t>If user is inactive in 3</w:t>
+            </w:r>
+            <w:r>
+              <w:rPr>
+                <w:b w:val="0"/>
+                <w:szCs w:val="24"/>
+              </w:rPr>
+              <w:t>0 minutes, system will automatically log user out.</w:t>
+            </w:r>
           </w:p>
           <w:p>
             <w:pPr>
@@ -2947,7 +3144,10 @@
         <w:spacing w:line="256" w:lineRule="auto"/>
       </w:pPr>
       <w:r>
-        <w:t>&lt;Staff&gt; Search bus route notification</w:t>
+        <w:t xml:space="preserve">&lt;Staff&gt; Search bus route </w:t>
+      </w:r>
+      <w:r>
+        <w:t>information</w:t>
       </w:r>
     </w:p>
     <w:p>
@@ -3249,7 +3449,13 @@
               <w:rPr>
                 <w:szCs w:val="24"/>
               </w:rPr>
-              <w:t>Search bus route notification</w:t>
+              <w:t xml:space="preserve">Search bus route </w:t>
+            </w:r>
+            <w:r>
+              <w:rPr>
+                <w:szCs w:val="24"/>
+              </w:rPr>
+              <w:t>information</w:t>
             </w:r>
           </w:p>
         </w:tc>
@@ -3305,12 +3511,14 @@
                 <w:szCs w:val="24"/>
               </w:rPr>
             </w:pPr>
+            <w:proofErr w:type="spellStart"/>
             <w:r>
               <w:rPr>
                 <w:szCs w:val="24"/>
               </w:rPr>
               <w:t>DatNT</w:t>
             </w:r>
+            <w:proofErr w:type="spellEnd"/>
           </w:p>
         </w:tc>
       </w:tr>
@@ -3507,13 +3715,26 @@
                 <w:b w:val="0"/>
                 <w:szCs w:val="24"/>
               </w:rPr>
-              <w:t>This use case allows staff search bus route information.</w:t>
-            </w:r>
-          </w:p>
-          <w:p>
-            <w:pPr>
-              <w:rPr>
-                <w:b w:val="0"/>
+              <w:t xml:space="preserve">This use case allows staff search bus route </w:t>
+            </w:r>
+            <w:r>
+              <w:rPr>
+                <w:b w:val="0"/>
+                <w:szCs w:val="24"/>
+              </w:rPr>
+              <w:t>and this function will implement on web application</w:t>
+            </w:r>
+            <w:r>
+              <w:rPr>
+                <w:b w:val="0"/>
+                <w:szCs w:val="24"/>
+              </w:rPr>
+              <w:t>.</w:t>
+            </w:r>
+          </w:p>
+          <w:p>
+            <w:pPr>
+              <w:rPr>
                 <w:szCs w:val="24"/>
               </w:rPr>
             </w:pPr>
@@ -3540,7 +3761,7 @@
                 <w:b w:val="0"/>
                 <w:szCs w:val="24"/>
               </w:rPr>
-              <w:t>Staff can search information of bus route.</w:t>
+              <w:t>System provide search bus route to support staff find bus route faster.</w:t>
             </w:r>
           </w:p>
           <w:p>
@@ -3573,7 +3794,56 @@
                 <w:b w:val="0"/>
                 <w:szCs w:val="24"/>
               </w:rPr>
-              <w:t>Staff sends search command within text.</w:t>
+              <w:t xml:space="preserve">Staff </w:t>
+            </w:r>
+            <w:r>
+              <w:rPr>
+                <w:b w:val="0"/>
+                <w:szCs w:val="24"/>
+              </w:rPr>
+              <w:t>sends search command within i</w:t>
+            </w:r>
+            <w:r>
+              <w:rPr>
+                <w:b w:val="0"/>
+                <w:szCs w:val="24"/>
+              </w:rPr>
+              <w:t>nput search following criterion</w:t>
+            </w:r>
+            <w:r>
+              <w:rPr>
+                <w:b w:val="0"/>
+                <w:szCs w:val="24"/>
+              </w:rPr>
+              <w:t xml:space="preserve">: </w:t>
+            </w:r>
+            <w:r>
+              <w:rPr>
+                <w:b w:val="0"/>
+                <w:szCs w:val="24"/>
+              </w:rPr>
+              <w:t>route</w:t>
+            </w:r>
+            <w:r>
+              <w:rPr>
+                <w:b w:val="0"/>
+                <w:szCs w:val="24"/>
+              </w:rPr>
+              <w:t xml:space="preserve"> no</w:t>
+            </w:r>
+            <w:r>
+              <w:rPr>
+                <w:b w:val="0"/>
+                <w:szCs w:val="24"/>
+              </w:rPr>
+              <w:t>, route name</w:t>
+            </w:r>
+            <w:r>
+              <w:rPr>
+                <w:b w:val="0"/>
+                <w:szCs w:val="24"/>
+              </w:rPr>
+              <w:t>.</w:t>
             </w:r>
           </w:p>
           <w:p>
@@ -3645,7 +3915,21 @@
                 <w:b w:val="0"/>
                 <w:szCs w:val="24"/>
               </w:rPr>
-              <w:t>: Information of bus route, which staff requested show on screen.</w:t>
+              <w:t xml:space="preserve">: Information of bus </w:t>
+            </w:r>
+            <w:r>
+              <w:rPr>
+                <w:b w:val="0"/>
+                <w:szCs w:val="24"/>
+              </w:rPr>
+              <w:t>timetable</w:t>
+            </w:r>
+            <w:r>
+              <w:rPr>
+                <w:b w:val="0"/>
+                <w:szCs w:val="24"/>
+              </w:rPr>
+              <w:t>, which staff requested show on screen.</w:t>
             </w:r>
           </w:p>
           <w:p>
@@ -3659,6 +3943,7 @@
                 <w:szCs w:val="24"/>
               </w:rPr>
             </w:pPr>
+            <w:proofErr w:type="gramStart"/>
             <w:r>
               <w:rPr>
                 <w:szCs w:val="24"/>
@@ -3670,7 +3955,22 @@
                 <w:b w:val="0"/>
                 <w:szCs w:val="24"/>
               </w:rPr>
-              <w:t>: Show error message.</w:t>
+              <w:t>:</w:t>
+            </w:r>
+            <w:proofErr w:type="gramEnd"/>
+            <w:r>
+              <w:rPr>
+                <w:b w:val="0"/>
+                <w:szCs w:val="24"/>
+              </w:rPr>
+              <w:t xml:space="preserve"> N/A</w:t>
+            </w:r>
+            <w:r>
+              <w:rPr>
+                <w:b w:val="0"/>
+                <w:szCs w:val="24"/>
+              </w:rPr>
+              <w:t>.</w:t>
             </w:r>
           </w:p>
           <w:p>
@@ -3733,6 +4033,7 @@
                       <w:b w:val="0"/>
                       <w:szCs w:val="24"/>
                     </w:rPr>
+                    <w:lastRenderedPageBreak/>
                     <w:t>Step</w:t>
                   </w:r>
                 </w:p>
@@ -3852,7 +4153,13 @@
                     <w:rPr>
                       <w:szCs w:val="24"/>
                     </w:rPr>
-                    <w:t>Staff goes to search view.</w:t>
+                    <w:t>Staff sends search command</w:t>
+                  </w:r>
+                  <w:r>
+                    <w:rPr>
+                      <w:szCs w:val="24"/>
+                    </w:rPr>
+                    <w:t>.</w:t>
                   </w:r>
                 </w:p>
               </w:tc>
@@ -3880,7 +4187,13 @@
                     <w:rPr>
                       <w:szCs w:val="24"/>
                     </w:rPr>
-                    <w:t>Search bus route information view will show all information of bus route on table:</w:t>
+                    <w:t>Display search bus route information view with following information</w:t>
+                  </w:r>
+                  <w:r>
+                    <w:rPr>
+                      <w:szCs w:val="24"/>
+                    </w:rPr>
+                    <w:t xml:space="preserve"> :</w:t>
                   </w:r>
                 </w:p>
                 <w:p>
@@ -3901,109 +4214,19 @@
                     <w:rPr>
                       <w:szCs w:val="24"/>
                     </w:rPr>
-                    <w:lastRenderedPageBreak/>
-                    <w:t>Input search field: on top-right of table and free input text.</w:t>
-                  </w:r>
-                </w:p>
-              </w:tc>
-            </w:tr>
-            <w:tr>
-              <w:tc>
-                <w:tcPr>
-                  <w:cnfStyle w:val="001000000000" w:firstRow="0" w:lastRow="0" w:firstColumn="1" w:lastColumn="0" w:oddVBand="0" w:evenVBand="0" w:oddHBand="0" w:evenHBand="0" w:firstRowFirstColumn="0" w:firstRowLastColumn="0" w:lastRowFirstColumn="0" w:lastRowLastColumn="0"/>
-                  <w:tcW w:w="1241" w:type="dxa"/>
-                  <w:tcBorders>
-                    <w:top w:val="single" w:sz="8" w:space="0" w:color="000000" w:themeColor="text1"/>
-                    <w:left w:val="single" w:sz="8" w:space="0" w:color="000000" w:themeColor="text1"/>
-                    <w:bottom w:val="single" w:sz="4" w:space="0" w:color="000000" w:themeColor="text1"/>
-                    <w:right w:val="single" w:sz="8" w:space="0" w:color="000000" w:themeColor="text1"/>
-                  </w:tcBorders>
-                  <w:shd w:val="clear" w:color="auto" w:fill="FFFFFF" w:themeFill="background1"/>
-                  <w:hideMark/>
-                </w:tcPr>
-                <w:p>
-                  <w:pPr>
-                    <w:jc w:val="center"/>
-                    <w:rPr>
-                      <w:b w:val="0"/>
-                      <w:szCs w:val="24"/>
-                    </w:rPr>
-                  </w:pPr>
-                  <w:r>
-                    <w:rPr>
-                      <w:b w:val="0"/>
-                      <w:szCs w:val="24"/>
-                    </w:rPr>
-                    <w:lastRenderedPageBreak/>
-                    <w:t>2</w:t>
-                  </w:r>
-                </w:p>
-              </w:tc>
-              <w:tc>
-                <w:tcPr>
-                  <w:tcW w:w="3082" w:type="dxa"/>
-                  <w:tcBorders>
-                    <w:top w:val="single" w:sz="8" w:space="0" w:color="000000" w:themeColor="text1"/>
-                    <w:left w:val="single" w:sz="8" w:space="0" w:color="000000" w:themeColor="text1"/>
-                    <w:bottom w:val="single" w:sz="4" w:space="0" w:color="000000" w:themeColor="text1"/>
-                    <w:right w:val="single" w:sz="8" w:space="0" w:color="000000" w:themeColor="text1"/>
-                  </w:tcBorders>
-                  <w:shd w:val="clear" w:color="auto" w:fill="FFFFFF" w:themeFill="background1"/>
-                  <w:hideMark/>
-                </w:tcPr>
-                <w:p>
-                  <w:pPr>
-                    <w:jc w:val="left"/>
-                    <w:cnfStyle w:val="000000000000" w:firstRow="0" w:lastRow="0" w:firstColumn="0" w:lastColumn="0" w:oddVBand="0" w:evenVBand="0" w:oddHBand="0" w:evenHBand="0" w:firstRowFirstColumn="0" w:firstRowLastColumn="0" w:lastRowFirstColumn="0" w:lastRowLastColumn="0"/>
-                    <w:rPr>
-                      <w:szCs w:val="24"/>
-                    </w:rPr>
-                  </w:pPr>
-                  <w:r>
-                    <w:rPr>
-                      <w:szCs w:val="24"/>
-                    </w:rPr>
-                    <w:t>Staff sends search command</w:t>
-                  </w:r>
-                </w:p>
-              </w:tc>
-              <w:tc>
-                <w:tcPr>
-                  <w:tcW w:w="4331" w:type="dxa"/>
-                  <w:tcBorders>
-                    <w:top w:val="single" w:sz="8" w:space="0" w:color="000000" w:themeColor="text1"/>
-                    <w:left w:val="single" w:sz="8" w:space="0" w:color="000000" w:themeColor="text1"/>
-                    <w:bottom w:val="single" w:sz="4" w:space="0" w:color="000000" w:themeColor="text1"/>
-                    <w:right w:val="single" w:sz="8" w:space="0" w:color="000000" w:themeColor="text1"/>
-                  </w:tcBorders>
-                  <w:shd w:val="clear" w:color="auto" w:fill="FFFFFF" w:themeFill="background1"/>
-                  <w:hideMark/>
-                </w:tcPr>
-                <w:p>
-                  <w:pPr>
-                    <w:jc w:val="left"/>
-                    <w:cnfStyle w:val="000000000000" w:firstRow="0" w:lastRow="0" w:firstColumn="0" w:lastColumn="0" w:oddVBand="0" w:evenVBand="0" w:oddHBand="0" w:evenHBand="0" w:firstRowFirstColumn="0" w:firstRowLastColumn="0" w:lastRowFirstColumn="0" w:lastRowLastColumn="0"/>
-                    <w:rPr>
-                      <w:szCs w:val="24"/>
-                    </w:rPr>
-                  </w:pPr>
-                  <w:r>
-                    <w:rPr>
-                      <w:szCs w:val="24"/>
-                    </w:rPr>
-                    <w:t>Show list information of</w:t>
-                  </w:r>
-                  <w:r>
-                    <w:rPr>
-                      <w:szCs w:val="24"/>
-                    </w:rPr>
-                    <w:t xml:space="preserve"> requested bus route.</w:t>
+                    <w:t>Input search field: free text input.</w:t>
                   </w:r>
                 </w:p>
                 <w:p>
                   <w:pPr>
+                    <w:pStyle w:val="ListParagraph"/>
+                    <w:numPr>
+                      <w:ilvl w:val="0"/>
+                      <w:numId w:val="32"/>
+                    </w:numPr>
+                    <w:ind w:left="288" w:hanging="144"/>
                     <w:jc w:val="left"/>
-                    <w:cnfStyle w:val="000000000000" w:firstRow="0" w:lastRow="0" w:firstColumn="0" w:lastColumn="0" w:oddVBand="0" w:evenVBand="0" w:oddHBand="0" w:evenHBand="0" w:firstRowFirstColumn="0" w:firstRowLastColumn="0" w:lastRowFirstColumn="0" w:lastRowLastColumn="0"/>
+                    <w:cnfStyle w:val="000000100000" w:firstRow="0" w:lastRow="0" w:firstColumn="0" w:lastColumn="0" w:oddVBand="0" w:evenVBand="0" w:oddHBand="1" w:evenHBand="0" w:firstRowFirstColumn="0" w:firstRowLastColumn="0" w:lastRowFirstColumn="0" w:lastRowLastColumn="0"/>
                     <w:rPr>
                       <w:szCs w:val="24"/>
                     </w:rPr>
@@ -4012,7 +4235,223 @@
                     <w:rPr>
                       <w:szCs w:val="24"/>
                     </w:rPr>
-                    <w:t>[Alternative 1]</w:t>
+                    <w:t>Table</w:t>
+                  </w:r>
+                  <w:r>
+                    <w:rPr>
+                      <w:szCs w:val="24"/>
+                    </w:rPr>
+                    <w:t xml:space="preserve"> contain list </w:t>
+                  </w:r>
+                  <w:r>
+                    <w:rPr>
+                      <w:szCs w:val="24"/>
+                    </w:rPr>
+                    <w:t>record matched</w:t>
+                  </w:r>
+                  <w:r>
+                    <w:rPr>
+                      <w:szCs w:val="24"/>
+                    </w:rPr>
+                    <w:t xml:space="preserve"> incl</w:t>
+                  </w:r>
+                  <w:r>
+                    <w:rPr>
+                      <w:szCs w:val="24"/>
+                    </w:rPr>
+                    <w:t xml:space="preserve">udes </w:t>
+                  </w:r>
+                  <w:r>
+                    <w:rPr>
+                      <w:szCs w:val="24"/>
+                    </w:rPr>
+                    <w:t>:</w:t>
+                  </w:r>
+                </w:p>
+                <w:p>
+                  <w:pPr>
+                    <w:pStyle w:val="ListParagraph"/>
+                    <w:numPr>
+                      <w:ilvl w:val="1"/>
+                      <w:numId w:val="32"/>
+                    </w:numPr>
+                    <w:jc w:val="left"/>
+                    <w:cnfStyle w:val="000000100000" w:firstRow="0" w:lastRow="0" w:firstColumn="0" w:lastColumn="0" w:oddVBand="0" w:evenVBand="0" w:oddHBand="1" w:evenHBand="0" w:firstRowFirstColumn="0" w:firstRowLastColumn="0" w:lastRowFirstColumn="0" w:lastRowLastColumn="0"/>
+                    <w:rPr>
+                      <w:szCs w:val="24"/>
+                    </w:rPr>
+                  </w:pPr>
+                  <w:r>
+                    <w:rPr>
+                      <w:szCs w:val="24"/>
+                    </w:rPr>
+                    <w:t>Column 1: route id.</w:t>
+                  </w:r>
+                </w:p>
+                <w:p>
+                  <w:pPr>
+                    <w:pStyle w:val="ListParagraph"/>
+                    <w:numPr>
+                      <w:ilvl w:val="1"/>
+                      <w:numId w:val="32"/>
+                    </w:numPr>
+                    <w:jc w:val="left"/>
+                    <w:cnfStyle w:val="000000100000" w:firstRow="0" w:lastRow="0" w:firstColumn="0" w:lastColumn="0" w:oddVBand="0" w:evenVBand="0" w:oddHBand="1" w:evenHBand="0" w:firstRowFirstColumn="0" w:firstRowLastColumn="0" w:lastRowFirstColumn="0" w:lastRowLastColumn="0"/>
+                    <w:rPr>
+                      <w:szCs w:val="24"/>
+                    </w:rPr>
+                  </w:pPr>
+                  <w:r>
+                    <w:rPr>
+                      <w:szCs w:val="24"/>
+                    </w:rPr>
+                    <w:t>Column 2: route no</w:t>
+                  </w:r>
+                  <w:r>
+                    <w:rPr>
+                      <w:szCs w:val="24"/>
+                    </w:rPr>
+                    <w:t xml:space="preserve"> – link to view detail route</w:t>
+                  </w:r>
+                  <w:r>
+                    <w:rPr>
+                      <w:szCs w:val="24"/>
+                    </w:rPr>
+                    <w:t>.</w:t>
+                  </w:r>
+                </w:p>
+                <w:p>
+                  <w:pPr>
+                    <w:pStyle w:val="ListParagraph"/>
+                    <w:numPr>
+                      <w:ilvl w:val="1"/>
+                      <w:numId w:val="32"/>
+                    </w:numPr>
+                    <w:jc w:val="left"/>
+                    <w:cnfStyle w:val="000000100000" w:firstRow="0" w:lastRow="0" w:firstColumn="0" w:lastColumn="0" w:oddVBand="0" w:evenVBand="0" w:oddHBand="1" w:evenHBand="0" w:firstRowFirstColumn="0" w:firstRowLastColumn="0" w:lastRowFirstColumn="0" w:lastRowLastColumn="0"/>
+                    <w:rPr>
+                      <w:szCs w:val="24"/>
+                    </w:rPr>
+                  </w:pPr>
+                  <w:r>
+                    <w:rPr>
+                      <w:szCs w:val="24"/>
+                    </w:rPr>
+                    <w:t>Column 3: route name</w:t>
+                  </w:r>
+                  <w:r>
+                    <w:rPr>
+                      <w:szCs w:val="24"/>
+                    </w:rPr>
+                    <w:t xml:space="preserve"> – link to view detail route.</w:t>
+                  </w:r>
+                </w:p>
+                <w:p>
+                  <w:pPr>
+                    <w:pStyle w:val="ListParagraph"/>
+                    <w:numPr>
+                      <w:ilvl w:val="1"/>
+                      <w:numId w:val="32"/>
+                    </w:numPr>
+                    <w:jc w:val="left"/>
+                    <w:cnfStyle w:val="000000100000" w:firstRow="0" w:lastRow="0" w:firstColumn="0" w:lastColumn="0" w:oddVBand="0" w:evenVBand="0" w:oddHBand="1" w:evenHBand="0" w:firstRowFirstColumn="0" w:firstRowLastColumn="0" w:lastRowFirstColumn="0" w:lastRowLastColumn="0"/>
+                    <w:rPr>
+                      <w:szCs w:val="24"/>
+                    </w:rPr>
+                  </w:pPr>
+                  <w:r>
+                    <w:rPr>
+                      <w:szCs w:val="24"/>
+                    </w:rPr>
+                    <w:t>Column 4: action</w:t>
+                  </w:r>
+                </w:p>
+                <w:p>
+                  <w:pPr>
+                    <w:pStyle w:val="ListParagraph"/>
+                    <w:numPr>
+                      <w:ilvl w:val="2"/>
+                      <w:numId w:val="32"/>
+                    </w:numPr>
+                    <w:jc w:val="left"/>
+                    <w:cnfStyle w:val="000000100000" w:firstRow="0" w:lastRow="0" w:firstColumn="0" w:lastColumn="0" w:oddVBand="0" w:evenVBand="0" w:oddHBand="1" w:evenHBand="0" w:firstRowFirstColumn="0" w:firstRowLastColumn="0" w:lastRowFirstColumn="0" w:lastRowLastColumn="0"/>
+                    <w:rPr>
+                      <w:szCs w:val="24"/>
+                    </w:rPr>
+                  </w:pPr>
+                  <w:proofErr w:type="gramStart"/>
+                  <w:r>
+                    <w:rPr>
+                      <w:szCs w:val="24"/>
+                    </w:rPr>
+                    <w:t>update</w:t>
+                  </w:r>
+                  <w:proofErr w:type="gramEnd"/>
+                  <w:r>
+                    <w:rPr>
+                      <w:szCs w:val="24"/>
+                    </w:rPr>
+                    <w:t xml:space="preserve"> route</w:t>
+                  </w:r>
+                  <w:r>
+                    <w:rPr>
+                      <w:szCs w:val="24"/>
+                    </w:rPr>
+                    <w:t>.</w:t>
+                  </w:r>
+                </w:p>
+                <w:p>
+                  <w:pPr>
+                    <w:pStyle w:val="ListParagraph"/>
+                    <w:numPr>
+                      <w:ilvl w:val="2"/>
+                      <w:numId w:val="32"/>
+                    </w:numPr>
+                    <w:jc w:val="left"/>
+                    <w:cnfStyle w:val="000000100000" w:firstRow="0" w:lastRow="0" w:firstColumn="0" w:lastColumn="0" w:oddVBand="0" w:evenVBand="0" w:oddHBand="1" w:evenHBand="0" w:firstRowFirstColumn="0" w:firstRowLastColumn="0" w:lastRowFirstColumn="0" w:lastRowLastColumn="0"/>
+                    <w:rPr>
+                      <w:szCs w:val="24"/>
+                    </w:rPr>
+                  </w:pPr>
+                  <w:proofErr w:type="gramStart"/>
+                  <w:r>
+                    <w:rPr>
+                      <w:szCs w:val="24"/>
+                    </w:rPr>
+                    <w:t>delete</w:t>
+                  </w:r>
+                  <w:proofErr w:type="gramEnd"/>
+                  <w:r>
+                    <w:rPr>
+                      <w:szCs w:val="24"/>
+                    </w:rPr>
+                    <w:t xml:space="preserve"> route</w:t>
+                  </w:r>
+                  <w:r>
+                    <w:rPr>
+                      <w:szCs w:val="24"/>
+                    </w:rPr>
+                    <w:t>.</w:t>
+                  </w:r>
+                </w:p>
+                <w:p>
+                  <w:pPr>
+                    <w:pStyle w:val="ListParagraph"/>
+                    <w:numPr>
+                      <w:ilvl w:val="1"/>
+                      <w:numId w:val="32"/>
+                    </w:numPr>
+                    <w:jc w:val="left"/>
+                    <w:cnfStyle w:val="000000100000" w:firstRow="0" w:lastRow="0" w:firstColumn="0" w:lastColumn="0" w:oddVBand="0" w:evenVBand="0" w:oddHBand="1" w:evenHBand="0" w:firstRowFirstColumn="0" w:firstRowLastColumn="0" w:lastRowFirstColumn="0" w:lastRowLastColumn="0"/>
+                    <w:rPr>
+                      <w:szCs w:val="24"/>
+                    </w:rPr>
+                  </w:pPr>
+                  <w:r>
+                    <w:rPr>
+                      <w:szCs w:val="24"/>
+                    </w:rPr>
+                    <w:t>Show message “No record found” on table if search bus route requested not match.</w:t>
                   </w:r>
                 </w:p>
               </w:tc>
@@ -4031,146 +4470,14 @@
               </w:rPr>
               <w:t xml:space="preserve">Alternative Scenario: </w:t>
             </w:r>
-          </w:p>
-          <w:tbl>
-            <w:tblPr>
-              <w:tblStyle w:val="TableGrid"/>
-              <w:tblW w:w="0" w:type="auto"/>
-              <w:tblLook w:val="04A0" w:firstRow="1" w:lastRow="0" w:firstColumn="1" w:lastColumn="0" w:noHBand="0" w:noVBand="1"/>
-            </w:tblPr>
-            <w:tblGrid>
-              <w:gridCol w:w="1233"/>
-              <w:gridCol w:w="3115"/>
-              <w:gridCol w:w="4317"/>
-            </w:tblGrid>
-            <w:tr>
-              <w:tc>
-                <w:tcPr>
-                  <w:tcW w:w="1233" w:type="dxa"/>
-                  <w:shd w:val="clear" w:color="auto" w:fill="D9D9D9" w:themeFill="background1" w:themeFillShade="D9"/>
-                </w:tcPr>
-                <w:p>
-                  <w:pPr>
-                    <w:jc w:val="center"/>
-                    <w:rPr>
-                      <w:szCs w:val="24"/>
-                    </w:rPr>
-                  </w:pPr>
-                  <w:r>
-                    <w:rPr>
-                      <w:szCs w:val="24"/>
-                    </w:rPr>
-                    <w:t>No</w:t>
-                  </w:r>
-                </w:p>
-              </w:tc>
-              <w:tc>
-                <w:tcPr>
-                  <w:tcW w:w="3115" w:type="dxa"/>
-                  <w:shd w:val="clear" w:color="auto" w:fill="D9D9D9" w:themeFill="background1" w:themeFillShade="D9"/>
-                </w:tcPr>
-                <w:p>
-                  <w:pPr>
-                    <w:jc w:val="center"/>
-                    <w:rPr>
-                      <w:szCs w:val="24"/>
-                    </w:rPr>
-                  </w:pPr>
-                  <w:r>
-                    <w:rPr>
-                      <w:szCs w:val="24"/>
-                    </w:rPr>
-                    <w:t>Actor Action</w:t>
-                  </w:r>
-                </w:p>
-              </w:tc>
-              <w:tc>
-                <w:tcPr>
-                  <w:tcW w:w="4317" w:type="dxa"/>
-                  <w:shd w:val="clear" w:color="auto" w:fill="D9D9D9" w:themeFill="background1" w:themeFillShade="D9"/>
-                </w:tcPr>
-                <w:p>
-                  <w:pPr>
-                    <w:jc w:val="center"/>
-                    <w:rPr>
-                      <w:szCs w:val="24"/>
-                    </w:rPr>
-                  </w:pPr>
-                  <w:r>
-                    <w:rPr>
-                      <w:szCs w:val="24"/>
-                    </w:rPr>
-                    <w:t>System Response</w:t>
-                  </w:r>
-                </w:p>
-              </w:tc>
-            </w:tr>
-            <w:tr>
-              <w:tc>
-                <w:tcPr>
-                  <w:tcW w:w="1233" w:type="dxa"/>
-                </w:tcPr>
-                <w:p>
-                  <w:pPr>
-                    <w:jc w:val="center"/>
-                    <w:rPr>
-                      <w:szCs w:val="24"/>
-                    </w:rPr>
-                  </w:pPr>
-                  <w:r>
-                    <w:rPr>
-                      <w:szCs w:val="24"/>
-                    </w:rPr>
-                    <w:t>1</w:t>
-                  </w:r>
-                </w:p>
-              </w:tc>
-              <w:tc>
-                <w:tcPr>
-                  <w:tcW w:w="3115" w:type="dxa"/>
-                </w:tcPr>
-                <w:p>
-                  <w:pPr>
-                    <w:jc w:val="left"/>
-                    <w:rPr>
-                      <w:szCs w:val="24"/>
-                    </w:rPr>
-                  </w:pPr>
-                  <w:r>
-                    <w:rPr>
-                      <w:szCs w:val="24"/>
-                    </w:rPr>
-                    <w:t>Within search text requested, system does not find out an item matched.</w:t>
-                  </w:r>
-                </w:p>
-              </w:tc>
-              <w:tc>
-                <w:tcPr>
-                  <w:tcW w:w="4317" w:type="dxa"/>
-                </w:tcPr>
-                <w:p>
-                  <w:pPr>
-                    <w:jc w:val="left"/>
-                    <w:rPr>
-                      <w:szCs w:val="24"/>
-                    </w:rPr>
-                  </w:pPr>
-                  <w:r>
-                    <w:rPr>
-                      <w:szCs w:val="24"/>
-                    </w:rPr>
-                    <w:t xml:space="preserve">Show message </w:t>
-                  </w:r>
-                  <w:r>
-                    <w:rPr>
-                      <w:szCs w:val="24"/>
-                    </w:rPr>
-                    <w:t>that no result found.</w:t>
-                  </w:r>
-                </w:p>
-              </w:tc>
-            </w:tr>
-          </w:tbl>
+            <w:r>
+              <w:rPr>
+                <w:b w:val="0"/>
+                <w:szCs w:val="24"/>
+              </w:rPr>
+              <w:t>N/A</w:t>
+            </w:r>
+          </w:p>
           <w:p>
             <w:pPr>
               <w:spacing w:before="120" w:after="120"/>
@@ -4246,7 +4553,21 @@
                 <w:b w:val="0"/>
                 <w:szCs w:val="24"/>
               </w:rPr>
-              <w:t>List of bus route information is always update daily at 0:00 AM.</w:t>
+              <w:t xml:space="preserve">Text input is </w:t>
+            </w:r>
+            <w:r>
+              <w:rPr>
+                <w:b w:val="0"/>
+                <w:szCs w:val="24"/>
+              </w:rPr>
+              <w:t>accented Vietnamese</w:t>
+            </w:r>
+            <w:r>
+              <w:rPr>
+                <w:b w:val="0"/>
+                <w:szCs w:val="24"/>
+              </w:rPr>
+              <w:t>.</w:t>
             </w:r>
           </w:p>
           <w:p>
@@ -4266,7 +4587,7 @@
                 <w:b w:val="0"/>
                 <w:szCs w:val="24"/>
               </w:rPr>
-              <w:t>Each page result has maximum 10 results.</w:t>
+              <w:t>Not support search almost right.</w:t>
             </w:r>
           </w:p>
         </w:tc>
@@ -4580,6 +4901,7 @@
               <w:rPr>
                 <w:szCs w:val="24"/>
               </w:rPr>
+              <w:lastRenderedPageBreak/>
               <w:t>Use Case Name</w:t>
             </w:r>
           </w:p>
@@ -4663,12 +4985,14 @@
                 <w:szCs w:val="24"/>
               </w:rPr>
             </w:pPr>
+            <w:proofErr w:type="spellStart"/>
             <w:r>
               <w:rPr>
                 <w:szCs w:val="24"/>
               </w:rPr>
               <w:t>DatNT</w:t>
             </w:r>
+            <w:proofErr w:type="spellEnd"/>
           </w:p>
         </w:tc>
       </w:tr>
@@ -4865,7 +5189,21 @@
                 <w:b w:val="0"/>
                 <w:szCs w:val="24"/>
               </w:rPr>
-              <w:t>This use case allow staff search bus timetable information.</w:t>
+              <w:t>This use case allow staff search bus timetable information</w:t>
+            </w:r>
+            <w:r>
+              <w:rPr>
+                <w:b w:val="0"/>
+                <w:szCs w:val="24"/>
+              </w:rPr>
+              <w:t xml:space="preserve"> and this function will implement on web application</w:t>
+            </w:r>
+            <w:r>
+              <w:rPr>
+                <w:b w:val="0"/>
+                <w:szCs w:val="24"/>
+              </w:rPr>
+              <w:t>.</w:t>
             </w:r>
           </w:p>
           <w:p>
@@ -4898,8 +5236,28 @@
                 <w:b w:val="0"/>
                 <w:szCs w:val="24"/>
               </w:rPr>
-              <w:lastRenderedPageBreak/>
-              <w:t>Staff can find out bus timetable information, which they required.</w:t>
+              <w:t xml:space="preserve">The system </w:t>
+            </w:r>
+            <w:r>
+              <w:rPr>
+                <w:b w:val="0"/>
+                <w:szCs w:val="24"/>
+              </w:rPr>
+              <w:t>provide</w:t>
+            </w:r>
+            <w:r>
+              <w:rPr>
+                <w:b w:val="0"/>
+                <w:szCs w:val="24"/>
+              </w:rPr>
+              <w:t xml:space="preserve"> search bus timetable to help staff find bus timetable faster</w:t>
+            </w:r>
+            <w:r>
+              <w:rPr>
+                <w:b w:val="0"/>
+                <w:szCs w:val="24"/>
+              </w:rPr>
+              <w:t>.</w:t>
             </w:r>
           </w:p>
           <w:p>
@@ -4932,7 +5290,42 @@
                 <w:b w:val="0"/>
                 <w:szCs w:val="24"/>
               </w:rPr>
-              <w:t>Staff sends search command within text search.</w:t>
+              <w:t>Staff sends search command within</w:t>
+            </w:r>
+            <w:r>
+              <w:rPr>
+                <w:b w:val="0"/>
+                <w:szCs w:val="24"/>
+              </w:rPr>
+              <w:t xml:space="preserve"> </w:t>
+            </w:r>
+            <w:r>
+              <w:rPr>
+                <w:b w:val="0"/>
+                <w:szCs w:val="24"/>
+              </w:rPr>
+              <w:t>input search following criterions</w:t>
+            </w:r>
+            <w:r>
+              <w:rPr>
+                <w:b w:val="0"/>
+                <w:szCs w:val="24"/>
+              </w:rPr>
+              <w:t xml:space="preserve">: </w:t>
+            </w:r>
+            <w:r>
+              <w:rPr>
+                <w:b w:val="0"/>
+                <w:szCs w:val="24"/>
+              </w:rPr>
+              <w:t>trip no, trip time</w:t>
+            </w:r>
+            <w:r>
+              <w:rPr>
+                <w:b w:val="0"/>
+                <w:szCs w:val="24"/>
+              </w:rPr>
+              <w:t>.</w:t>
             </w:r>
           </w:p>
           <w:p>
@@ -5018,6 +5411,7 @@
                 <w:szCs w:val="24"/>
               </w:rPr>
             </w:pPr>
+            <w:proofErr w:type="gramStart"/>
             <w:r>
               <w:rPr>
                 <w:szCs w:val="24"/>
@@ -5029,7 +5423,29 @@
                 <w:b w:val="0"/>
                 <w:szCs w:val="24"/>
               </w:rPr>
-              <w:t>: Show error message.</w:t>
+              <w:t>:</w:t>
+            </w:r>
+            <w:proofErr w:type="gramEnd"/>
+            <w:r>
+              <w:rPr>
+                <w:b w:val="0"/>
+                <w:szCs w:val="24"/>
+              </w:rPr>
+              <w:t xml:space="preserve"> </w:t>
+            </w:r>
+            <w:r>
+              <w:rPr>
+                <w:b w:val="0"/>
+                <w:szCs w:val="24"/>
+              </w:rPr>
+              <w:t>N/A</w:t>
+            </w:r>
+            <w:r>
+              <w:rPr>
+                <w:b w:val="0"/>
+                <w:szCs w:val="24"/>
+              </w:rPr>
+              <w:t>.</w:t>
             </w:r>
           </w:p>
           <w:p>
@@ -5059,9 +5475,9 @@
               <w:tblLook w:val="04A0" w:firstRow="1" w:lastRow="0" w:firstColumn="1" w:lastColumn="0" w:noHBand="0" w:noVBand="1"/>
             </w:tblPr>
             <w:tblGrid>
-              <w:gridCol w:w="1244"/>
-              <w:gridCol w:w="3086"/>
-              <w:gridCol w:w="4299"/>
+              <w:gridCol w:w="1210"/>
+              <w:gridCol w:w="2974"/>
+              <w:gridCol w:w="4445"/>
             </w:tblGrid>
             <w:tr>
               <w:trPr>
@@ -5070,7 +5486,7 @@
               <w:tc>
                 <w:tcPr>
                   <w:cnfStyle w:val="001000000000" w:firstRow="0" w:lastRow="0" w:firstColumn="1" w:lastColumn="0" w:oddVBand="0" w:evenVBand="0" w:oddHBand="0" w:evenHBand="0" w:firstRowFirstColumn="0" w:firstRowLastColumn="0" w:lastRowFirstColumn="0" w:lastRowLastColumn="0"/>
-                  <w:tcW w:w="1340" w:type="dxa"/>
+                  <w:tcW w:w="1210" w:type="dxa"/>
                   <w:tcBorders>
                     <w:left w:val="single" w:sz="8" w:space="0" w:color="000000" w:themeColor="text1"/>
                     <w:right w:val="single" w:sz="8" w:space="0" w:color="000000" w:themeColor="text1"/>
@@ -5097,7 +5513,7 @@
               </w:tc>
               <w:tc>
                 <w:tcPr>
-                  <w:tcW w:w="3392" w:type="dxa"/>
+                  <w:tcW w:w="2974" w:type="dxa"/>
                   <w:tcBorders>
                     <w:left w:val="single" w:sz="8" w:space="0" w:color="000000" w:themeColor="text1"/>
                     <w:right w:val="single" w:sz="8" w:space="0" w:color="000000" w:themeColor="text1"/>
@@ -5125,7 +5541,7 @@
               </w:tc>
               <w:tc>
                 <w:tcPr>
-                  <w:tcW w:w="4770" w:type="dxa"/>
+                  <w:tcW w:w="4445" w:type="dxa"/>
                   <w:tcBorders>
                     <w:left w:val="single" w:sz="8" w:space="0" w:color="000000" w:themeColor="text1"/>
                     <w:right w:val="single" w:sz="8" w:space="0" w:color="000000" w:themeColor="text1"/>
@@ -5159,7 +5575,7 @@
               <w:tc>
                 <w:tcPr>
                   <w:cnfStyle w:val="001000000000" w:firstRow="0" w:lastRow="0" w:firstColumn="1" w:lastColumn="0" w:oddVBand="0" w:evenVBand="0" w:oddHBand="0" w:evenHBand="0" w:firstRowFirstColumn="0" w:firstRowLastColumn="0" w:lastRowFirstColumn="0" w:lastRowLastColumn="0"/>
-                  <w:tcW w:w="1340" w:type="dxa"/>
+                  <w:tcW w:w="1210" w:type="dxa"/>
                   <w:tcBorders>
                     <w:top w:val="single" w:sz="8" w:space="0" w:color="000000" w:themeColor="text1"/>
                     <w:left w:val="single" w:sz="8" w:space="0" w:color="000000" w:themeColor="text1"/>
@@ -5188,7 +5604,7 @@
               </w:tc>
               <w:tc>
                 <w:tcPr>
-                  <w:tcW w:w="3392" w:type="dxa"/>
+                  <w:tcW w:w="2974" w:type="dxa"/>
                   <w:tcBorders>
                     <w:top w:val="single" w:sz="8" w:space="0" w:color="000000" w:themeColor="text1"/>
                     <w:left w:val="single" w:sz="8" w:space="0" w:color="000000" w:themeColor="text1"/>
@@ -5216,7 +5632,7 @@
               </w:tc>
               <w:tc>
                 <w:tcPr>
-                  <w:tcW w:w="4770" w:type="dxa"/>
+                  <w:tcW w:w="4445" w:type="dxa"/>
                   <w:tcBorders>
                     <w:top w:val="single" w:sz="8" w:space="0" w:color="000000" w:themeColor="text1"/>
                     <w:left w:val="single" w:sz="8" w:space="0" w:color="000000" w:themeColor="text1"/>
@@ -5238,7 +5654,7 @@
                     <w:rPr>
                       <w:szCs w:val="24"/>
                     </w:rPr>
-                    <w:t>New card request view will show all information of bus timetable on table:</w:t>
+                    <w:t>Display search bus route information view with following information :</w:t>
                   </w:r>
                 </w:p>
                 <w:p>
@@ -5259,101 +5675,37 @@
                     <w:rPr>
                       <w:szCs w:val="24"/>
                     </w:rPr>
-                    <w:t>Input search field: on top-right of table and free input text.</w:t>
+                    <w:t>S</w:t>
                   </w:r>
-                </w:p>
-              </w:tc>
-            </w:tr>
-            <w:tr>
-              <w:tc>
-                <w:tcPr>
-                  <w:cnfStyle w:val="001000000000" w:firstRow="0" w:lastRow="0" w:firstColumn="1" w:lastColumn="0" w:oddVBand="0" w:evenVBand="0" w:oddHBand="0" w:evenHBand="0" w:firstRowFirstColumn="0" w:firstRowLastColumn="0" w:lastRowFirstColumn="0" w:lastRowLastColumn="0"/>
-                  <w:tcW w:w="1340" w:type="dxa"/>
-                  <w:tcBorders>
-                    <w:top w:val="single" w:sz="8" w:space="0" w:color="000000" w:themeColor="text1"/>
-                    <w:left w:val="single" w:sz="8" w:space="0" w:color="000000" w:themeColor="text1"/>
-                    <w:bottom w:val="single" w:sz="8" w:space="0" w:color="000000" w:themeColor="text1"/>
-                    <w:right w:val="single" w:sz="8" w:space="0" w:color="000000" w:themeColor="text1"/>
-                  </w:tcBorders>
-                  <w:shd w:val="clear" w:color="auto" w:fill="FFFFFF" w:themeFill="background1"/>
-                  <w:hideMark/>
-                </w:tcPr>
-                <w:p>
-                  <w:pPr>
-                    <w:jc w:val="center"/>
-                    <w:rPr>
-                      <w:b w:val="0"/>
-                      <w:szCs w:val="24"/>
-                    </w:rPr>
-                  </w:pPr>
                   <w:r>
                     <w:rPr>
-                      <w:b w:val="0"/>
-                      <w:szCs w:val="24"/>
-                    </w:rPr>
-                    <w:t>2</w:t>
+                      <w:szCs w:val="24"/>
+                    </w:rPr>
+                    <w:t xml:space="preserve">earch field: </w:t>
                   </w:r>
-                </w:p>
-              </w:tc>
-              <w:tc>
-                <w:tcPr>
-                  <w:tcW w:w="3392" w:type="dxa"/>
-                  <w:tcBorders>
-                    <w:top w:val="single" w:sz="8" w:space="0" w:color="000000" w:themeColor="text1"/>
-                    <w:left w:val="single" w:sz="8" w:space="0" w:color="000000" w:themeColor="text1"/>
-                    <w:bottom w:val="single" w:sz="8" w:space="0" w:color="000000" w:themeColor="text1"/>
-                    <w:right w:val="single" w:sz="8" w:space="0" w:color="000000" w:themeColor="text1"/>
-                  </w:tcBorders>
-                  <w:shd w:val="clear" w:color="auto" w:fill="FFFFFF" w:themeFill="background1"/>
-                  <w:hideMark/>
-                </w:tcPr>
-                <w:p>
-                  <w:pPr>
-                    <w:jc w:val="left"/>
-                    <w:cnfStyle w:val="000000000000" w:firstRow="0" w:lastRow="0" w:firstColumn="0" w:lastColumn="0" w:oddVBand="0" w:evenVBand="0" w:oddHBand="0" w:evenHBand="0" w:firstRowFirstColumn="0" w:firstRowLastColumn="0" w:lastRowFirstColumn="0" w:lastRowLastColumn="0"/>
-                    <w:rPr>
-                      <w:szCs w:val="24"/>
-                    </w:rPr>
-                  </w:pPr>
                   <w:r>
                     <w:rPr>
                       <w:szCs w:val="24"/>
                     </w:rPr>
-                    <w:t>Staff sends search command</w:t>
+                    <w:t>date picker</w:t>
                   </w:r>
-                </w:p>
-              </w:tc>
-              <w:tc>
-                <w:tcPr>
-                  <w:tcW w:w="4770" w:type="dxa"/>
-                  <w:tcBorders>
-                    <w:top w:val="single" w:sz="8" w:space="0" w:color="000000" w:themeColor="text1"/>
-                    <w:left w:val="single" w:sz="8" w:space="0" w:color="000000" w:themeColor="text1"/>
-                    <w:bottom w:val="single" w:sz="8" w:space="0" w:color="000000" w:themeColor="text1"/>
-                    <w:right w:val="single" w:sz="8" w:space="0" w:color="000000" w:themeColor="text1"/>
-                  </w:tcBorders>
-                  <w:shd w:val="clear" w:color="auto" w:fill="FFFFFF" w:themeFill="background1"/>
-                  <w:hideMark/>
-                </w:tcPr>
-                <w:p>
-                  <w:pPr>
-                    <w:jc w:val="left"/>
-                    <w:cnfStyle w:val="000000000000" w:firstRow="0" w:lastRow="0" w:firstColumn="0" w:lastColumn="0" w:oddVBand="0" w:evenVBand="0" w:oddHBand="0" w:evenHBand="0" w:firstRowFirstColumn="0" w:firstRowLastColumn="0" w:lastRowFirstColumn="0" w:lastRowLastColumn="0"/>
-                    <w:rPr>
-                      <w:szCs w:val="24"/>
-                    </w:rPr>
-                  </w:pPr>
                   <w:r>
                     <w:rPr>
                       <w:szCs w:val="24"/>
                     </w:rPr>
-                    <w:t>Show list information of bus timetable, which requested.</w:t>
+                    <w:t>.</w:t>
                   </w:r>
                 </w:p>
                 <w:p>
                   <w:pPr>
+                    <w:pStyle w:val="ListParagraph"/>
+                    <w:numPr>
+                      <w:ilvl w:val="0"/>
+                      <w:numId w:val="32"/>
+                    </w:numPr>
+                    <w:ind w:left="288" w:hanging="144"/>
                     <w:jc w:val="left"/>
-                    <w:cnfStyle w:val="000000000000" w:firstRow="0" w:lastRow="0" w:firstColumn="0" w:lastColumn="0" w:oddVBand="0" w:evenVBand="0" w:oddHBand="0" w:evenHBand="0" w:firstRowFirstColumn="0" w:firstRowLastColumn="0" w:lastRowFirstColumn="0" w:lastRowLastColumn="0"/>
+                    <w:cnfStyle w:val="000000100000" w:firstRow="0" w:lastRow="0" w:firstColumn="0" w:lastColumn="0" w:oddVBand="0" w:evenVBand="0" w:oddHBand="1" w:evenHBand="0" w:firstRowFirstColumn="0" w:firstRowLastColumn="0" w:lastRowFirstColumn="0" w:lastRowLastColumn="0"/>
                     <w:rPr>
                       <w:szCs w:val="24"/>
                     </w:rPr>
@@ -5362,7 +5714,270 @@
                     <w:rPr>
                       <w:szCs w:val="24"/>
                     </w:rPr>
-                    <w:t>[Alternative 1]</w:t>
+                    <w:t xml:space="preserve">Route </w:t>
+                  </w:r>
+                  <w:proofErr w:type="gramStart"/>
+                  <w:r>
+                    <w:rPr>
+                      <w:szCs w:val="24"/>
+                    </w:rPr>
+                    <w:t>no:</w:t>
+                  </w:r>
+                  <w:proofErr w:type="gramEnd"/>
+                  <w:r>
+                    <w:rPr>
+                      <w:szCs w:val="24"/>
+                    </w:rPr>
+                    <w:t xml:space="preserve"> text.</w:t>
+                  </w:r>
+                </w:p>
+                <w:p>
+                  <w:pPr>
+                    <w:pStyle w:val="ListParagraph"/>
+                    <w:numPr>
+                      <w:ilvl w:val="0"/>
+                      <w:numId w:val="32"/>
+                    </w:numPr>
+                    <w:ind w:left="288" w:hanging="144"/>
+                    <w:jc w:val="left"/>
+                    <w:cnfStyle w:val="000000100000" w:firstRow="0" w:lastRow="0" w:firstColumn="0" w:lastColumn="0" w:oddVBand="0" w:evenVBand="0" w:oddHBand="1" w:evenHBand="0" w:firstRowFirstColumn="0" w:firstRowLastColumn="0" w:lastRowFirstColumn="0" w:lastRowLastColumn="0"/>
+                    <w:rPr>
+                      <w:szCs w:val="24"/>
+                    </w:rPr>
+                  </w:pPr>
+                  <w:r>
+                    <w:rPr>
+                      <w:szCs w:val="24"/>
+                    </w:rPr>
+                    <w:t>Route name: text.</w:t>
+                  </w:r>
+                </w:p>
+                <w:p>
+                  <w:pPr>
+                    <w:pStyle w:val="ListParagraph"/>
+                    <w:numPr>
+                      <w:ilvl w:val="0"/>
+                      <w:numId w:val="32"/>
+                    </w:numPr>
+                    <w:ind w:left="288" w:hanging="144"/>
+                    <w:jc w:val="left"/>
+                    <w:cnfStyle w:val="000000100000" w:firstRow="0" w:lastRow="0" w:firstColumn="0" w:lastColumn="0" w:oddVBand="0" w:evenVBand="0" w:oddHBand="1" w:evenHBand="0" w:firstRowFirstColumn="0" w:firstRowLastColumn="0" w:lastRowFirstColumn="0" w:lastRowLastColumn="0"/>
+                    <w:rPr>
+                      <w:szCs w:val="24"/>
+                    </w:rPr>
+                  </w:pPr>
+                  <w:r>
+                    <w:rPr>
+                      <w:szCs w:val="24"/>
+                    </w:rPr>
+                    <w:t>Route type: option</w:t>
+                  </w:r>
+                </w:p>
+                <w:p>
+                  <w:pPr>
+                    <w:pStyle w:val="ListParagraph"/>
+                    <w:numPr>
+                      <w:ilvl w:val="1"/>
+                      <w:numId w:val="32"/>
+                    </w:numPr>
+                    <w:jc w:val="left"/>
+                    <w:cnfStyle w:val="000000100000" w:firstRow="0" w:lastRow="0" w:firstColumn="0" w:lastColumn="0" w:oddVBand="0" w:evenVBand="0" w:oddHBand="1" w:evenHBand="0" w:firstRowFirstColumn="0" w:firstRowLastColumn="0" w:lastRowFirstColumn="0" w:lastRowLastColumn="0"/>
+                    <w:rPr>
+                      <w:szCs w:val="24"/>
+                    </w:rPr>
+                  </w:pPr>
+                  <w:r>
+                    <w:rPr>
+                      <w:szCs w:val="24"/>
+                    </w:rPr>
+                    <w:t>Depart</w:t>
+                  </w:r>
+                </w:p>
+                <w:p>
+                  <w:pPr>
+                    <w:pStyle w:val="ListParagraph"/>
+                    <w:numPr>
+                      <w:ilvl w:val="1"/>
+                      <w:numId w:val="32"/>
+                    </w:numPr>
+                    <w:jc w:val="left"/>
+                    <w:cnfStyle w:val="000000100000" w:firstRow="0" w:lastRow="0" w:firstColumn="0" w:lastColumn="0" w:oddVBand="0" w:evenVBand="0" w:oddHBand="1" w:evenHBand="0" w:firstRowFirstColumn="0" w:firstRowLastColumn="0" w:lastRowFirstColumn="0" w:lastRowLastColumn="0"/>
+                    <w:rPr>
+                      <w:szCs w:val="24"/>
+                    </w:rPr>
+                  </w:pPr>
+                  <w:r>
+                    <w:rPr>
+                      <w:szCs w:val="24"/>
+                    </w:rPr>
+                    <w:t>Return</w:t>
+                  </w:r>
+                </w:p>
+                <w:p>
+                  <w:pPr>
+                    <w:pStyle w:val="ListParagraph"/>
+                    <w:numPr>
+                      <w:ilvl w:val="0"/>
+                      <w:numId w:val="32"/>
+                    </w:numPr>
+                    <w:ind w:left="288" w:hanging="144"/>
+                    <w:jc w:val="left"/>
+                    <w:cnfStyle w:val="000000100000" w:firstRow="0" w:lastRow="0" w:firstColumn="0" w:lastColumn="0" w:oddVBand="0" w:evenVBand="0" w:oddHBand="1" w:evenHBand="0" w:firstRowFirstColumn="0" w:firstRowLastColumn="0" w:lastRowFirstColumn="0" w:lastRowLastColumn="0"/>
+                    <w:rPr>
+                      <w:szCs w:val="24"/>
+                    </w:rPr>
+                  </w:pPr>
+                  <w:r>
+                    <w:rPr>
+                      <w:szCs w:val="24"/>
+                    </w:rPr>
+                    <w:t>Table contain list record matched includes :</w:t>
+                  </w:r>
+                </w:p>
+                <w:p>
+                  <w:pPr>
+                    <w:pStyle w:val="ListParagraph"/>
+                    <w:numPr>
+                      <w:ilvl w:val="1"/>
+                      <w:numId w:val="32"/>
+                    </w:numPr>
+                    <w:jc w:val="left"/>
+                    <w:cnfStyle w:val="000000100000" w:firstRow="0" w:lastRow="0" w:firstColumn="0" w:lastColumn="0" w:oddVBand="0" w:evenVBand="0" w:oddHBand="1" w:evenHBand="0" w:firstRowFirstColumn="0" w:firstRowLastColumn="0" w:lastRowFirstColumn="0" w:lastRowLastColumn="0"/>
+                    <w:rPr>
+                      <w:szCs w:val="24"/>
+                    </w:rPr>
+                  </w:pPr>
+                  <w:r>
+                    <w:rPr>
+                      <w:szCs w:val="24"/>
+                    </w:rPr>
+                    <w:t xml:space="preserve">Column 1: </w:t>
+                  </w:r>
+                  <w:r>
+                    <w:rPr>
+                      <w:szCs w:val="24"/>
+                    </w:rPr>
+                    <w:t>trip</w:t>
+                  </w:r>
+                  <w:r>
+                    <w:rPr>
+                      <w:szCs w:val="24"/>
+                    </w:rPr>
+                    <w:t xml:space="preserve"> </w:t>
+                  </w:r>
+                  <w:r>
+                    <w:rPr>
+                      <w:szCs w:val="24"/>
+                    </w:rPr>
+                    <w:t>no</w:t>
+                  </w:r>
+                  <w:r>
+                    <w:rPr>
+                      <w:szCs w:val="24"/>
+                    </w:rPr>
+                    <w:t>.</w:t>
+                  </w:r>
+                </w:p>
+                <w:p>
+                  <w:pPr>
+                    <w:pStyle w:val="ListParagraph"/>
+                    <w:numPr>
+                      <w:ilvl w:val="1"/>
+                      <w:numId w:val="32"/>
+                    </w:numPr>
+                    <w:jc w:val="left"/>
+                    <w:cnfStyle w:val="000000100000" w:firstRow="0" w:lastRow="0" w:firstColumn="0" w:lastColumn="0" w:oddVBand="0" w:evenVBand="0" w:oddHBand="1" w:evenHBand="0" w:firstRowFirstColumn="0" w:firstRowLastColumn="0" w:lastRowFirstColumn="0" w:lastRowLastColumn="0"/>
+                    <w:rPr>
+                      <w:szCs w:val="24"/>
+                    </w:rPr>
+                  </w:pPr>
+                  <w:r>
+                    <w:rPr>
+                      <w:szCs w:val="24"/>
+                    </w:rPr>
+                    <w:t xml:space="preserve">Column 2: </w:t>
+                  </w:r>
+                  <w:r>
+                    <w:rPr>
+                      <w:szCs w:val="24"/>
+                    </w:rPr>
+                    <w:t>start time of</w:t>
+                  </w:r>
+                  <w:r>
+                    <w:rPr>
+                      <w:szCs w:val="24"/>
+                    </w:rPr>
+                    <w:t xml:space="preserve"> trip</w:t>
+                  </w:r>
+                  <w:r>
+                    <w:rPr>
+                      <w:szCs w:val="24"/>
+                    </w:rPr>
+                    <w:t>.</w:t>
+                  </w:r>
+                </w:p>
+                <w:p>
+                  <w:pPr>
+                    <w:pStyle w:val="ListParagraph"/>
+                    <w:numPr>
+                      <w:ilvl w:val="1"/>
+                      <w:numId w:val="32"/>
+                    </w:numPr>
+                    <w:jc w:val="left"/>
+                    <w:cnfStyle w:val="000000100000" w:firstRow="0" w:lastRow="0" w:firstColumn="0" w:lastColumn="0" w:oddVBand="0" w:evenVBand="0" w:oddHBand="1" w:evenHBand="0" w:firstRowFirstColumn="0" w:firstRowLastColumn="0" w:lastRowFirstColumn="0" w:lastRowLastColumn="0"/>
+                    <w:rPr>
+                      <w:szCs w:val="24"/>
+                    </w:rPr>
+                  </w:pPr>
+                  <w:r>
+                    <w:rPr>
+                      <w:szCs w:val="24"/>
+                    </w:rPr>
+                    <w:t xml:space="preserve">Column 3: </w:t>
+                  </w:r>
+                  <w:r>
+                    <w:rPr>
+                      <w:szCs w:val="24"/>
+                    </w:rPr>
+                    <w:t>end time of trip</w:t>
+                  </w:r>
+                  <w:r>
+                    <w:rPr>
+                      <w:szCs w:val="24"/>
+                    </w:rPr>
+                    <w:t>.</w:t>
+                  </w:r>
+                </w:p>
+                <w:p>
+                  <w:pPr>
+                    <w:pStyle w:val="ListParagraph"/>
+                    <w:numPr>
+                      <w:ilvl w:val="1"/>
+                      <w:numId w:val="32"/>
+                    </w:numPr>
+                    <w:jc w:val="left"/>
+                    <w:cnfStyle w:val="000000100000" w:firstRow="0" w:lastRow="0" w:firstColumn="0" w:lastColumn="0" w:oddVBand="0" w:evenVBand="0" w:oddHBand="1" w:evenHBand="0" w:firstRowFirstColumn="0" w:firstRowLastColumn="0" w:lastRowFirstColumn="0" w:lastRowLastColumn="0"/>
+                    <w:rPr>
+                      <w:szCs w:val="24"/>
+                    </w:rPr>
+                  </w:pPr>
+                  <w:r>
+                    <w:rPr>
+                      <w:szCs w:val="24"/>
+                    </w:rPr>
+                    <w:t xml:space="preserve">Show message “No record </w:t>
+                  </w:r>
+                  <w:r>
+                    <w:rPr>
+                      <w:szCs w:val="24"/>
+                    </w:rPr>
+                    <w:t>found</w:t>
+                  </w:r>
+                  <w:r>
+                    <w:rPr>
+                      <w:szCs w:val="24"/>
+                    </w:rPr>
+                    <w:t>” on table if search bus route requested not match.</w:t>
                   </w:r>
                 </w:p>
               </w:tc>
@@ -5388,140 +6003,14 @@
               </w:rPr>
               <w:t xml:space="preserve"> </w:t>
             </w:r>
-          </w:p>
-          <w:tbl>
-            <w:tblPr>
-              <w:tblStyle w:val="TableGrid"/>
-              <w:tblW w:w="0" w:type="auto"/>
-              <w:tblLook w:val="04A0" w:firstRow="1" w:lastRow="0" w:firstColumn="1" w:lastColumn="0" w:noHBand="0" w:noVBand="1"/>
-            </w:tblPr>
-            <w:tblGrid>
-              <w:gridCol w:w="1229"/>
-              <w:gridCol w:w="3107"/>
-              <w:gridCol w:w="4303"/>
-            </w:tblGrid>
-            <w:tr>
-              <w:tc>
-                <w:tcPr>
-                  <w:tcW w:w="1233" w:type="dxa"/>
-                  <w:shd w:val="clear" w:color="auto" w:fill="D9D9D9" w:themeFill="background1" w:themeFillShade="D9"/>
-                </w:tcPr>
-                <w:p>
-                  <w:pPr>
-                    <w:jc w:val="center"/>
-                    <w:rPr>
-                      <w:szCs w:val="24"/>
-                    </w:rPr>
-                  </w:pPr>
-                  <w:r>
-                    <w:rPr>
-                      <w:szCs w:val="24"/>
-                    </w:rPr>
-                    <w:t>No</w:t>
-                  </w:r>
-                </w:p>
-              </w:tc>
-              <w:tc>
-                <w:tcPr>
-                  <w:tcW w:w="3115" w:type="dxa"/>
-                  <w:shd w:val="clear" w:color="auto" w:fill="D9D9D9" w:themeFill="background1" w:themeFillShade="D9"/>
-                </w:tcPr>
-                <w:p>
-                  <w:pPr>
-                    <w:jc w:val="center"/>
-                    <w:rPr>
-                      <w:szCs w:val="24"/>
-                    </w:rPr>
-                  </w:pPr>
-                  <w:r>
-                    <w:rPr>
-                      <w:szCs w:val="24"/>
-                    </w:rPr>
-                    <w:t>Actor Action</w:t>
-                  </w:r>
-                </w:p>
-              </w:tc>
-              <w:tc>
-                <w:tcPr>
-                  <w:tcW w:w="4317" w:type="dxa"/>
-                  <w:shd w:val="clear" w:color="auto" w:fill="D9D9D9" w:themeFill="background1" w:themeFillShade="D9"/>
-                </w:tcPr>
-                <w:p>
-                  <w:pPr>
-                    <w:jc w:val="center"/>
-                    <w:rPr>
-                      <w:szCs w:val="24"/>
-                    </w:rPr>
-                  </w:pPr>
-                  <w:r>
-                    <w:rPr>
-                      <w:szCs w:val="24"/>
-                    </w:rPr>
-                    <w:t>System Response</w:t>
-                  </w:r>
-                </w:p>
-              </w:tc>
-            </w:tr>
-            <w:tr>
-              <w:tc>
-                <w:tcPr>
-                  <w:tcW w:w="1233" w:type="dxa"/>
-                </w:tcPr>
-                <w:p>
-                  <w:pPr>
-                    <w:jc w:val="center"/>
-                    <w:rPr>
-                      <w:szCs w:val="24"/>
-                    </w:rPr>
-                  </w:pPr>
-                  <w:r>
-                    <w:rPr>
-                      <w:szCs w:val="24"/>
-                    </w:rPr>
-                    <w:t>1</w:t>
-                  </w:r>
-                </w:p>
-              </w:tc>
-              <w:tc>
-                <w:tcPr>
-                  <w:tcW w:w="3115" w:type="dxa"/>
-                </w:tcPr>
-                <w:p>
-                  <w:pPr>
-                    <w:jc w:val="left"/>
-                    <w:rPr>
-                      <w:szCs w:val="24"/>
-                    </w:rPr>
-                  </w:pPr>
-                  <w:r>
-                    <w:rPr>
-                      <w:szCs w:val="24"/>
-                    </w:rPr>
-                    <w:t>Within search text requested, system does not find out an item matched.</w:t>
-                  </w:r>
-                </w:p>
-              </w:tc>
-              <w:tc>
-                <w:tcPr>
-                  <w:tcW w:w="4317" w:type="dxa"/>
-                </w:tcPr>
-                <w:p>
-                  <w:pPr>
-                    <w:jc w:val="left"/>
-                    <w:rPr>
-                      <w:szCs w:val="24"/>
-                    </w:rPr>
-                  </w:pPr>
-                  <w:r>
-                    <w:rPr>
-                      <w:szCs w:val="24"/>
-                    </w:rPr>
-                    <w:t>Show message that no result found.</w:t>
-                  </w:r>
-                </w:p>
-              </w:tc>
-            </w:tr>
-          </w:tbl>
+            <w:r>
+              <w:rPr>
+                <w:b w:val="0"/>
+                <w:szCs w:val="24"/>
+              </w:rPr>
+              <w:t>N/A</w:t>
+            </w:r>
+          </w:p>
           <w:p>
             <w:pPr>
               <w:rPr>
@@ -5595,35 +6084,10 @@
                 <w:b w:val="0"/>
                 <w:szCs w:val="24"/>
               </w:rPr>
-              <w:t>List of bus route information is always update daily at 0:00 AM.</w:t>
-            </w:r>
-          </w:p>
-          <w:p>
-            <w:pPr>
-              <w:pStyle w:val="ListParagraph"/>
-              <w:keepNext/>
-              <w:numPr>
-                <w:ilvl w:val="0"/>
-                <w:numId w:val="35"/>
-              </w:numPr>
-              <w:rPr>
-                <w:szCs w:val="24"/>
-              </w:rPr>
-            </w:pPr>
-            <w:r>
-              <w:rPr>
-                <w:b w:val="0"/>
-                <w:szCs w:val="24"/>
-              </w:rPr>
-              <w:t>Each page result has maximum 10 results</w:t>
-            </w:r>
-            <w:r>
-              <w:rPr>
-                <w:b w:val="0"/>
-                <w:szCs w:val="24"/>
-              </w:rPr>
-              <w:t xml:space="preserve">. </w:t>
-            </w:r>
+              <w:t xml:space="preserve">System show list of bus timetable associate route type. </w:t>
+            </w:r>
+            <w:bookmarkStart w:id="10" w:name="_GoBack"/>
+            <w:bookmarkEnd w:id="10"/>
           </w:p>
         </w:tc>
       </w:tr>
@@ -5632,9 +6096,8 @@
       <w:pPr>
         <w:pStyle w:val="Caption"/>
       </w:pPr>
-      <w:bookmarkStart w:id="10" w:name="_Toc427272888"/>
+      <w:bookmarkStart w:id="11" w:name="_Toc427272888"/>
       <w:r>
-        <w:lastRenderedPageBreak/>
         <w:t xml:space="preserve">Table </w:t>
       </w:r>
       <w:fldSimple w:instr=" SEQ Table \* ARABIC ">
@@ -5648,7 +6111,7 @@
       <w:r>
         <w:t xml:space="preserve"> Use case WS03 - &lt;Staff&gt; </w:t>
       </w:r>
-      <w:bookmarkEnd w:id="10"/>
+      <w:bookmarkEnd w:id="11"/>
       <w:r>
         <w:t>Search bus timetable information</w:t>
       </w:r>
@@ -5663,6 +6126,7 @@
         <w:spacing w:line="256" w:lineRule="auto"/>
       </w:pPr>
       <w:r>
+        <w:lastRenderedPageBreak/>
         <w:t>&lt;Staff&gt; View all system notification</w:t>
       </w:r>
     </w:p>
@@ -5729,7 +6193,7 @@
       <w:pPr>
         <w:pStyle w:val="Caption"/>
       </w:pPr>
-      <w:bookmarkStart w:id="11" w:name="_Toc427273028"/>
+      <w:bookmarkStart w:id="12" w:name="_Toc427273028"/>
       <w:r>
         <w:t xml:space="preserve">Figure </w:t>
       </w:r>
@@ -5744,7 +6208,7 @@
       <w:r>
         <w:t xml:space="preserve"> &lt;Staff&gt; </w:t>
       </w:r>
-      <w:bookmarkEnd w:id="11"/>
+      <w:bookmarkEnd w:id="12"/>
       <w:r>
         <w:t>View all system notification</w:t>
       </w:r>
@@ -5826,7 +6290,6 @@
               <w:rPr>
                 <w:szCs w:val="24"/>
               </w:rPr>
-              <w:lastRenderedPageBreak/>
               <w:t>Use Case No.</w:t>
             </w:r>
           </w:p>
@@ -6020,12 +6483,14 @@
                 <w:szCs w:val="24"/>
               </w:rPr>
             </w:pPr>
+            <w:proofErr w:type="spellStart"/>
             <w:r>
               <w:rPr>
                 <w:szCs w:val="24"/>
               </w:rPr>
               <w:t>DatNT</w:t>
             </w:r>
+            <w:proofErr w:type="spellEnd"/>
           </w:p>
         </w:tc>
       </w:tr>
@@ -6781,8 +7246,9 @@
       <w:pPr>
         <w:pStyle w:val="Caption"/>
       </w:pPr>
-      <w:bookmarkStart w:id="12" w:name="_Toc427272889"/>
+      <w:bookmarkStart w:id="13" w:name="_Toc427272889"/>
       <w:r>
+        <w:lastRenderedPageBreak/>
         <w:t xml:space="preserve">Table </w:t>
       </w:r>
       <w:fldSimple w:instr=" SEQ Table \* ARABIC ">
@@ -6796,7 +7262,7 @@
       <w:r>
         <w:t xml:space="preserve"> Use case WS04 - &lt;Staff&gt; </w:t>
       </w:r>
-      <w:bookmarkEnd w:id="12"/>
+      <w:bookmarkEnd w:id="13"/>
       <w:r>
         <w:t>View all system notification</w:t>
       </w:r>
@@ -6808,7 +7274,6 @@
         <w:ind w:left="1440" w:firstLine="720"/>
       </w:pPr>
       <w:r>
-        <w:lastRenderedPageBreak/>
         <w:t>1.1.1.2.5. &lt;Staff&gt; View detail notification</w:t>
       </w:r>
     </w:p>
@@ -7160,12 +7625,14 @@
                 <w:szCs w:val="24"/>
               </w:rPr>
             </w:pPr>
+            <w:proofErr w:type="spellStart"/>
             <w:r>
               <w:rPr>
                 <w:szCs w:val="24"/>
               </w:rPr>
               <w:t>DatNT</w:t>
             </w:r>
+            <w:proofErr w:type="spellEnd"/>
           </w:p>
         </w:tc>
       </w:tr>
@@ -7838,6 +8305,7 @@
                     <w:rPr>
                       <w:szCs w:val="24"/>
                     </w:rPr>
+                    <w:lastRenderedPageBreak/>
                     <w:t>New notification.</w:t>
                   </w:r>
                 </w:p>
@@ -7855,6 +8323,7 @@
               <w:rPr>
                 <w:szCs w:val="24"/>
               </w:rPr>
+              <w:lastRenderedPageBreak/>
               <w:t>Alternative Scenario:</w:t>
             </w:r>
             <w:r>
@@ -7918,7 +8387,6 @@
               <w:rPr>
                 <w:szCs w:val="24"/>
               </w:rPr>
-              <w:lastRenderedPageBreak/>
               <w:t>Business Rules:</w:t>
             </w:r>
           </w:p>
@@ -8440,12 +8908,14 @@
                 <w:szCs w:val="24"/>
               </w:rPr>
             </w:pPr>
+            <w:proofErr w:type="spellStart"/>
             <w:r>
               <w:rPr>
                 <w:szCs w:val="24"/>
               </w:rPr>
               <w:t>DatNT</w:t>
             </w:r>
+            <w:proofErr w:type="spellEnd"/>
           </w:p>
         </w:tc>
       </w:tr>
@@ -8780,7 +9250,23 @@
                 <w:b w:val="0"/>
                 <w:szCs w:val="24"/>
               </w:rPr>
-              <w:t>: All current system notification will be approved or rejected.</w:t>
+              <w:t xml:space="preserve">: All current system notification </w:t>
+            </w:r>
+            <w:proofErr w:type="gramStart"/>
+            <w:r>
+              <w:rPr>
+                <w:b w:val="0"/>
+                <w:szCs w:val="24"/>
+              </w:rPr>
+              <w:t>will be approved or rejected</w:t>
+            </w:r>
+            <w:proofErr w:type="gramEnd"/>
+            <w:r>
+              <w:rPr>
+                <w:b w:val="0"/>
+                <w:szCs w:val="24"/>
+              </w:rPr>
+              <w:t>.</w:t>
             </w:r>
           </w:p>
           <w:p>
@@ -8798,6 +9284,7 @@
               <w:rPr>
                 <w:szCs w:val="24"/>
               </w:rPr>
+              <w:lastRenderedPageBreak/>
               <w:t>Fail:</w:t>
             </w:r>
             <w:r>
@@ -8957,7 +9444,6 @@
                       <w:b w:val="0"/>
                       <w:szCs w:val="24"/>
                     </w:rPr>
-                    <w:lastRenderedPageBreak/>
                     <w:t>1</w:t>
                   </w:r>
                 </w:p>
@@ -9193,7 +9679,23 @@
                 <w:b w:val="0"/>
                 <w:szCs w:val="24"/>
               </w:rPr>
-              <w:t>When all notifications are approved, system will update all changes.</w:t>
+              <w:t xml:space="preserve">When all notifications </w:t>
+            </w:r>
+            <w:proofErr w:type="gramStart"/>
+            <w:r>
+              <w:rPr>
+                <w:b w:val="0"/>
+                <w:szCs w:val="24"/>
+              </w:rPr>
+              <w:t>are approved</w:t>
+            </w:r>
+            <w:proofErr w:type="gramEnd"/>
+            <w:r>
+              <w:rPr>
+                <w:b w:val="0"/>
+                <w:szCs w:val="24"/>
+              </w:rPr>
+              <w:t>, system will update all changes.</w:t>
             </w:r>
             <w:r>
               <w:rPr>
@@ -9579,12 +10081,14 @@
                 <w:szCs w:val="24"/>
               </w:rPr>
             </w:pPr>
+            <w:proofErr w:type="spellStart"/>
             <w:r>
               <w:rPr>
                 <w:szCs w:val="24"/>
               </w:rPr>
               <w:t>DatNT</w:t>
             </w:r>
+            <w:proofErr w:type="spellEnd"/>
           </w:p>
         </w:tc>
       </w:tr>
@@ -9828,6 +10332,7 @@
               <w:rPr>
                 <w:szCs w:val="24"/>
               </w:rPr>
+              <w:lastRenderedPageBreak/>
               <w:t>Triggers:</w:t>
             </w:r>
           </w:p>
@@ -9880,7 +10385,6 @@
                 <w:b w:val="0"/>
                 <w:szCs w:val="24"/>
               </w:rPr>
-              <w:lastRenderedPageBreak/>
               <w:t>Staff must login into the system with role Staff.</w:t>
             </w:r>
           </w:p>
@@ -9920,7 +10424,23 @@
                 <w:b w:val="0"/>
                 <w:szCs w:val="24"/>
               </w:rPr>
-              <w:t>: Detail of notification will be approved or rejected.</w:t>
+              <w:t xml:space="preserve">: Detail of notification </w:t>
+            </w:r>
+            <w:proofErr w:type="gramStart"/>
+            <w:r>
+              <w:rPr>
+                <w:b w:val="0"/>
+                <w:szCs w:val="24"/>
+              </w:rPr>
+              <w:t>will be approved or rejected</w:t>
+            </w:r>
+            <w:proofErr w:type="gramEnd"/>
+            <w:r>
+              <w:rPr>
+                <w:b w:val="0"/>
+                <w:szCs w:val="24"/>
+              </w:rPr>
+              <w:t>.</w:t>
             </w:r>
           </w:p>
           <w:p>
@@ -10124,19 +10644,7 @@
                     <w:rPr>
                       <w:szCs w:val="24"/>
                     </w:rPr>
-                    <w:t xml:space="preserve">Staff goes to </w:t>
-                  </w:r>
-                  <w:r>
-                    <w:rPr>
-                      <w:szCs w:val="24"/>
-                    </w:rPr>
-                    <w:t>detail</w:t>
-                  </w:r>
-                  <w:r>
-                    <w:rPr>
-                      <w:szCs w:val="24"/>
-                    </w:rPr>
-                    <w:t xml:space="preserve"> notification view</w:t>
+                    <w:t>Staff goes to detail notification view</w:t>
                   </w:r>
                 </w:p>
               </w:tc>
@@ -10214,19 +10722,7 @@
                     <w:rPr>
                       <w:szCs w:val="24"/>
                     </w:rPr>
-                    <w:t>Staff send approve or reject command</w:t>
-                  </w:r>
-                  <w:r>
-                    <w:rPr>
-                      <w:szCs w:val="24"/>
-                    </w:rPr>
-                    <w:t>s</w:t>
-                  </w:r>
-                  <w:r>
-                    <w:rPr>
-                      <w:szCs w:val="24"/>
-                    </w:rPr>
-                    <w:t>.</w:t>
+                    <w:t>Staff send approve or reject commands.</w:t>
                   </w:r>
                 </w:p>
               </w:tc>
@@ -10357,7 +10853,23 @@
                 <w:b w:val="0"/>
                 <w:szCs w:val="24"/>
               </w:rPr>
-              <w:t>When all notification is approved, system will update all changes.</w:t>
+              <w:t xml:space="preserve">When all notification </w:t>
+            </w:r>
+            <w:proofErr w:type="gramStart"/>
+            <w:r>
+              <w:rPr>
+                <w:b w:val="0"/>
+                <w:szCs w:val="24"/>
+              </w:rPr>
+              <w:t>is approved</w:t>
+            </w:r>
+            <w:proofErr w:type="gramEnd"/>
+            <w:r>
+              <w:rPr>
+                <w:b w:val="0"/>
+                <w:szCs w:val="24"/>
+              </w:rPr>
+              <w:t>, system will update all changes.</w:t>
             </w:r>
           </w:p>
         </w:tc>
@@ -10731,12 +11243,14 @@
                 <w:szCs w:val="24"/>
               </w:rPr>
             </w:pPr>
+            <w:proofErr w:type="spellStart"/>
             <w:r>
               <w:rPr>
                 <w:szCs w:val="24"/>
               </w:rPr>
               <w:t>DatNT</w:t>
             </w:r>
+            <w:proofErr w:type="spellEnd"/>
           </w:p>
         </w:tc>
       </w:tr>
@@ -10900,6 +11414,7 @@
                 <w:b w:val="0"/>
                 <w:szCs w:val="24"/>
               </w:rPr>
+              <w:lastRenderedPageBreak/>
               <w:t>Staff.</w:t>
             </w:r>
           </w:p>
@@ -10947,7 +11462,6 @@
               <w:rPr>
                 <w:szCs w:val="24"/>
               </w:rPr>
-              <w:lastRenderedPageBreak/>
               <w:t>Goal:</w:t>
             </w:r>
           </w:p>
@@ -11457,7 +11971,23 @@
                 <w:b w:val="0"/>
                 <w:szCs w:val="24"/>
               </w:rPr>
-              <w:t>List of block notifications will be sorted by date in descending order.</w:t>
+              <w:t xml:space="preserve">List of block notifications </w:t>
+            </w:r>
+            <w:proofErr w:type="gramStart"/>
+            <w:r>
+              <w:rPr>
+                <w:b w:val="0"/>
+                <w:szCs w:val="24"/>
+              </w:rPr>
+              <w:t>will be sorted</w:t>
+            </w:r>
+            <w:proofErr w:type="gramEnd"/>
+            <w:r>
+              <w:rPr>
+                <w:b w:val="0"/>
+                <w:szCs w:val="24"/>
+              </w:rPr>
+              <w:t xml:space="preserve"> by date in descending order.</w:t>
             </w:r>
           </w:p>
         </w:tc>
@@ -11807,6 +12337,7 @@
               <w:rPr>
                 <w:szCs w:val="24"/>
               </w:rPr>
+              <w:lastRenderedPageBreak/>
               <w:t>Author</w:t>
             </w:r>
           </w:p>
@@ -11831,12 +12362,14 @@
                 <w:szCs w:val="24"/>
               </w:rPr>
             </w:pPr>
+            <w:proofErr w:type="spellStart"/>
             <w:r>
               <w:rPr>
                 <w:szCs w:val="24"/>
               </w:rPr>
               <w:t>DatNT</w:t>
             </w:r>
+            <w:proofErr w:type="spellEnd"/>
           </w:p>
         </w:tc>
       </w:tr>
@@ -12000,7 +12533,6 @@
                 <w:b w:val="0"/>
                 <w:szCs w:val="24"/>
               </w:rPr>
-              <w:lastRenderedPageBreak/>
               <w:t>Staff.</w:t>
             </w:r>
           </w:p>
@@ -12627,7 +13159,6 @@
         <w:pStyle w:val="Caption"/>
       </w:pPr>
       <w:r>
-        <w:lastRenderedPageBreak/>
         <w:t>Table 28 Use case WS04 - &lt;Staff&gt; Unlock notification.</w:t>
       </w:r>
     </w:p>
@@ -12637,6 +13168,7 @@
         <w:ind w:left="720" w:firstLine="720"/>
       </w:pPr>
       <w:r>
+        <w:lastRenderedPageBreak/>
         <w:t>1.1.1.2.10</w:t>
       </w:r>
       <w:r>
@@ -12779,7 +13311,6 @@
               <w:rPr>
                 <w:szCs w:val="24"/>
               </w:rPr>
-              <w:lastRenderedPageBreak/>
               <w:t>USE CASE – WS04</w:t>
             </w:r>
           </w:p>
@@ -13008,12 +13539,14 @@
                 <w:szCs w:val="24"/>
               </w:rPr>
             </w:pPr>
+            <w:proofErr w:type="spellStart"/>
             <w:r>
               <w:rPr>
                 <w:szCs w:val="24"/>
               </w:rPr>
               <w:t>DatNT</w:t>
             </w:r>
+            <w:proofErr w:type="spellEnd"/>
           </w:p>
         </w:tc>
       </w:tr>
@@ -13695,6 +14228,7 @@
                       <w:b w:val="0"/>
                       <w:szCs w:val="24"/>
                     </w:rPr>
+                    <w:lastRenderedPageBreak/>
                     <w:t>2</w:t>
                   </w:r>
                 </w:p>
@@ -13753,10 +14287,7 @@
                     <w:t xml:space="preserve">If staff </w:t>
                   </w:r>
                   <w:r>
-                    <w:t>c</w:t>
-                  </w:r>
-                  <w:r>
-                    <w:t xml:space="preserve">onfigure </w:t>
+                    <w:t xml:space="preserve">configure </w:t>
                   </w:r>
                   <w:r>
                     <w:rPr>
@@ -13779,10 +14310,7 @@
                     <w:t xml:space="preserve">If staff </w:t>
                   </w:r>
                   <w:r>
-                    <w:t>c</w:t>
-                  </w:r>
-                  <w:r>
-                    <w:t xml:space="preserve">onfigure </w:t>
+                    <w:t xml:space="preserve">configure </w:t>
                   </w:r>
                   <w:r>
                     <w:rPr>
@@ -14267,7 +14795,6 @@
                       <w:b w:val="0"/>
                       <w:szCs w:val="24"/>
                     </w:rPr>
-                    <w:lastRenderedPageBreak/>
                     <w:t>1</w:t>
                   </w:r>
                 </w:p>
@@ -14707,6 +15234,7 @@
               <w:rPr>
                 <w:szCs w:val="24"/>
               </w:rPr>
+              <w:lastRenderedPageBreak/>
               <w:t>USE CASE – WS04</w:t>
             </w:r>
           </w:p>
@@ -14935,12 +15463,14 @@
                 <w:szCs w:val="24"/>
               </w:rPr>
             </w:pPr>
+            <w:proofErr w:type="spellStart"/>
             <w:r>
               <w:rPr>
                 <w:szCs w:val="24"/>
               </w:rPr>
               <w:t>DatNT</w:t>
             </w:r>
+            <w:proofErr w:type="spellEnd"/>
           </w:p>
         </w:tc>
       </w:tr>
@@ -15282,7 +15812,6 @@
               <w:rPr>
                 <w:szCs w:val="24"/>
               </w:rPr>
-              <w:lastRenderedPageBreak/>
               <w:t>Success</w:t>
             </w:r>
             <w:r>
@@ -15299,8 +15828,6 @@
               </w:rPr>
               <w:t>Show successful message</w:t>
             </w:r>
-            <w:bookmarkStart w:id="13" w:name="_GoBack"/>
-            <w:bookmarkEnd w:id="13"/>
             <w:r>
               <w:rPr>
                 <w:b w:val="0"/>
@@ -15515,10 +16042,7 @@
                     <w:t xml:space="preserve">Staff goes to </w:t>
                   </w:r>
                   <w:r>
-                    <w:t>c</w:t>
-                  </w:r>
-                  <w:r>
-                    <w:t xml:space="preserve">onfigure </w:t>
+                    <w:t xml:space="preserve">configure </w:t>
                   </w:r>
                   <w:r>
                     <w:rPr>
@@ -16017,7 +16541,6 @@
         <w:pStyle w:val="Caption"/>
       </w:pPr>
       <w:r>
-        <w:lastRenderedPageBreak/>
         <w:t>Table 28 Use case WS04 - &lt;Staff&gt; Choose parsing time.</w:t>
       </w:r>
     </w:p>
@@ -17196,7 +17719,7 @@
         <w:rFonts w:ascii="Courier New" w:hAnsi="Courier New" w:cs="Courier New" w:hint="default"/>
       </w:rPr>
     </w:lvl>
-    <w:lvl w:ilvl="2" w:tplc="04090005" w:tentative="1">
+    <w:lvl w:ilvl="2" w:tplc="04090005">
       <w:start w:val="1"/>
       <w:numFmt w:val="bullet"/>
       <w:lvlText w:val=""/>
@@ -22328,6 +22851,17 @@
     <w:unhideWhenUsed/>
     <w:rsid w:val="003B287E"/>
   </w:style>
+  <w:style w:type="character" w:styleId="Strong">
+    <w:name w:val="Strong"/>
+    <w:basedOn w:val="DefaultParagraphFont"/>
+    <w:uiPriority w:val="22"/>
+    <w:qFormat/>
+    <w:rsid w:val="004D16C8"/>
+    <w:rPr>
+      <w:b/>
+      <w:bCs/>
+    </w:rPr>
+  </w:style>
 </w:styles>
 </file>
 

</xml_diff>

<commit_message>
Reinfrastructure project. add aritfacter project for common libary
</commit_message>
<xml_diff>
--- a/Document/UseCase/DatNT/DatNT-UseCase.docx
+++ b/Document/UseCase/DatNT/DatNT-UseCase.docx
@@ -181,27 +181,14 @@
       <w:r>
         <w:t xml:space="preserve">Figure </w:t>
       </w:r>
-      <w:r>
-        <w:fldChar w:fldCharType="begin"/>
-      </w:r>
-      <w:r>
-        <w:instrText xml:space="preserve"> SEQ Figure \* ARABIC </w:instrText>
-      </w:r>
-      <w:r>
-        <w:fldChar w:fldCharType="separate"/>
-      </w:r>
-      <w:r>
-        <w:rPr>
-          <w:noProof/>
-        </w:rPr>
-        <w:t>1</w:t>
-      </w:r>
-      <w:r>
-        <w:rPr>
-          <w:noProof/>
-        </w:rPr>
-        <w:fldChar w:fldCharType="end"/>
-      </w:r>
+      <w:fldSimple w:instr=" SEQ Figure \* ARABIC ">
+        <w:r>
+          <w:rPr>
+            <w:noProof/>
+          </w:rPr>
+          <w:t>1</w:t>
+        </w:r>
+      </w:fldSimple>
       <w:r>
         <w:t xml:space="preserve"> &lt;Guest&gt; Overview Use Case</w:t>
       </w:r>
@@ -287,27 +274,14 @@
       <w:r>
         <w:t xml:space="preserve">Figure </w:t>
       </w:r>
-      <w:r>
-        <w:fldChar w:fldCharType="begin"/>
-      </w:r>
-      <w:r>
-        <w:instrText xml:space="preserve"> SEQ Figure \* ARABIC </w:instrText>
-      </w:r>
-      <w:r>
-        <w:fldChar w:fldCharType="separate"/>
-      </w:r>
-      <w:r>
-        <w:rPr>
-          <w:noProof/>
-        </w:rPr>
-        <w:t>2</w:t>
-      </w:r>
-      <w:r>
-        <w:rPr>
-          <w:noProof/>
-        </w:rPr>
-        <w:fldChar w:fldCharType="end"/>
-      </w:r>
+      <w:fldSimple w:instr=" SEQ Figure \* ARABIC ">
+        <w:r>
+          <w:rPr>
+            <w:noProof/>
+          </w:rPr>
+          <w:t>2</w:t>
+        </w:r>
+      </w:fldSimple>
       <w:r>
         <w:t xml:space="preserve"> &lt;Guest&gt; Login</w:t>
       </w:r>
@@ -752,7 +726,21 @@
                 <w:b w:val="0"/>
                 <w:szCs w:val="24"/>
               </w:rPr>
-              <w:t>Guest can log in the system.</w:t>
+              <w:t>Guest can log in the system</w:t>
+            </w:r>
+            <w:r>
+              <w:rPr>
+                <w:b w:val="0"/>
+                <w:szCs w:val="24"/>
+              </w:rPr>
+              <w:t>. Therefore, they can use some additional functions of staff</w:t>
+            </w:r>
+            <w:r>
+              <w:rPr>
+                <w:b w:val="0"/>
+                <w:szCs w:val="24"/>
+              </w:rPr>
+              <w:t>.</w:t>
             </w:r>
           </w:p>
           <w:p>
@@ -799,6 +787,7 @@
               <w:rPr>
                 <w:szCs w:val="24"/>
               </w:rPr>
+              <w:lastRenderedPageBreak/>
               <w:t>Preconditions:</w:t>
             </w:r>
           </w:p>
@@ -818,7 +807,6 @@
                 <w:b w:val="0"/>
                 <w:szCs w:val="24"/>
               </w:rPr>
-              <w:lastRenderedPageBreak/>
               <w:t>N/A</w:t>
             </w:r>
           </w:p>
@@ -858,7 +846,21 @@
                 <w:b w:val="0"/>
                 <w:szCs w:val="24"/>
               </w:rPr>
-              <w:t>: Guest login the system.</w:t>
+              <w:t>: Guest login the system</w:t>
+            </w:r>
+            <w:r>
+              <w:rPr>
+                <w:b w:val="0"/>
+                <w:szCs w:val="24"/>
+              </w:rPr>
+              <w:t>. Guest become a Staff on system</w:t>
+            </w:r>
+            <w:r>
+              <w:rPr>
+                <w:b w:val="0"/>
+                <w:szCs w:val="24"/>
+              </w:rPr>
+              <w:t>.</w:t>
             </w:r>
           </w:p>
           <w:p>
@@ -1262,7 +1264,19 @@
                     <w:cnfStyle w:val="000000100000" w:firstRow="0" w:lastRow="0" w:firstColumn="0" w:lastColumn="0" w:oddVBand="0" w:evenVBand="0" w:oddHBand="1" w:evenHBand="0" w:firstRowFirstColumn="0" w:firstRowLastColumn="0" w:lastRowFirstColumn="0" w:lastRowLastColumn="0"/>
                   </w:pPr>
                   <w:r>
-                    <w:t>If login successful, g</w:t>
+                    <w:t xml:space="preserve">If </w:t>
+                  </w:r>
+                  <w:r>
+                    <w:t xml:space="preserve">guest </w:t>
+                  </w:r>
+                  <w:r>
+                    <w:t>login successful</w:t>
+                  </w:r>
+                  <w:r>
+                    <w:t>ly</w:t>
+                  </w:r>
+                  <w:r>
+                    <w:t>, g</w:t>
                   </w:r>
                   <w:r>
                     <w:t>uest will login system with login account role.</w:t>
@@ -1377,7 +1391,13 @@
               <w:rPr>
                 <w:b w:val="0"/>
               </w:rPr>
-              <w:t>field must be displayed “*”.</w:t>
+              <w:t>field</w:t>
+            </w:r>
+            <w:r>
+              <w:rPr>
+                <w:b w:val="0"/>
+              </w:rPr>
+              <w:t xml:space="preserve"> displayed “*”.</w:t>
             </w:r>
           </w:p>
           <w:p>
@@ -1425,7 +1445,19 @@
               <w:rPr>
                 <w:b w:val="0"/>
               </w:rPr>
-              <w:t>After login to system</w:t>
+              <w:t>After</w:t>
+            </w:r>
+            <w:r>
+              <w:rPr>
+                <w:b w:val="0"/>
+              </w:rPr>
+              <w:t xml:space="preserve"> guest</w:t>
+            </w:r>
+            <w:r>
+              <w:rPr>
+                <w:b w:val="0"/>
+              </w:rPr>
+              <w:t xml:space="preserve"> login to system</w:t>
             </w:r>
             <w:r>
               <w:rPr>
@@ -1437,7 +1469,31 @@
               <w:rPr>
                 <w:b w:val="0"/>
               </w:rPr>
-              <w:t xml:space="preserve">, guest will be redirected to specific view based on their role on the system: staff or </w:t>
+              <w:t>ly</w:t>
+            </w:r>
+            <w:r>
+              <w:rPr>
+                <w:b w:val="0"/>
+              </w:rPr>
+              <w:t xml:space="preserve">, guest will </w:t>
+            </w:r>
+            <w:r>
+              <w:rPr>
+                <w:b w:val="0"/>
+              </w:rPr>
+              <w:t>redirected to specific</w:t>
+            </w:r>
+            <w:r>
+              <w:rPr>
+                <w:b w:val="0"/>
+              </w:rPr>
+              <w:t>ed</w:t>
+            </w:r>
+            <w:r>
+              <w:rPr>
+                <w:b w:val="0"/>
+              </w:rPr>
+              <w:t xml:space="preserve"> view based on their role on the system: staff or </w:t>
             </w:r>
             <w:r>
               <w:rPr>
@@ -1524,27 +1580,14 @@
         <w:lastRenderedPageBreak/>
         <w:t xml:space="preserve">Table </w:t>
       </w:r>
-      <w:r>
-        <w:fldChar w:fldCharType="begin"/>
-      </w:r>
-      <w:r>
-        <w:instrText xml:space="preserve"> SEQ Table \* ARABIC </w:instrText>
-      </w:r>
-      <w:r>
-        <w:fldChar w:fldCharType="separate"/>
-      </w:r>
-      <w:r>
-        <w:rPr>
-          <w:noProof/>
-        </w:rPr>
-        <w:t>1</w:t>
-      </w:r>
-      <w:r>
-        <w:rPr>
-          <w:noProof/>
-        </w:rPr>
-        <w:fldChar w:fldCharType="end"/>
-      </w:r>
+      <w:fldSimple w:instr=" SEQ Table \* ARABIC ">
+        <w:r>
+          <w:rPr>
+            <w:noProof/>
+          </w:rPr>
+          <w:t>1</w:t>
+        </w:r>
+      </w:fldSimple>
       <w:r>
         <w:t xml:space="preserve"> Use case WG01 - &lt;Guest&gt; Login</w:t>
       </w:r>
@@ -1631,27 +1674,14 @@
       <w:r>
         <w:t xml:space="preserve">Figure </w:t>
       </w:r>
-      <w:r>
-        <w:fldChar w:fldCharType="begin"/>
-      </w:r>
-      <w:r>
-        <w:instrText xml:space="preserve"> SEQ Figure \* ARABIC </w:instrText>
-      </w:r>
-      <w:r>
-        <w:fldChar w:fldCharType="separate"/>
-      </w:r>
-      <w:r>
-        <w:rPr>
-          <w:noProof/>
-        </w:rPr>
-        <w:t>3</w:t>
-      </w:r>
-      <w:r>
-        <w:rPr>
-          <w:noProof/>
-        </w:rPr>
-        <w:fldChar w:fldCharType="end"/>
-      </w:r>
+      <w:fldSimple w:instr=" SEQ Figure \* ARABIC ">
+        <w:r>
+          <w:rPr>
+            <w:noProof/>
+          </w:rPr>
+          <w:t>3</w:t>
+        </w:r>
+      </w:fldSimple>
       <w:r>
         <w:t xml:space="preserve"> &lt;Staff&gt; Overview Use Case</w:t>
       </w:r>
@@ -1738,27 +1768,14 @@
       <w:r>
         <w:t xml:space="preserve">Figure </w:t>
       </w:r>
-      <w:r>
-        <w:fldChar w:fldCharType="begin"/>
-      </w:r>
-      <w:r>
-        <w:instrText xml:space="preserve"> SEQ Figure \* ARABIC </w:instrText>
-      </w:r>
-      <w:r>
-        <w:fldChar w:fldCharType="separate"/>
-      </w:r>
-      <w:r>
-        <w:rPr>
-          <w:noProof/>
-        </w:rPr>
-        <w:t>4</w:t>
-      </w:r>
-      <w:r>
-        <w:rPr>
-          <w:noProof/>
-        </w:rPr>
-        <w:fldChar w:fldCharType="end"/>
-      </w:r>
+      <w:fldSimple w:instr=" SEQ Figure \* ARABIC ">
+        <w:r>
+          <w:rPr>
+            <w:noProof/>
+          </w:rPr>
+          <w:t>4</w:t>
+        </w:r>
+      </w:fldSimple>
       <w:r>
         <w:t xml:space="preserve"> &lt;Staff&gt; </w:t>
       </w:r>
@@ -2308,6 +2325,13 @@
               </w:rPr>
               <w:t>.</w:t>
             </w:r>
+            <w:r>
+              <w:rPr>
+                <w:b w:val="0"/>
+                <w:szCs w:val="24"/>
+              </w:rPr>
+              <w:t xml:space="preserve"> After that, not all functions of staff will validate on this machine.</w:t>
+            </w:r>
           </w:p>
           <w:p>
             <w:pPr>
@@ -2390,7 +2414,14 @@
                 <w:b w:val="0"/>
                 <w:szCs w:val="24"/>
               </w:rPr>
-              <w:t>Session must exists</w:t>
+              <w:t>Session must exist</w:t>
+            </w:r>
+            <w:r>
+              <w:rPr>
+                <w:b w:val="0"/>
+                <w:szCs w:val="24"/>
+              </w:rPr>
+              <w:t>s</w:t>
             </w:r>
             <w:r>
               <w:rPr>
@@ -2953,7 +2984,7 @@
                     <w:rPr>
                       <w:szCs w:val="24"/>
                     </w:rPr>
-                    <w:t>System log</w:t>
+                    <w:t>System signs</w:t>
                   </w:r>
                   <w:r>
                     <w:rPr>
@@ -3076,7 +3107,7 @@
                 <w:b w:val="0"/>
                 <w:szCs w:val="24"/>
               </w:rPr>
-              <w:t xml:space="preserve">system will automatically log </w:t>
+              <w:t xml:space="preserve">system will log </w:t>
             </w:r>
             <w:r>
               <w:rPr>
@@ -3090,7 +3121,28 @@
                 <w:b w:val="0"/>
                 <w:szCs w:val="24"/>
               </w:rPr>
-              <w:t xml:space="preserve"> out.</w:t>
+              <w:t xml:space="preserve"> out</w:t>
+            </w:r>
+            <w:r>
+              <w:rPr>
+                <w:b w:val="0"/>
+                <w:szCs w:val="24"/>
+              </w:rPr>
+              <w:t xml:space="preserve"> </w:t>
+            </w:r>
+            <w:r>
+              <w:rPr>
+                <w:b w:val="0"/>
+                <w:szCs w:val="24"/>
+              </w:rPr>
+              <w:t>automatically</w:t>
+            </w:r>
+            <w:r>
+              <w:rPr>
+                <w:b w:val="0"/>
+                <w:szCs w:val="24"/>
+              </w:rPr>
+              <w:t>.</w:t>
             </w:r>
           </w:p>
           <w:p>
@@ -3145,27 +3197,14 @@
         <w:lastRenderedPageBreak/>
         <w:t xml:space="preserve">Table </w:t>
       </w:r>
-      <w:r>
-        <w:fldChar w:fldCharType="begin"/>
-      </w:r>
-      <w:r>
-        <w:instrText xml:space="preserve"> SEQ Table \* ARABIC </w:instrText>
-      </w:r>
-      <w:r>
-        <w:fldChar w:fldCharType="separate"/>
-      </w:r>
-      <w:r>
-        <w:rPr>
-          <w:noProof/>
-        </w:rPr>
-        <w:t>2</w:t>
-      </w:r>
-      <w:r>
-        <w:rPr>
-          <w:noProof/>
-        </w:rPr>
-        <w:fldChar w:fldCharType="end"/>
-      </w:r>
+      <w:fldSimple w:instr=" SEQ Table \* ARABIC ">
+        <w:r>
+          <w:rPr>
+            <w:noProof/>
+          </w:rPr>
+          <w:t>2</w:t>
+        </w:r>
+      </w:fldSimple>
       <w:r>
         <w:t xml:space="preserve"> Use case WS01 - &lt;Staff&gt; Logout</w:t>
       </w:r>
@@ -3182,6 +3221,9 @@
       <w:r>
         <w:tab/>
         <w:t>&lt;Staff&gt; Approve or reject all current system notification</w:t>
+      </w:r>
+      <w:r>
+        <w:t>s</w:t>
       </w:r>
     </w:p>
     <w:p>
@@ -3271,6 +3313,9 @@
         <w:t>Figure 25 &lt;Staff&gt; Approve or reject all current system notification</w:t>
       </w:r>
       <w:r>
+        <w:t>s</w:t>
+      </w:r>
+      <w:r>
         <w:tab/>
       </w:r>
     </w:p>
@@ -3377,7 +3422,7 @@
               <w:rPr>
                 <w:szCs w:val="24"/>
               </w:rPr>
-              <w:t>WS06</w:t>
+              <w:t>WS02</w:t>
             </w:r>
           </w:p>
         </w:tc>
@@ -3489,6 +3534,12 @@
                 <w:szCs w:val="24"/>
               </w:rPr>
               <w:t>Approve or reject all current system notification</w:t>
+            </w:r>
+            <w:r>
+              <w:rPr>
+                <w:szCs w:val="24"/>
+              </w:rPr>
+              <w:t>s</w:t>
             </w:r>
           </w:p>
         </w:tc>
@@ -3828,7 +3879,21 @@
                 <w:b w:val="0"/>
                 <w:szCs w:val="24"/>
               </w:rPr>
-              <w:t>for supporting staff manage system notifications</w:t>
+              <w:t>for supporting staff manage</w:t>
+            </w:r>
+            <w:r>
+              <w:rPr>
+                <w:b w:val="0"/>
+                <w:szCs w:val="24"/>
+              </w:rPr>
+              <w:t>s</w:t>
+            </w:r>
+            <w:r>
+              <w:rPr>
+                <w:b w:val="0"/>
+                <w:szCs w:val="24"/>
+              </w:rPr>
+              <w:t xml:space="preserve"> system notifications</w:t>
             </w:r>
             <w:r>
               <w:rPr>
@@ -3915,7 +3980,21 @@
                 <w:b w:val="0"/>
                 <w:szCs w:val="24"/>
               </w:rPr>
-              <w:t>Staff must login into the system with role Staff.</w:t>
+              <w:t xml:space="preserve">Staff must login </w:t>
+            </w:r>
+            <w:r>
+              <w:rPr>
+                <w:b w:val="0"/>
+                <w:szCs w:val="24"/>
+              </w:rPr>
+              <w:t>to</w:t>
+            </w:r>
+            <w:r>
+              <w:rPr>
+                <w:b w:val="0"/>
+                <w:szCs w:val="24"/>
+              </w:rPr>
+              <w:t xml:space="preserve"> the system with role Staff.</w:t>
             </w:r>
           </w:p>
           <w:p>
@@ -4830,25 +4909,7 @@
                     <w:rPr>
                       <w:szCs w:val="24"/>
                     </w:rPr>
-                    <w:t xml:space="preserve">Staff sends </w:t>
-                  </w:r>
-                  <w:r>
-                    <w:rPr>
-                      <w:szCs w:val="24"/>
-                    </w:rPr>
-                    <w:t>reject</w:t>
-                  </w:r>
-                  <w:r>
-                    <w:rPr>
-                      <w:szCs w:val="24"/>
-                    </w:rPr>
-                    <w:t xml:space="preserve"> all command</w:t>
-                  </w:r>
-                  <w:r>
-                    <w:rPr>
-                      <w:szCs w:val="24"/>
-                    </w:rPr>
-                    <w:t>.</w:t>
+                    <w:t>Staff sends reject all command.</w:t>
                   </w:r>
                 </w:p>
               </w:tc>
@@ -4974,7 +5035,21 @@
                 <w:b w:val="0"/>
                 <w:szCs w:val="24"/>
               </w:rPr>
-              <w:t>When staff approve all system notifications, system will update data</w:t>
+              <w:t>When staff approve</w:t>
+            </w:r>
+            <w:r>
+              <w:rPr>
+                <w:b w:val="0"/>
+                <w:szCs w:val="24"/>
+              </w:rPr>
+              <w:t>s</w:t>
+            </w:r>
+            <w:r>
+              <w:rPr>
+                <w:b w:val="0"/>
+                <w:szCs w:val="24"/>
+              </w:rPr>
+              <w:t xml:space="preserve"> all system notifications, system will update data</w:t>
             </w:r>
             <w:r>
               <w:rPr>
@@ -5059,7 +5134,7 @@
                 <w:b w:val="0"/>
                 <w:szCs w:val="24"/>
               </w:rPr>
-              <w:t>notification</w:t>
+              <w:t>message</w:t>
             </w:r>
             <w:r>
               <w:rPr>
@@ -5085,7 +5160,7 @@
                 <w:b w:val="0"/>
                 <w:szCs w:val="24"/>
               </w:rPr>
-              <w:t>This notification on left of top of list system notification.</w:t>
+              <w:t>Content: “New data updated”.</w:t>
             </w:r>
           </w:p>
           <w:p>
@@ -5104,148 +5179,21 @@
                 <w:b w:val="0"/>
                 <w:szCs w:val="24"/>
               </w:rPr>
-              <w:t>This notification will automatic close in two second.</w:t>
-            </w:r>
-          </w:p>
-          <w:p>
-            <w:pPr>
-              <w:numPr>
-                <w:ilvl w:val="0"/>
-                <w:numId w:val="31"/>
-              </w:numPr>
-              <w:rPr>
-                <w:b w:val="0"/>
-                <w:szCs w:val="24"/>
-              </w:rPr>
-            </w:pPr>
-            <w:r>
-              <w:rPr>
-                <w:b w:val="0"/>
-                <w:szCs w:val="24"/>
-              </w:rPr>
-              <w:t>Successful message:</w:t>
-            </w:r>
-          </w:p>
-          <w:p>
-            <w:pPr>
-              <w:pStyle w:val="ListParagraph"/>
-              <w:numPr>
-                <w:ilvl w:val="1"/>
-                <w:numId w:val="3"/>
-              </w:numPr>
-              <w:rPr>
-                <w:b w:val="0"/>
-                <w:szCs w:val="24"/>
-              </w:rPr>
-            </w:pPr>
-            <w:r>
-              <w:rPr>
-                <w:b w:val="0"/>
-                <w:szCs w:val="24"/>
-              </w:rPr>
-              <w:t>Content: “New data updated”</w:t>
-            </w:r>
-            <w:r>
-              <w:rPr>
-                <w:b w:val="0"/>
-                <w:szCs w:val="24"/>
-              </w:rPr>
-              <w:t xml:space="preserve">. </w:t>
-            </w:r>
-          </w:p>
-          <w:p>
-            <w:pPr>
-              <w:pStyle w:val="ListParagraph"/>
-              <w:numPr>
-                <w:ilvl w:val="1"/>
-                <w:numId w:val="3"/>
-              </w:numPr>
-              <w:rPr>
-                <w:b w:val="0"/>
-                <w:szCs w:val="24"/>
-              </w:rPr>
-            </w:pPr>
-            <w:r>
-              <w:rPr>
-                <w:b w:val="0"/>
-                <w:szCs w:val="24"/>
-              </w:rPr>
-              <w:lastRenderedPageBreak/>
-              <w:t xml:space="preserve">Message place on </w:t>
-            </w:r>
-            <w:r>
-              <w:rPr>
-                <w:b w:val="0"/>
-                <w:szCs w:val="24"/>
-              </w:rPr>
-              <w:t>left</w:t>
-            </w:r>
-            <w:r>
-              <w:rPr>
-                <w:b w:val="0"/>
-                <w:szCs w:val="24"/>
-              </w:rPr>
-              <w:t xml:space="preserve"> of top of list notifications.</w:t>
-            </w:r>
-          </w:p>
-          <w:p>
-            <w:pPr>
-              <w:pStyle w:val="ListParagraph"/>
-              <w:numPr>
-                <w:ilvl w:val="1"/>
-                <w:numId w:val="3"/>
-              </w:numPr>
-              <w:rPr>
-                <w:b w:val="0"/>
-                <w:szCs w:val="24"/>
-              </w:rPr>
-            </w:pPr>
-            <w:r>
-              <w:rPr>
-                <w:b w:val="0"/>
-                <w:szCs w:val="24"/>
-              </w:rPr>
-              <w:t>M</w:t>
-            </w:r>
-            <w:r>
-              <w:rPr>
-                <w:b w:val="0"/>
-                <w:szCs w:val="24"/>
-              </w:rPr>
-              <w:t xml:space="preserve">essage will automatic close </w:t>
-            </w:r>
-            <w:r>
-              <w:rPr>
-                <w:b w:val="0"/>
-                <w:szCs w:val="24"/>
-              </w:rPr>
-              <w:t>after</w:t>
-            </w:r>
-            <w:r>
-              <w:rPr>
-                <w:b w:val="0"/>
-                <w:szCs w:val="24"/>
-              </w:rPr>
-              <w:t xml:space="preserve"> two second.</w:t>
-            </w:r>
-          </w:p>
-          <w:p>
-            <w:pPr>
-              <w:numPr>
-                <w:ilvl w:val="1"/>
-                <w:numId w:val="31"/>
-              </w:numPr>
-              <w:rPr>
-                <w:b w:val="0"/>
-                <w:szCs w:val="24"/>
-              </w:rPr>
-            </w:pPr>
-            <w:r>
-              <w:rPr>
-                <w:b w:val="0"/>
-                <w:szCs w:val="24"/>
-              </w:rPr>
-              <w:t>Message’s color is green.</w:t>
+              <w:t xml:space="preserve">This </w:t>
+            </w:r>
+            <w:r>
+              <w:rPr>
+                <w:b w:val="0"/>
+                <w:szCs w:val="24"/>
+              </w:rPr>
+              <w:t xml:space="preserve">message </w:t>
+            </w:r>
+            <w:r>
+              <w:rPr>
+                <w:b w:val="0"/>
+                <w:szCs w:val="24"/>
+              </w:rPr>
+              <w:t>will automatic close in two second.</w:t>
             </w:r>
           </w:p>
         </w:tc>
@@ -5260,7 +5208,13 @@
         <w:t xml:space="preserve">Table 28 Use case WS04 - &lt;Staff&gt; </w:t>
       </w:r>
       <w:r>
-        <w:t>Approve or reject all current system notification.</w:t>
+        <w:t>Approve or reject all current system notification</w:t>
+      </w:r>
+      <w:r>
+        <w:t>s</w:t>
+      </w:r>
+      <w:r>
+        <w:t>.</w:t>
       </w:r>
     </w:p>
     <w:p/>
@@ -5460,7 +5414,7 @@
               <w:rPr>
                 <w:szCs w:val="24"/>
               </w:rPr>
-              <w:t>WS07</w:t>
+              <w:t>WS03</w:t>
             </w:r>
           </w:p>
         </w:tc>
@@ -5876,7 +5830,21 @@
                 <w:b w:val="0"/>
                 <w:szCs w:val="24"/>
               </w:rPr>
-              <w:t>System provide approv</w:t>
+              <w:t>System provide</w:t>
+            </w:r>
+            <w:r>
+              <w:rPr>
+                <w:b w:val="0"/>
+                <w:szCs w:val="24"/>
+              </w:rPr>
+              <w:t>s</w:t>
+            </w:r>
+            <w:r>
+              <w:rPr>
+                <w:b w:val="0"/>
+                <w:szCs w:val="24"/>
+              </w:rPr>
+              <w:t xml:space="preserve"> approv</w:t>
             </w:r>
             <w:r>
               <w:rPr>
@@ -6002,7 +5970,14 @@
                 <w:b w:val="0"/>
                 <w:szCs w:val="24"/>
               </w:rPr>
-              <w:t>: Detail of notification will be approved or rejected.</w:t>
+              <w:t>: Detail of notification will</w:t>
+            </w:r>
+            <w:r>
+              <w:rPr>
+                <w:b w:val="0"/>
+                <w:szCs w:val="24"/>
+              </w:rPr>
+              <w:t xml:space="preserve"> approved or rejected.</w:t>
             </w:r>
           </w:p>
           <w:p>
@@ -6047,7 +6022,6 @@
               <w:rPr>
                 <w:szCs w:val="24"/>
               </w:rPr>
-              <w:lastRenderedPageBreak/>
               <w:t>Main Success Scenario:</w:t>
             </w:r>
           </w:p>
@@ -6216,6 +6190,12 @@
                     </w:rPr>
                     <w:t>Staff goes to detail notification view</w:t>
                   </w:r>
+                  <w:r>
+                    <w:rPr>
+                      <w:szCs w:val="24"/>
+                    </w:rPr>
+                    <w:t>.</w:t>
+                  </w:r>
                 </w:p>
               </w:tc>
               <w:tc>
@@ -6278,6 +6258,7 @@
                     <w:rPr>
                       <w:szCs w:val="24"/>
                     </w:rPr>
+                    <w:lastRenderedPageBreak/>
                     <w:t>Route name.</w:t>
                   </w:r>
                 </w:p>
@@ -6506,6 +6487,7 @@
                       <w:b w:val="0"/>
                       <w:szCs w:val="24"/>
                     </w:rPr>
+                    <w:lastRenderedPageBreak/>
                     <w:t>2</w:t>
                   </w:r>
                 </w:p>
@@ -6629,6 +6611,25 @@
                       <w:szCs w:val="24"/>
                     </w:rPr>
                     <w:t>System update new data to storage.</w:t>
+                  </w:r>
+                </w:p>
+                <w:p>
+                  <w:pPr>
+                    <w:pStyle w:val="ListParagraph"/>
+                    <w:numPr>
+                      <w:ilvl w:val="0"/>
+                      <w:numId w:val="31"/>
+                    </w:numPr>
+                    <w:cnfStyle w:val="000000000000" w:firstRow="0" w:lastRow="0" w:firstColumn="0" w:lastColumn="0" w:oddVBand="0" w:evenVBand="0" w:oddHBand="0" w:evenHBand="0" w:firstRowFirstColumn="0" w:firstRowLastColumn="0" w:lastRowFirstColumn="0" w:lastRowLastColumn="0"/>
+                    <w:rPr>
+                      <w:szCs w:val="24"/>
+                    </w:rPr>
+                  </w:pPr>
+                  <w:r>
+                    <w:rPr>
+                      <w:szCs w:val="24"/>
+                    </w:rPr>
+                    <w:t>System show successful message to staff.</w:t>
                   </w:r>
                 </w:p>
               </w:tc>
@@ -7089,21 +7090,7 @@
                 <w:b w:val="0"/>
                 <w:szCs w:val="24"/>
               </w:rPr>
-              <w:t>C</w:t>
-            </w:r>
-            <w:r>
-              <w:rPr>
-                <w:b w:val="0"/>
-                <w:szCs w:val="24"/>
-              </w:rPr>
-              <w:t>ontent</w:t>
-            </w:r>
-            <w:r>
-              <w:rPr>
-                <w:b w:val="0"/>
-                <w:szCs w:val="24"/>
-              </w:rPr>
-              <w:t xml:space="preserve"> of message is</w:t>
+              <w:t>Content of message is</w:t>
             </w:r>
             <w:r>
               <w:rPr>
@@ -7131,8 +7118,6 @@
               </w:rPr>
               <w:t>Message’s color is green.</w:t>
             </w:r>
-            <w:bookmarkStart w:id="7" w:name="_GoBack"/>
-            <w:bookmarkEnd w:id="7"/>
           </w:p>
           <w:p>
             <w:pPr>
@@ -7186,6 +7171,7 @@
         <w:ind w:left="720" w:firstLine="720"/>
       </w:pPr>
       <w:r>
+        <w:lastRenderedPageBreak/>
         <w:t xml:space="preserve">1.1.1.2.9. &lt;Staff&gt; </w:t>
       </w:r>
       <w:r>
@@ -7383,7 +7369,7 @@
               <w:rPr>
                 <w:szCs w:val="24"/>
               </w:rPr>
-              <w:t>WS08</w:t>
+              <w:t>WS04</w:t>
             </w:r>
           </w:p>
         </w:tc>
@@ -8316,64 +8302,7 @@
                     <w:rPr>
                       <w:szCs w:val="24"/>
                     </w:rPr>
-                    <w:t xml:space="preserve">System show successful message: </w:t>
-                  </w:r>
-                </w:p>
-                <w:p>
-                  <w:pPr>
-                    <w:pStyle w:val="ListParagraph"/>
-                    <w:numPr>
-                      <w:ilvl w:val="0"/>
-                      <w:numId w:val="31"/>
-                    </w:numPr>
-                    <w:cnfStyle w:val="000000100000" w:firstRow="0" w:lastRow="0" w:firstColumn="0" w:lastColumn="0" w:oddVBand="0" w:evenVBand="0" w:oddHBand="1" w:evenHBand="0" w:firstRowFirstColumn="0" w:firstRowLastColumn="0" w:lastRowFirstColumn="0" w:lastRowLastColumn="0"/>
-                    <w:rPr>
-                      <w:szCs w:val="24"/>
-                    </w:rPr>
-                  </w:pPr>
-                  <w:r>
-                    <w:rPr>
-                      <w:szCs w:val="24"/>
-                    </w:rPr>
-                    <w:t xml:space="preserve">If message notify about route timetable, message is </w:t>
-                  </w:r>
-                  <w:r>
-                    <w:rPr>
-                      <w:szCs w:val="24"/>
-                    </w:rPr>
-                    <w:lastRenderedPageBreak/>
-                    <w:t>“Notification for timetable of [route name] is blocked (unlocked)”.</w:t>
-                  </w:r>
-                </w:p>
-                <w:p>
-                  <w:pPr>
-                    <w:pStyle w:val="ListParagraph"/>
-                    <w:numPr>
-                      <w:ilvl w:val="0"/>
-                      <w:numId w:val="31"/>
-                    </w:numPr>
-                    <w:cnfStyle w:val="000000100000" w:firstRow="0" w:lastRow="0" w:firstColumn="0" w:lastColumn="0" w:oddVBand="0" w:evenVBand="0" w:oddHBand="1" w:evenHBand="0" w:firstRowFirstColumn="0" w:firstRowLastColumn="0" w:lastRowFirstColumn="0" w:lastRowLastColumn="0"/>
-                    <w:rPr>
-                      <w:szCs w:val="24"/>
-                    </w:rPr>
-                  </w:pPr>
-                  <w:r>
-                    <w:rPr>
-                      <w:szCs w:val="24"/>
-                    </w:rPr>
-                    <w:t xml:space="preserve">If message notify about bus route, message is “Notification </w:t>
-                  </w:r>
-                  <w:r>
-                    <w:rPr>
-                      <w:szCs w:val="24"/>
-                    </w:rPr>
-                    <w:t>for bus</w:t>
-                  </w:r>
-                  <w:r>
-                    <w:rPr>
-                      <w:szCs w:val="24"/>
-                    </w:rPr>
-                    <w:t xml:space="preserve"> [route name] is blocked (unblocked)”.</w:t>
+                    <w:t>System show successful message.</w:t>
                   </w:r>
                 </w:p>
               </w:tc>
@@ -8390,70 +8319,134 @@
               <w:rPr>
                 <w:szCs w:val="24"/>
               </w:rPr>
+              <w:t>Alternative Scenario:</w:t>
+            </w:r>
+            <w:r>
+              <w:rPr>
+                <w:b w:val="0"/>
+                <w:szCs w:val="24"/>
+              </w:rPr>
+              <w:t xml:space="preserve"> N/A</w:t>
+            </w:r>
+          </w:p>
+          <w:p>
+            <w:pPr>
+              <w:rPr>
+                <w:b w:val="0"/>
+                <w:szCs w:val="24"/>
+              </w:rPr>
+            </w:pPr>
+            <w:r>
+              <w:rPr>
+                <w:szCs w:val="24"/>
+              </w:rPr>
+              <w:t>Exceptions:</w:t>
+            </w:r>
+            <w:r>
+              <w:rPr>
+                <w:b w:val="0"/>
+                <w:szCs w:val="24"/>
+              </w:rPr>
+              <w:t xml:space="preserve"> N/A</w:t>
+            </w:r>
+          </w:p>
+          <w:p>
+            <w:pPr>
+              <w:rPr>
+                <w:b w:val="0"/>
+                <w:szCs w:val="24"/>
+              </w:rPr>
+            </w:pPr>
+            <w:r>
+              <w:rPr>
+                <w:szCs w:val="24"/>
+              </w:rPr>
+              <w:t>Relationships:</w:t>
+            </w:r>
+            <w:r>
+              <w:rPr>
+                <w:b w:val="0"/>
+                <w:szCs w:val="24"/>
+              </w:rPr>
+              <w:t xml:space="preserve"> N/A</w:t>
+            </w:r>
+          </w:p>
+          <w:p>
+            <w:pPr>
+              <w:rPr>
+                <w:szCs w:val="24"/>
+              </w:rPr>
+            </w:pPr>
+            <w:r>
+              <w:rPr>
+                <w:szCs w:val="24"/>
+              </w:rPr>
               <w:lastRenderedPageBreak/>
-              <w:t>Alternative Scenario:</w:t>
-            </w:r>
-            <w:r>
-              <w:rPr>
-                <w:b w:val="0"/>
-                <w:szCs w:val="24"/>
-              </w:rPr>
-              <w:t xml:space="preserve"> N/A</w:t>
-            </w:r>
-          </w:p>
-          <w:p>
-            <w:pPr>
-              <w:rPr>
-                <w:b w:val="0"/>
-                <w:szCs w:val="24"/>
-              </w:rPr>
-            </w:pPr>
-            <w:r>
-              <w:rPr>
-                <w:szCs w:val="24"/>
-              </w:rPr>
-              <w:t>Exceptions:</w:t>
-            </w:r>
-            <w:r>
-              <w:rPr>
-                <w:b w:val="0"/>
-                <w:szCs w:val="24"/>
-              </w:rPr>
-              <w:t xml:space="preserve"> N/A</w:t>
-            </w:r>
-          </w:p>
-          <w:p>
-            <w:pPr>
-              <w:rPr>
-                <w:b w:val="0"/>
-                <w:szCs w:val="24"/>
-              </w:rPr>
-            </w:pPr>
-            <w:r>
-              <w:rPr>
-                <w:szCs w:val="24"/>
-              </w:rPr>
-              <w:t>Relationships:</w:t>
-            </w:r>
-            <w:r>
-              <w:rPr>
-                <w:b w:val="0"/>
-                <w:szCs w:val="24"/>
-              </w:rPr>
-              <w:t xml:space="preserve"> N/A</w:t>
-            </w:r>
-          </w:p>
-          <w:p>
-            <w:pPr>
-              <w:rPr>
-                <w:szCs w:val="24"/>
-              </w:rPr>
-            </w:pPr>
-            <w:r>
-              <w:rPr>
-                <w:szCs w:val="24"/>
-              </w:rPr>
               <w:t>Business Rules:</w:t>
+            </w:r>
+          </w:p>
+          <w:p>
+            <w:pPr>
+              <w:numPr>
+                <w:ilvl w:val="0"/>
+                <w:numId w:val="31"/>
+              </w:numPr>
+              <w:rPr>
+                <w:b w:val="0"/>
+                <w:szCs w:val="24"/>
+              </w:rPr>
+            </w:pPr>
+            <w:r>
+              <w:rPr>
+                <w:b w:val="0"/>
+                <w:szCs w:val="24"/>
+              </w:rPr>
+              <w:t>Successful message:</w:t>
+            </w:r>
+          </w:p>
+          <w:p>
+            <w:pPr>
+              <w:numPr>
+                <w:ilvl w:val="1"/>
+                <w:numId w:val="31"/>
+              </w:numPr>
+              <w:rPr>
+                <w:b w:val="0"/>
+                <w:szCs w:val="24"/>
+              </w:rPr>
+            </w:pPr>
+            <w:r>
+              <w:rPr>
+                <w:b w:val="0"/>
+                <w:szCs w:val="24"/>
+              </w:rPr>
+              <w:t>For notify about route timetable, content is “Notification for timetable of {route name} is blocked (or unblocked)”.</w:t>
+            </w:r>
+          </w:p>
+          <w:p>
+            <w:pPr>
+              <w:numPr>
+                <w:ilvl w:val="1"/>
+                <w:numId w:val="31"/>
+              </w:numPr>
+              <w:rPr>
+                <w:b w:val="0"/>
+                <w:szCs w:val="24"/>
+              </w:rPr>
+            </w:pPr>
+            <w:r>
+              <w:rPr>
+                <w:b w:val="0"/>
+                <w:szCs w:val="24"/>
+              </w:rPr>
+              <w:t>For notify about bus route, content is “Notification for bus {route name} is blocked (or unblocked)”</w:t>
+            </w:r>
+            <w:r>
+              <w:rPr>
+                <w:b w:val="0"/>
+                <w:szCs w:val="24"/>
+              </w:rPr>
+              <w:t>.</w:t>
             </w:r>
           </w:p>
           <w:p>
@@ -8766,7 +8759,7 @@
               <w:rPr>
                 <w:szCs w:val="24"/>
               </w:rPr>
-              <w:t>WS08</w:t>
+              <w:t>WS05</w:t>
             </w:r>
           </w:p>
         </w:tc>
@@ -9185,7 +9178,6 @@
                 <w:b w:val="0"/>
                 <w:szCs w:val="24"/>
               </w:rPr>
-              <w:lastRenderedPageBreak/>
               <w:t xml:space="preserve">The system provide configure parsing source for </w:t>
             </w:r>
             <w:r>
@@ -9273,6 +9265,7 @@
                 <w:b w:val="0"/>
                 <w:szCs w:val="24"/>
               </w:rPr>
+              <w:lastRenderedPageBreak/>
               <w:t>Staff must login into the system with role Staff.</w:t>
             </w:r>
           </w:p>
@@ -10323,7 +10316,6 @@
                 <w:b w:val="0"/>
                 <w:szCs w:val="24"/>
               </w:rPr>
-              <w:lastRenderedPageBreak/>
               <w:t>System just support</w:t>
             </w:r>
             <w:r>
@@ -10426,6 +10418,7 @@
         <w:ind w:left="720" w:firstLine="720"/>
       </w:pPr>
       <w:r>
+        <w:lastRenderedPageBreak/>
         <w:t>1.1.1.2.11</w:t>
       </w:r>
       <w:r>
@@ -10626,7 +10619,7 @@
               <w:rPr>
                 <w:szCs w:val="24"/>
               </w:rPr>
-              <w:t>WS08</w:t>
+              <w:t>WS06</w:t>
             </w:r>
           </w:p>
         </w:tc>
@@ -11213,7 +11206,21 @@
                 <w:b w:val="0"/>
                 <w:szCs w:val="24"/>
               </w:rPr>
-              <w:t>System record configured time and scheduler will parse at configured time</w:t>
+              <w:t>System record</w:t>
+            </w:r>
+            <w:r>
+              <w:rPr>
+                <w:b w:val="0"/>
+                <w:szCs w:val="24"/>
+              </w:rPr>
+              <w:t>s</w:t>
+            </w:r>
+            <w:r>
+              <w:rPr>
+                <w:b w:val="0"/>
+                <w:szCs w:val="24"/>
+              </w:rPr>
+              <w:t xml:space="preserve"> configured time and scheduler will parse at configured time</w:t>
             </w:r>
             <w:r>
               <w:rPr>
@@ -11501,7 +11508,6 @@
                     <w:rPr>
                       <w:szCs w:val="24"/>
                     </w:rPr>
-                    <w:lastRenderedPageBreak/>
                     <w:t>Repeat day.</w:t>
                   </w:r>
                 </w:p>
@@ -11533,7 +11539,6 @@
                       <w:b w:val="0"/>
                       <w:szCs w:val="24"/>
                     </w:rPr>
-                    <w:lastRenderedPageBreak/>
                     <w:t>2</w:t>
                   </w:r>
                 </w:p>
@@ -11685,7 +11690,14 @@
                     <w:rPr>
                       <w:szCs w:val="24"/>
                     </w:rPr>
-                    <w:t xml:space="preserve"> for parsing at configured time (reference use case Parse data periodically).</w:t>
+                    <w:t xml:space="preserve"> for parsing at configured time </w:t>
+                  </w:r>
+                  <w:r>
+                    <w:rPr>
+                      <w:szCs w:val="24"/>
+                    </w:rPr>
+                    <w:lastRenderedPageBreak/>
+                    <w:t>(reference use case Parse data periodically).</w:t>
                   </w:r>
                 </w:p>
               </w:tc>
@@ -11702,6 +11714,7 @@
               <w:rPr>
                 <w:szCs w:val="24"/>
               </w:rPr>
+              <w:lastRenderedPageBreak/>
               <w:t>Alternative Scenario:</w:t>
             </w:r>
             <w:r>
@@ -12039,10 +12052,10 @@
         <w:tblLook w:val="04A0" w:firstRow="1" w:lastRow="0" w:firstColumn="1" w:lastColumn="0" w:noHBand="0" w:noVBand="1"/>
       </w:tblPr>
       <w:tblGrid>
-        <w:gridCol w:w="2171"/>
-        <w:gridCol w:w="2233"/>
-        <w:gridCol w:w="2361"/>
-        <w:gridCol w:w="2044"/>
+        <w:gridCol w:w="2304"/>
+        <w:gridCol w:w="2370"/>
+        <w:gridCol w:w="2506"/>
+        <w:gridCol w:w="2170"/>
       </w:tblGrid>
       <w:tr>
         <w:trPr>
@@ -12467,7 +12480,14 @@
                 <w:b w:val="0"/>
                 <w:szCs w:val="24"/>
               </w:rPr>
-              <w:t>Staff.</w:t>
+              <w:t>Scheduler</w:t>
+            </w:r>
+            <w:r>
+              <w:rPr>
+                <w:b w:val="0"/>
+                <w:szCs w:val="24"/>
+              </w:rPr>
+              <w:t>.</w:t>
             </w:r>
           </w:p>
           <w:p>
@@ -12500,7 +12520,21 @@
                 <w:b w:val="0"/>
                 <w:szCs w:val="24"/>
               </w:rPr>
-              <w:t>This use case allows scheduler to parse bus route and this function will implement on web application.</w:t>
+              <w:t>This use case allows scheduler to par</w:t>
+            </w:r>
+            <w:r>
+              <w:rPr>
+                <w:b w:val="0"/>
+                <w:szCs w:val="24"/>
+              </w:rPr>
+              <w:t>se bus route</w:t>
+            </w:r>
+            <w:r>
+              <w:rPr>
+                <w:b w:val="0"/>
+                <w:szCs w:val="24"/>
+              </w:rPr>
+              <w:t>.</w:t>
             </w:r>
           </w:p>
           <w:p>
@@ -12547,14 +12581,63 @@
                 <w:b w:val="0"/>
                 <w:szCs w:val="24"/>
               </w:rPr>
-              <w:t xml:space="preserve"> parse bus route </w:t>
-            </w:r>
-            <w:r>
-              <w:rPr>
-                <w:b w:val="0"/>
-                <w:szCs w:val="24"/>
-              </w:rPr>
-              <w:t>for getting source</w:t>
+              <w:t xml:space="preserve"> parse</w:t>
+            </w:r>
+            <w:r>
+              <w:rPr>
+                <w:b w:val="0"/>
+                <w:szCs w:val="24"/>
+              </w:rPr>
+              <w:t>s</w:t>
+            </w:r>
+            <w:r>
+              <w:rPr>
+                <w:b w:val="0"/>
+                <w:szCs w:val="24"/>
+              </w:rPr>
+              <w:t xml:space="preserve"> bus route </w:t>
+            </w:r>
+            <w:r>
+              <w:rPr>
+                <w:b w:val="0"/>
+                <w:szCs w:val="24"/>
+              </w:rPr>
+              <w:t xml:space="preserve">for </w:t>
+            </w:r>
+            <w:r>
+              <w:rPr>
+                <w:b w:val="0"/>
+                <w:szCs w:val="24"/>
+              </w:rPr>
+              <w:t>converting</w:t>
+            </w:r>
+            <w:r>
+              <w:rPr>
+                <w:b w:val="0"/>
+                <w:szCs w:val="24"/>
+              </w:rPr>
+              <w:t xml:space="preserve"> </w:t>
+            </w:r>
+            <w:r>
+              <w:rPr>
+                <w:b w:val="0"/>
+                <w:szCs w:val="24"/>
+              </w:rPr>
+              <w:t xml:space="preserve">online </w:t>
+            </w:r>
+            <w:r>
+              <w:rPr>
+                <w:b w:val="0"/>
+                <w:szCs w:val="24"/>
+              </w:rPr>
+              <w:t>source</w:t>
+            </w:r>
+            <w:r>
+              <w:rPr>
+                <w:b w:val="0"/>
+                <w:szCs w:val="24"/>
+              </w:rPr>
+              <w:t xml:space="preserve"> to own database</w:t>
             </w:r>
             <w:r>
               <w:rPr>
@@ -12641,42 +12724,28 @@
                 <w:b w:val="0"/>
                 <w:szCs w:val="24"/>
               </w:rPr>
-              <w:t xml:space="preserve">must </w:t>
-            </w:r>
-            <w:r>
-              <w:rPr>
-                <w:b w:val="0"/>
-                <w:szCs w:val="24"/>
-              </w:rPr>
-              <w:t xml:space="preserve">specific </w:t>
-            </w:r>
-            <w:r>
-              <w:rPr>
-                <w:b w:val="0"/>
-                <w:szCs w:val="24"/>
-              </w:rPr>
-              <w:t>json file</w:t>
-            </w:r>
-            <w:r>
-              <w:rPr>
-                <w:b w:val="0"/>
-                <w:szCs w:val="24"/>
-              </w:rPr>
-              <w:t xml:space="preserve"> </w:t>
-            </w:r>
-            <w:r>
-              <w:rPr>
-                <w:b w:val="0"/>
-                <w:szCs w:val="24"/>
-              </w:rPr>
-              <w:t>for parsing</w:t>
-            </w:r>
-            <w:r>
-              <w:rPr>
-                <w:b w:val="0"/>
-                <w:szCs w:val="24"/>
-              </w:rPr>
-              <w:t>.</w:t>
+              <w:t>must</w:t>
+            </w:r>
+            <w:r>
+              <w:rPr>
+                <w:b w:val="0"/>
+                <w:szCs w:val="24"/>
+              </w:rPr>
+              <w:t xml:space="preserve"> configure parsing source command.</w:t>
+            </w:r>
+          </w:p>
+          <w:p>
+            <w:pPr>
+              <w:rPr>
+                <w:b w:val="0"/>
+                <w:szCs w:val="24"/>
+              </w:rPr>
+            </w:pPr>
+            <w:r>
+              <w:rPr>
+                <w:szCs w:val="24"/>
+              </w:rPr>
+              <w:t>Post Conditions:</w:t>
             </w:r>
           </w:p>
           <w:p>
@@ -12692,24 +12761,30 @@
             </w:pPr>
             <w:r>
               <w:rPr>
-                <w:b w:val="0"/>
-                <w:szCs w:val="24"/>
-              </w:rPr>
-              <w:t>Staff sends configure parsing source command.</w:t>
-            </w:r>
-          </w:p>
-          <w:p>
-            <w:pPr>
-              <w:rPr>
-                <w:b w:val="0"/>
-                <w:szCs w:val="24"/>
-              </w:rPr>
-            </w:pPr>
-            <w:r>
-              <w:rPr>
-                <w:szCs w:val="24"/>
-              </w:rPr>
-              <w:t>Post Conditions:</w:t>
+                <w:szCs w:val="24"/>
+              </w:rPr>
+              <w:t>Success</w:t>
+            </w:r>
+            <w:r>
+              <w:rPr>
+                <w:b w:val="0"/>
+                <w:szCs w:val="24"/>
+              </w:rPr>
+              <w:t xml:space="preserve">: </w:t>
+            </w:r>
+            <w:r>
+              <w:rPr>
+                <w:b w:val="0"/>
+                <w:szCs w:val="24"/>
+              </w:rPr>
+              <w:t>New data inserted to storage</w:t>
+            </w:r>
+            <w:r>
+              <w:rPr>
+                <w:b w:val="0"/>
+                <w:szCs w:val="24"/>
+              </w:rPr>
+              <w:t>.</w:t>
             </w:r>
           </w:p>
           <w:p>
@@ -12727,21 +12802,35 @@
               <w:rPr>
                 <w:szCs w:val="24"/>
               </w:rPr>
-              <w:t>Success</w:t>
-            </w:r>
-            <w:r>
-              <w:rPr>
-                <w:b w:val="0"/>
-                <w:szCs w:val="24"/>
-              </w:rPr>
-              <w:t xml:space="preserve">: </w:t>
-            </w:r>
-            <w:r>
-              <w:rPr>
-                <w:b w:val="0"/>
-                <w:szCs w:val="24"/>
-              </w:rPr>
-              <w:t>New data inserted to storage</w:t>
+              <w:t>Fail:</w:t>
+            </w:r>
+            <w:r>
+              <w:rPr>
+                <w:b w:val="0"/>
+                <w:szCs w:val="24"/>
+              </w:rPr>
+              <w:t xml:space="preserve">  </w:t>
+            </w:r>
+            <w:r>
+              <w:rPr>
+                <w:b w:val="0"/>
+                <w:szCs w:val="24"/>
+              </w:rPr>
+              <w:t xml:space="preserve">Nothing </w:t>
+            </w:r>
+            <w:r>
+              <w:rPr>
+                <w:b w:val="0"/>
+                <w:szCs w:val="24"/>
+              </w:rPr>
+              <w:t>changed in storage</w:t>
+            </w:r>
+            <w:r>
+              <w:rPr>
+                <w:b w:val="0"/>
+                <w:szCs w:val="24"/>
+              </w:rPr>
+              <w:t xml:space="preserve"> and show error message</w:t>
             </w:r>
             <w:r>
               <w:rPr>
@@ -12749,45 +12838,6 @@
                 <w:szCs w:val="24"/>
               </w:rPr>
               <w:t>.</w:t>
-            </w:r>
-          </w:p>
-          <w:p>
-            <w:pPr>
-              <w:numPr>
-                <w:ilvl w:val="0"/>
-                <w:numId w:val="31"/>
-              </w:numPr>
-              <w:rPr>
-                <w:b w:val="0"/>
-                <w:szCs w:val="24"/>
-              </w:rPr>
-            </w:pPr>
-            <w:r>
-              <w:rPr>
-                <w:szCs w:val="24"/>
-              </w:rPr>
-              <w:t>Fail:</w:t>
-            </w:r>
-            <w:r>
-              <w:rPr>
-                <w:b w:val="0"/>
-                <w:szCs w:val="24"/>
-              </w:rPr>
-              <w:t xml:space="preserve">  </w:t>
-            </w:r>
-            <w:r>
-              <w:rPr>
-                <w:b w:val="0"/>
-                <w:szCs w:val="24"/>
-              </w:rPr>
-              <w:t xml:space="preserve">Nothing </w:t>
-            </w:r>
-            <w:r>
-              <w:rPr>
-                <w:b w:val="0"/>
-                <w:szCs w:val="24"/>
-              </w:rPr>
-              <w:t>changed in storage.</w:t>
             </w:r>
           </w:p>
           <w:p>
@@ -13007,7 +13057,13 @@
                     <w:t xml:space="preserve">Get </w:t>
                   </w:r>
                   <w:r>
-                    <w:t>json file.</w:t>
+                    <w:t>json file</w:t>
+                  </w:r>
+                  <w:r>
+                    <w:t xml:space="preserve"> for each bus route</w:t>
+                  </w:r>
+                  <w:r>
+                    <w:t>.</w:t>
                   </w:r>
                 </w:p>
                 <w:p>
@@ -13021,10 +13077,7 @@
                     <w:cnfStyle w:val="000000100000" w:firstRow="0" w:lastRow="0" w:firstColumn="0" w:lastColumn="0" w:oddVBand="0" w:evenVBand="0" w:oddHBand="1" w:evenHBand="0" w:firstRowFirstColumn="0" w:firstRowLastColumn="0" w:lastRowFirstColumn="0" w:lastRowLastColumn="0"/>
                   </w:pPr>
                   <w:r>
-                    <w:t>F</w:t>
-                  </w:r>
-                  <w:r>
-                    <w:t>etch data based on Jackson Json.</w:t>
+                    <w:t>Validate Data [Exception 1]</w:t>
                   </w:r>
                 </w:p>
                 <w:p>
@@ -13038,21 +13091,13 @@
                     <w:cnfStyle w:val="000000100000" w:firstRow="0" w:lastRow="0" w:firstColumn="0" w:lastColumn="0" w:oddVBand="0" w:evenVBand="0" w:oddHBand="1" w:evenHBand="0" w:firstRowFirstColumn="0" w:firstRowLastColumn="0" w:lastRowFirstColumn="0" w:lastRowLastColumn="0"/>
                   </w:pPr>
                   <w:r>
-                    <w:t>Validate Data [Exception 1]</w:t>
-                  </w:r>
-                </w:p>
-                <w:p>
-                  <w:pPr>
-                    <w:pStyle w:val="ListParagraph"/>
-                    <w:numPr>
-                      <w:ilvl w:val="0"/>
-                      <w:numId w:val="31"/>
-                    </w:numPr>
-                    <w:jc w:val="left"/>
-                    <w:cnfStyle w:val="000000100000" w:firstRow="0" w:lastRow="0" w:firstColumn="0" w:lastColumn="0" w:oddVBand="0" w:evenVBand="0" w:oddHBand="1" w:evenHBand="0" w:firstRowFirstColumn="0" w:firstRowLastColumn="0" w:lastRowFirstColumn="0" w:lastRowLastColumn="0"/>
-                  </w:pPr>
-                  <w:r>
-                    <w:t>If data valid, insert data into storage.</w:t>
+                    <w:t xml:space="preserve">If data </w:t>
+                  </w:r>
+                  <w:r>
+                    <w:t xml:space="preserve">is </w:t>
+                  </w:r>
+                  <w:r>
+                    <w:t>valid, insert data into storage.</w:t>
                   </w:r>
                   <w:r>
                     <w:t xml:space="preserve"> [Alternative 1]</w:t>
@@ -13210,7 +13255,6 @@
                       <w:b w:val="0"/>
                       <w:szCs w:val="24"/>
                     </w:rPr>
-                    <w:lastRenderedPageBreak/>
                     <w:t>1</w:t>
                   </w:r>
                 </w:p>
@@ -13238,7 +13282,19 @@
                     <w:rPr>
                       <w:szCs w:val="24"/>
                     </w:rPr>
-                    <w:t xml:space="preserve"> System insert data to storage successful.</w:t>
+                    <w:t xml:space="preserve"> System insert data to storage </w:t>
+                  </w:r>
+                  <w:r>
+                    <w:rPr>
+                      <w:szCs w:val="24"/>
+                    </w:rPr>
+                    <w:t>unsuccessfully</w:t>
+                  </w:r>
+                  <w:r>
+                    <w:rPr>
+                      <w:szCs w:val="24"/>
+                    </w:rPr>
+                    <w:t>.</w:t>
                   </w:r>
                 </w:p>
               </w:tc>
@@ -13284,6 +13340,7 @@
               <w:rPr>
                 <w:szCs w:val="24"/>
               </w:rPr>
+              <w:lastRenderedPageBreak/>
               <w:t>Exceptions:</w:t>
             </w:r>
             <w:r>
@@ -13457,19 +13514,16 @@
                     <w:rPr>
                       <w:szCs w:val="24"/>
                     </w:rPr>
-                    <w:t>Local f</w:t>
-                  </w:r>
-                  <w:r>
-                    <w:rPr>
-                      <w:szCs w:val="24"/>
-                    </w:rPr>
-                    <w:t>ile is incorrect with format json file</w:t>
-                  </w:r>
-                  <w:r>
-                    <w:rPr>
-                      <w:szCs w:val="24"/>
-                    </w:rPr>
-                    <w:t>.</w:t>
+                    <w:t xml:space="preserve">JSON format file doesn’t </w:t>
+                  </w:r>
+                  <w:r>
+                    <w:t>incompatible</w:t>
+                  </w:r>
+                  <w:r>
+                    <w:rPr>
+                      <w:szCs w:val="24"/>
+                    </w:rPr>
+                    <w:t xml:space="preserve"> with current system JSON style.</w:t>
                   </w:r>
                 </w:p>
               </w:tc>
@@ -13517,22 +13571,10 @@
                     <w:t>System sends</w:t>
                   </w:r>
                   <w:r>
-                    <w:t xml:space="preserve"> fail message to staff and suggest</w:t>
-                  </w:r>
-                  <w:r>
-                    <w:t>s</w:t>
-                  </w:r>
-                  <w:r>
-                    <w:t xml:space="preserve"> </w:t>
-                  </w:r>
-                  <w:r>
-                    <w:t xml:space="preserve">a json </w:t>
-                  </w:r>
-                  <w:r>
-                    <w:t>template file</w:t>
-                  </w:r>
-                  <w:r>
-                    <w:t>.</w:t>
+                    <w:t xml:space="preserve"> fail message to staff </w:t>
+                  </w:r>
+                  <w:r>
+                    <w:t xml:space="preserve"> and notify “incompatible JSON format”</w:t>
                   </w:r>
                 </w:p>
               </w:tc>
@@ -13631,7 +13673,188 @@
                 <w:b w:val="0"/>
                 <w:szCs w:val="24"/>
               </w:rPr>
-              <w:t>file for suggestion can download.</w:t>
+              <w:t>file for suggestion can download</w:t>
+            </w:r>
+            <w:r>
+              <w:rPr>
+                <w:b w:val="0"/>
+                <w:szCs w:val="24"/>
+              </w:rPr>
+              <w:t xml:space="preserve"> from url:</w:t>
+            </w:r>
+          </w:p>
+          <w:p>
+            <w:pPr>
+              <w:ind w:left="720"/>
+              <w:rPr>
+                <w:rFonts w:ascii="Consolas" w:hAnsi="Consolas" w:cs="Consolas"/>
+                <w:b w:val="0"/>
+                <w:color w:val="auto"/>
+                <w:sz w:val="18"/>
+                <w:szCs w:val="18"/>
+                <w:shd w:val="clear" w:color="auto" w:fill="FFFFFF"/>
+              </w:rPr>
+            </w:pPr>
+            <w:hyperlink r:id="rId21" w:history="1">
+              <w:r>
+                <w:rPr>
+                  <w:rStyle w:val="Hyperlink"/>
+                  <w:rFonts w:ascii="Consolas" w:hAnsi="Consolas" w:cs="Consolas"/>
+                  <w:sz w:val="18"/>
+                  <w:szCs w:val="18"/>
+                  <w:shd w:val="clear" w:color="auto" w:fill="FFFFFF"/>
+                </w:rPr>
+                <w:t>http://mapbus.ebms.vn/ajax.aspx?action=listRouteStations&amp;id={busId}&amp;isgo={true|false}</w:t>
+              </w:r>
+            </w:hyperlink>
+          </w:p>
+          <w:p>
+            <w:pPr>
+              <w:pStyle w:val="ListParagraph"/>
+              <w:numPr>
+                <w:ilvl w:val="0"/>
+                <w:numId w:val="40"/>
+              </w:numPr>
+              <w:ind w:firstLine="457"/>
+              <w:rPr>
+                <w:rFonts w:ascii="Consolas" w:hAnsi="Consolas" w:cs="Consolas"/>
+                <w:sz w:val="18"/>
+                <w:szCs w:val="18"/>
+                <w:shd w:val="clear" w:color="auto" w:fill="FFFFFF"/>
+              </w:rPr>
+            </w:pPr>
+            <w:r>
+              <w:rPr>
+                <w:rFonts w:ascii="Consolas" w:hAnsi="Consolas" w:cs="Consolas"/>
+                <w:sz w:val="18"/>
+                <w:szCs w:val="18"/>
+                <w:shd w:val="clear" w:color="auto" w:fill="FFFFFF"/>
+              </w:rPr>
+              <w:t>busId</w:t>
+            </w:r>
+            <w:r>
+              <w:rPr>
+                <w:rFonts w:ascii="Consolas" w:hAnsi="Consolas" w:cs="Consolas"/>
+                <w:sz w:val="18"/>
+                <w:szCs w:val="18"/>
+                <w:shd w:val="clear" w:color="auto" w:fill="FFFFFF"/>
+              </w:rPr>
+              <w:t xml:space="preserve"> parameter</w:t>
+            </w:r>
+            <w:r>
+              <w:rPr>
+                <w:rFonts w:ascii="Consolas" w:hAnsi="Consolas" w:cs="Consolas"/>
+                <w:sz w:val="18"/>
+                <w:szCs w:val="18"/>
+                <w:shd w:val="clear" w:color="auto" w:fill="FFFFFF"/>
+              </w:rPr>
+              <w:t xml:space="preserve">: id of bus route. Can get from link </w:t>
+            </w:r>
+            <w:hyperlink r:id="rId22" w:history="1">
+              <w:r>
+                <w:rPr>
+                  <w:rStyle w:val="Hyperlink"/>
+                  <w:rFonts w:ascii="Consolas" w:hAnsi="Consolas" w:cs="Consolas"/>
+                  <w:sz w:val="18"/>
+                  <w:szCs w:val="18"/>
+                  <w:shd w:val="clear" w:color="auto" w:fill="FFFFFF"/>
+                </w:rPr>
+                <w:t>http://map.ebms.vn/</w:t>
+              </w:r>
+            </w:hyperlink>
+          </w:p>
+          <w:p>
+            <w:pPr>
+              <w:pStyle w:val="ListParagraph"/>
+              <w:numPr>
+                <w:ilvl w:val="0"/>
+                <w:numId w:val="40"/>
+              </w:numPr>
+              <w:ind w:firstLine="457"/>
+              <w:rPr>
+                <w:szCs w:val="24"/>
+              </w:rPr>
+            </w:pPr>
+            <w:r>
+              <w:rPr>
+                <w:rFonts w:ascii="Consolas" w:hAnsi="Consolas" w:cs="Consolas"/>
+                <w:sz w:val="18"/>
+                <w:szCs w:val="18"/>
+                <w:shd w:val="clear" w:color="auto" w:fill="FFFFFF"/>
+              </w:rPr>
+              <w:t xml:space="preserve">isGo parameter: decide to get depart or return of one bus route. If isGo is true, server will return </w:t>
+            </w:r>
+            <w:r>
+              <w:rPr>
+                <w:rFonts w:ascii="Consolas" w:hAnsi="Consolas" w:cs="Consolas"/>
+                <w:sz w:val="18"/>
+                <w:szCs w:val="18"/>
+                <w:shd w:val="clear" w:color="auto" w:fill="FFFFFF"/>
+              </w:rPr>
+              <w:t>“</w:t>
+            </w:r>
+            <w:r>
+              <w:rPr>
+                <w:rFonts w:ascii="Consolas" w:hAnsi="Consolas" w:cs="Consolas"/>
+                <w:sz w:val="18"/>
+                <w:szCs w:val="18"/>
+                <w:shd w:val="clear" w:color="auto" w:fill="FFFFFF"/>
+              </w:rPr>
+              <w:t>depart route</w:t>
+            </w:r>
+            <w:r>
+              <w:rPr>
+                <w:rFonts w:ascii="Consolas" w:hAnsi="Consolas" w:cs="Consolas"/>
+                <w:sz w:val="18"/>
+                <w:szCs w:val="18"/>
+                <w:shd w:val="clear" w:color="auto" w:fill="FFFFFF"/>
+              </w:rPr>
+              <w:t>”</w:t>
+            </w:r>
+            <w:r>
+              <w:rPr>
+                <w:rFonts w:ascii="Consolas" w:hAnsi="Consolas" w:cs="Consolas"/>
+                <w:sz w:val="18"/>
+                <w:szCs w:val="18"/>
+                <w:shd w:val="clear" w:color="auto" w:fill="FFFFFF"/>
+              </w:rPr>
+              <w:t xml:space="preserve">. Otherwise, serve will return </w:t>
+            </w:r>
+            <w:r>
+              <w:rPr>
+                <w:rFonts w:ascii="Consolas" w:hAnsi="Consolas" w:cs="Consolas"/>
+                <w:sz w:val="18"/>
+                <w:szCs w:val="18"/>
+                <w:shd w:val="clear" w:color="auto" w:fill="FFFFFF"/>
+              </w:rPr>
+              <w:t>“</w:t>
+            </w:r>
+            <w:r>
+              <w:rPr>
+                <w:rFonts w:ascii="Consolas" w:hAnsi="Consolas" w:cs="Consolas"/>
+                <w:sz w:val="18"/>
+                <w:szCs w:val="18"/>
+                <w:shd w:val="clear" w:color="auto" w:fill="FFFFFF"/>
+              </w:rPr>
+              <w:t>return route</w:t>
+            </w:r>
+            <w:r>
+              <w:rPr>
+                <w:rFonts w:ascii="Consolas" w:hAnsi="Consolas" w:cs="Consolas"/>
+                <w:sz w:val="18"/>
+                <w:szCs w:val="18"/>
+                <w:shd w:val="clear" w:color="auto" w:fill="FFFFFF"/>
+              </w:rPr>
+              <w:t>”</w:t>
+            </w:r>
+            <w:r>
+              <w:rPr>
+                <w:rFonts w:ascii="Consolas" w:hAnsi="Consolas" w:cs="Consolas"/>
+                <w:sz w:val="18"/>
+                <w:szCs w:val="18"/>
+                <w:shd w:val="clear" w:color="auto" w:fill="FFFFFF"/>
+              </w:rPr>
+              <w:t>.</w:t>
             </w:r>
           </w:p>
           <w:p>
@@ -13695,7 +13918,7 @@
                           <pic:cNvPicPr/>
                         </pic:nvPicPr>
                         <pic:blipFill>
-                          <a:blip r:embed="rId21"/>
+                          <a:blip r:embed="rId23"/>
                           <a:stretch>
                             <a:fillRect/>
                           </a:stretch>
@@ -13720,10 +13943,12 @@
             <w:pPr>
               <w:pStyle w:val="ListParagraph"/>
               <w:numPr>
-                <w:ilvl w:val="1"/>
-                <w:numId w:val="31"/>
+                <w:ilvl w:val="0"/>
+                <w:numId w:val="41"/>
               </w:numPr>
-              <w:rPr>
+              <w:ind w:firstLine="457"/>
+              <w:rPr>
+                <w:b w:val="0"/>
                 <w:szCs w:val="24"/>
               </w:rPr>
             </w:pPr>
@@ -13747,463 +13972,6 @@
                 <w:szCs w:val="24"/>
               </w:rPr>
               <w:t>.</w:t>
-            </w:r>
-          </w:p>
-          <w:p>
-            <w:pPr>
-              <w:pStyle w:val="ListParagraph"/>
-              <w:numPr>
-                <w:ilvl w:val="1"/>
-                <w:numId w:val="31"/>
-              </w:numPr>
-              <w:rPr>
-                <w:b w:val="0"/>
-                <w:szCs w:val="24"/>
-              </w:rPr>
-            </w:pPr>
-            <w:r>
-              <w:rPr>
-                <w:b w:val="0"/>
-                <w:szCs w:val="24"/>
-              </w:rPr>
-              <w:t>Field 2 is not use</w:t>
-            </w:r>
-            <w:r>
-              <w:rPr>
-                <w:b w:val="0"/>
-                <w:szCs w:val="24"/>
-              </w:rPr>
-              <w:t>.</w:t>
-            </w:r>
-          </w:p>
-          <w:p>
-            <w:pPr>
-              <w:pStyle w:val="ListParagraph"/>
-              <w:numPr>
-                <w:ilvl w:val="1"/>
-                <w:numId w:val="31"/>
-              </w:numPr>
-              <w:rPr>
-                <w:b w:val="0"/>
-                <w:szCs w:val="24"/>
-              </w:rPr>
-            </w:pPr>
-            <w:r>
-              <w:rPr>
-                <w:b w:val="0"/>
-                <w:szCs w:val="24"/>
-              </w:rPr>
-              <w:t>Field 3 is not use.</w:t>
-            </w:r>
-          </w:p>
-          <w:p>
-            <w:pPr>
-              <w:pStyle w:val="ListParagraph"/>
-              <w:numPr>
-                <w:ilvl w:val="1"/>
-                <w:numId w:val="31"/>
-              </w:numPr>
-              <w:rPr>
-                <w:b w:val="0"/>
-                <w:szCs w:val="24"/>
-              </w:rPr>
-            </w:pPr>
-            <w:r>
-              <w:rPr>
-                <w:b w:val="0"/>
-                <w:szCs w:val="24"/>
-              </w:rPr>
-              <w:t xml:space="preserve">Field 4 </w:t>
-            </w:r>
-            <w:r>
-              <w:rPr>
-                <w:b w:val="0"/>
-                <w:szCs w:val="24"/>
-              </w:rPr>
-              <w:t>is middle point in path</w:t>
-            </w:r>
-            <w:r>
-              <w:rPr>
-                <w:b w:val="0"/>
-                <w:szCs w:val="24"/>
-              </w:rPr>
-              <w:t>.</w:t>
-            </w:r>
-          </w:p>
-          <w:p>
-            <w:pPr>
-              <w:pStyle w:val="ListParagraph"/>
-              <w:numPr>
-                <w:ilvl w:val="1"/>
-                <w:numId w:val="31"/>
-              </w:numPr>
-              <w:rPr>
-                <w:b w:val="0"/>
-                <w:szCs w:val="24"/>
-              </w:rPr>
-            </w:pPr>
-            <w:r>
-              <w:rPr>
-                <w:b w:val="0"/>
-                <w:szCs w:val="24"/>
-              </w:rPr>
-              <w:t xml:space="preserve">If </w:t>
-            </w:r>
-            <w:r>
-              <w:rPr>
-                <w:b w:val="0"/>
-                <w:szCs w:val="24"/>
-              </w:rPr>
-              <w:t>field 5</w:t>
-            </w:r>
-            <w:r>
-              <w:rPr>
-                <w:b w:val="0"/>
-                <w:szCs w:val="24"/>
-              </w:rPr>
-              <w:t xml:space="preserve"> is false, route</w:t>
-            </w:r>
-            <w:r>
-              <w:rPr>
-                <w:b w:val="0"/>
-                <w:szCs w:val="24"/>
-              </w:rPr>
-              <w:t xml:space="preserve"> return. I</w:t>
-            </w:r>
-            <w:r>
-              <w:rPr>
-                <w:b w:val="0"/>
-                <w:szCs w:val="24"/>
-              </w:rPr>
-              <w:t xml:space="preserve">f </w:t>
-            </w:r>
-            <w:r>
-              <w:rPr>
-                <w:b w:val="0"/>
-                <w:szCs w:val="24"/>
-              </w:rPr>
-              <w:t>field 5</w:t>
-            </w:r>
-            <w:r>
-              <w:rPr>
-                <w:b w:val="0"/>
-                <w:szCs w:val="24"/>
-              </w:rPr>
-              <w:t xml:space="preserve"> is true, route depart</w:t>
-            </w:r>
-            <w:r>
-              <w:rPr>
-                <w:b w:val="0"/>
-                <w:szCs w:val="24"/>
-              </w:rPr>
-              <w:t>.</w:t>
-            </w:r>
-          </w:p>
-          <w:p>
-            <w:pPr>
-              <w:pStyle w:val="ListParagraph"/>
-              <w:numPr>
-                <w:ilvl w:val="1"/>
-                <w:numId w:val="31"/>
-              </w:numPr>
-              <w:rPr>
-                <w:b w:val="0"/>
-                <w:szCs w:val="24"/>
-              </w:rPr>
-            </w:pPr>
-            <w:r>
-              <w:rPr>
-                <w:b w:val="0"/>
-                <w:szCs w:val="24"/>
-              </w:rPr>
-              <w:t xml:space="preserve">Field </w:t>
-            </w:r>
-            <w:r>
-              <w:rPr>
-                <w:b w:val="0"/>
-                <w:szCs w:val="24"/>
-              </w:rPr>
-              <w:t>7</w:t>
-            </w:r>
-            <w:r>
-              <w:rPr>
-                <w:b w:val="0"/>
-                <w:szCs w:val="24"/>
-              </w:rPr>
-              <w:t xml:space="preserve"> </w:t>
-            </w:r>
-            <w:r>
-              <w:rPr>
-                <w:b w:val="0"/>
-                <w:szCs w:val="24"/>
-              </w:rPr>
-              <w:t>is o</w:t>
-            </w:r>
-            <w:r>
-              <w:rPr>
-                <w:b w:val="0"/>
-                <w:szCs w:val="24"/>
-              </w:rPr>
-              <w:t>rder</w:t>
-            </w:r>
-            <w:r>
-              <w:rPr>
-                <w:b w:val="0"/>
-                <w:szCs w:val="24"/>
-              </w:rPr>
-              <w:t xml:space="preserve"> in path</w:t>
-            </w:r>
-            <w:r>
-              <w:rPr>
-                <w:b w:val="0"/>
-                <w:szCs w:val="24"/>
-              </w:rPr>
-              <w:t>.</w:t>
-            </w:r>
-          </w:p>
-          <w:p>
-            <w:pPr>
-              <w:pStyle w:val="ListParagraph"/>
-              <w:numPr>
-                <w:ilvl w:val="1"/>
-                <w:numId w:val="31"/>
-              </w:numPr>
-              <w:rPr>
-                <w:b w:val="0"/>
-                <w:szCs w:val="24"/>
-              </w:rPr>
-            </w:pPr>
-            <w:r>
-              <w:rPr>
-                <w:b w:val="0"/>
-                <w:szCs w:val="24"/>
-              </w:rPr>
-              <w:t>Field 8</w:t>
-            </w:r>
-            <w:r>
-              <w:rPr>
-                <w:b w:val="0"/>
-                <w:szCs w:val="24"/>
-              </w:rPr>
-              <w:t xml:space="preserve"> </w:t>
-            </w:r>
-            <w:r>
-              <w:rPr>
-                <w:b w:val="0"/>
-                <w:szCs w:val="24"/>
-              </w:rPr>
-              <w:t>is not use</w:t>
-            </w:r>
-            <w:r>
-              <w:rPr>
-                <w:b w:val="0"/>
-                <w:szCs w:val="24"/>
-              </w:rPr>
-              <w:t>.</w:t>
-            </w:r>
-          </w:p>
-          <w:p>
-            <w:pPr>
-              <w:pStyle w:val="ListParagraph"/>
-              <w:numPr>
-                <w:ilvl w:val="1"/>
-                <w:numId w:val="31"/>
-              </w:numPr>
-              <w:rPr>
-                <w:b w:val="0"/>
-                <w:szCs w:val="24"/>
-              </w:rPr>
-            </w:pPr>
-            <w:r>
-              <w:rPr>
-                <w:b w:val="0"/>
-                <w:szCs w:val="24"/>
-              </w:rPr>
-              <w:t>Field 9</w:t>
-            </w:r>
-            <w:r>
-              <w:rPr>
-                <w:b w:val="0"/>
-                <w:szCs w:val="24"/>
-              </w:rPr>
-              <w:t xml:space="preserve"> is name of station</w:t>
-            </w:r>
-            <w:r>
-              <w:rPr>
-                <w:b w:val="0"/>
-                <w:szCs w:val="24"/>
-              </w:rPr>
-              <w:t>.</w:t>
-            </w:r>
-          </w:p>
-          <w:p>
-            <w:pPr>
-              <w:pStyle w:val="ListParagraph"/>
-              <w:numPr>
-                <w:ilvl w:val="1"/>
-                <w:numId w:val="31"/>
-              </w:numPr>
-              <w:rPr>
-                <w:b w:val="0"/>
-                <w:szCs w:val="24"/>
-              </w:rPr>
-            </w:pPr>
-            <w:r>
-              <w:rPr>
-                <w:b w:val="0"/>
-                <w:szCs w:val="24"/>
-              </w:rPr>
-              <w:t>Field 10</w:t>
-            </w:r>
-            <w:r>
-              <w:rPr>
-                <w:b w:val="0"/>
-                <w:szCs w:val="24"/>
-              </w:rPr>
-              <w:t xml:space="preserve"> </w:t>
-            </w:r>
-            <w:r>
-              <w:rPr>
-                <w:b w:val="0"/>
-                <w:szCs w:val="24"/>
-              </w:rPr>
-              <w:t>is a latitude</w:t>
-            </w:r>
-            <w:r>
-              <w:rPr>
-                <w:b w:val="0"/>
-                <w:szCs w:val="24"/>
-              </w:rPr>
-              <w:t>.</w:t>
-            </w:r>
-          </w:p>
-          <w:p>
-            <w:pPr>
-              <w:pStyle w:val="ListParagraph"/>
-              <w:numPr>
-                <w:ilvl w:val="1"/>
-                <w:numId w:val="31"/>
-              </w:numPr>
-              <w:rPr>
-                <w:b w:val="0"/>
-                <w:szCs w:val="24"/>
-              </w:rPr>
-            </w:pPr>
-            <w:r>
-              <w:rPr>
-                <w:b w:val="0"/>
-                <w:szCs w:val="24"/>
-              </w:rPr>
-              <w:t>Field 11</w:t>
-            </w:r>
-            <w:r>
-              <w:rPr>
-                <w:b w:val="0"/>
-                <w:szCs w:val="24"/>
-              </w:rPr>
-              <w:t xml:space="preserve"> </w:t>
-            </w:r>
-            <w:r>
-              <w:rPr>
-                <w:b w:val="0"/>
-                <w:szCs w:val="24"/>
-              </w:rPr>
-              <w:t>is a longitude</w:t>
-            </w:r>
-            <w:r>
-              <w:rPr>
-                <w:b w:val="0"/>
-                <w:szCs w:val="24"/>
-              </w:rPr>
-              <w:t>.</w:t>
-            </w:r>
-          </w:p>
-          <w:p>
-            <w:pPr>
-              <w:pStyle w:val="ListParagraph"/>
-              <w:numPr>
-                <w:ilvl w:val="1"/>
-                <w:numId w:val="31"/>
-              </w:numPr>
-              <w:rPr>
-                <w:b w:val="0"/>
-                <w:szCs w:val="24"/>
-              </w:rPr>
-            </w:pPr>
-            <w:r>
-              <w:rPr>
-                <w:b w:val="0"/>
-                <w:szCs w:val="24"/>
-              </w:rPr>
-              <w:t>Field 12</w:t>
-            </w:r>
-            <w:r>
-              <w:rPr>
-                <w:b w:val="0"/>
-                <w:szCs w:val="24"/>
-              </w:rPr>
-              <w:t xml:space="preserve"> is not use.</w:t>
-            </w:r>
-          </w:p>
-          <w:p>
-            <w:pPr>
-              <w:pStyle w:val="ListParagraph"/>
-              <w:numPr>
-                <w:ilvl w:val="1"/>
-                <w:numId w:val="31"/>
-              </w:numPr>
-              <w:rPr>
-                <w:b w:val="0"/>
-                <w:szCs w:val="24"/>
-              </w:rPr>
-            </w:pPr>
-            <w:r>
-              <w:rPr>
-                <w:b w:val="0"/>
-                <w:szCs w:val="24"/>
-              </w:rPr>
-              <w:t>Field 13</w:t>
-            </w:r>
-            <w:r>
-              <w:rPr>
-                <w:b w:val="0"/>
-                <w:szCs w:val="24"/>
-              </w:rPr>
-              <w:t xml:space="preserve"> is name of route.</w:t>
-            </w:r>
-          </w:p>
-          <w:p>
-            <w:pPr>
-              <w:pStyle w:val="ListParagraph"/>
-              <w:numPr>
-                <w:ilvl w:val="1"/>
-                <w:numId w:val="31"/>
-              </w:numPr>
-              <w:rPr>
-                <w:b w:val="0"/>
-                <w:szCs w:val="24"/>
-              </w:rPr>
-            </w:pPr>
-            <w:r>
-              <w:rPr>
-                <w:b w:val="0"/>
-                <w:szCs w:val="24"/>
-              </w:rPr>
-              <w:t>Fiel</w:t>
-            </w:r>
-            <w:r>
-              <w:rPr>
-                <w:b w:val="0"/>
-                <w:szCs w:val="24"/>
-              </w:rPr>
-              <w:t>d 14</w:t>
-            </w:r>
-            <w:r>
-              <w:rPr>
-                <w:b w:val="0"/>
-                <w:szCs w:val="24"/>
-              </w:rPr>
-              <w:t xml:space="preserve"> is id of station.</w:t>
             </w:r>
           </w:p>
           <w:p>
@@ -14211,126 +13979,41 @@
               <w:pStyle w:val="ListParagraph"/>
               <w:numPr>
                 <w:ilvl w:val="0"/>
-                <w:numId w:val="31"/>
+                <w:numId w:val="41"/>
               </w:numPr>
-              <w:rPr>
-                <w:b w:val="0"/>
-                <w:szCs w:val="24"/>
-              </w:rPr>
-            </w:pPr>
-            <w:r>
-              <w:rPr>
-                <w:b w:val="0"/>
-                <w:szCs w:val="24"/>
-              </w:rPr>
-              <w:t>Successful message:</w:t>
-            </w:r>
-          </w:p>
-          <w:p>
-            <w:pPr>
-              <w:pStyle w:val="ListParagraph"/>
-              <w:numPr>
-                <w:ilvl w:val="1"/>
-                <w:numId w:val="31"/>
-              </w:numPr>
-              <w:rPr>
-                <w:b w:val="0"/>
-                <w:szCs w:val="24"/>
-              </w:rPr>
-            </w:pPr>
-            <w:r>
-              <w:rPr>
-                <w:b w:val="0"/>
-                <w:szCs w:val="24"/>
-              </w:rPr>
-              <w:t xml:space="preserve">Content: “Parse bus </w:t>
-            </w:r>
-            <w:r>
-              <w:rPr>
-                <w:b w:val="0"/>
-                <w:szCs w:val="24"/>
-              </w:rPr>
-              <w:t>route</w:t>
-            </w:r>
-            <w:r>
-              <w:rPr>
-                <w:b w:val="0"/>
-                <w:szCs w:val="24"/>
-              </w:rPr>
-              <w:t xml:space="preserve"> successful”.</w:t>
-            </w:r>
-          </w:p>
-          <w:p>
-            <w:pPr>
-              <w:numPr>
-                <w:ilvl w:val="1"/>
-                <w:numId w:val="31"/>
-              </w:numPr>
-              <w:rPr>
-                <w:b w:val="0"/>
-                <w:szCs w:val="24"/>
-              </w:rPr>
-            </w:pPr>
-            <w:r>
-              <w:rPr>
-                <w:b w:val="0"/>
-                <w:szCs w:val="24"/>
-              </w:rPr>
-              <w:lastRenderedPageBreak/>
-              <w:t xml:space="preserve">This message place on </w:t>
-            </w:r>
-            <w:r>
-              <w:rPr>
-                <w:b w:val="0"/>
-                <w:szCs w:val="24"/>
-              </w:rPr>
-              <w:t>left</w:t>
-            </w:r>
-            <w:r>
-              <w:rPr>
-                <w:b w:val="0"/>
-                <w:szCs w:val="24"/>
-              </w:rPr>
-              <w:t xml:space="preserve"> of header panel.</w:t>
-            </w:r>
-          </w:p>
-          <w:p>
-            <w:pPr>
-              <w:numPr>
-                <w:ilvl w:val="1"/>
-                <w:numId w:val="31"/>
-              </w:numPr>
-              <w:rPr>
-                <w:b w:val="0"/>
-                <w:szCs w:val="24"/>
-              </w:rPr>
-            </w:pPr>
-            <w:r>
-              <w:rPr>
-                <w:b w:val="0"/>
-                <w:szCs w:val="24"/>
-              </w:rPr>
-              <w:t>Message’s color is blue.</w:t>
-            </w:r>
-          </w:p>
-          <w:p>
-            <w:pPr>
-              <w:pStyle w:val="ListParagraph"/>
-              <w:numPr>
-                <w:ilvl w:val="1"/>
-                <w:numId w:val="31"/>
-              </w:numPr>
-              <w:rPr>
-                <w:b w:val="0"/>
-                <w:szCs w:val="24"/>
-              </w:rPr>
-            </w:pPr>
-            <w:r>
-              <w:rPr>
-                <w:b w:val="0"/>
-                <w:szCs w:val="24"/>
-              </w:rPr>
-              <w:t>Closing message will close when staff clicked.</w:t>
+              <w:ind w:firstLine="457"/>
+              <w:rPr>
+                <w:b w:val="0"/>
+                <w:szCs w:val="24"/>
+              </w:rPr>
+            </w:pPr>
+            <w:r>
+              <w:rPr>
+                <w:b w:val="0"/>
+                <w:szCs w:val="24"/>
+              </w:rPr>
+              <w:t>Field 2</w:t>
+            </w:r>
+            <w:r>
+              <w:rPr>
+                <w:b w:val="0"/>
+                <w:szCs w:val="24"/>
+              </w:rPr>
+              <w:t xml:space="preserve"> currently</w:t>
+            </w:r>
+            <w:r>
+              <w:rPr>
+                <w:b w:val="0"/>
+                <w:szCs w:val="24"/>
+              </w:rPr>
+              <w:t xml:space="preserve"> is not use</w:t>
+            </w:r>
+            <w:r>
+              <w:rPr>
+                <w:b w:val="0"/>
+                <w:szCs w:val="24"/>
+              </w:rPr>
+              <w:t>.</w:t>
             </w:r>
           </w:p>
           <w:p>
@@ -14338,171 +14021,474 @@
               <w:pStyle w:val="ListParagraph"/>
               <w:numPr>
                 <w:ilvl w:val="0"/>
-                <w:numId w:val="31"/>
+                <w:numId w:val="41"/>
               </w:numPr>
-              <w:rPr>
-                <w:b w:val="0"/>
-                <w:szCs w:val="24"/>
-              </w:rPr>
-            </w:pPr>
-            <w:r>
-              <w:rPr>
-                <w:b w:val="0"/>
-                <w:szCs w:val="24"/>
-              </w:rPr>
-              <w:t>Error message:</w:t>
+              <w:ind w:firstLine="457"/>
+              <w:rPr>
+                <w:b w:val="0"/>
+                <w:szCs w:val="24"/>
+              </w:rPr>
+            </w:pPr>
+            <w:r>
+              <w:rPr>
+                <w:b w:val="0"/>
+                <w:szCs w:val="24"/>
+              </w:rPr>
+              <w:t xml:space="preserve">Field 3 </w:t>
+            </w:r>
+            <w:r>
+              <w:rPr>
+                <w:b w:val="0"/>
+                <w:szCs w:val="24"/>
+              </w:rPr>
+              <w:t xml:space="preserve">currently </w:t>
+            </w:r>
+            <w:r>
+              <w:rPr>
+                <w:b w:val="0"/>
+                <w:szCs w:val="24"/>
+              </w:rPr>
+              <w:t>is not use.</w:t>
             </w:r>
           </w:p>
           <w:p>
             <w:pPr>
               <w:pStyle w:val="ListParagraph"/>
               <w:numPr>
-                <w:ilvl w:val="1"/>
-                <w:numId w:val="31"/>
+                <w:ilvl w:val="0"/>
+                <w:numId w:val="41"/>
               </w:numPr>
-              <w:rPr>
-                <w:b w:val="0"/>
-                <w:szCs w:val="24"/>
-              </w:rPr>
-            </w:pPr>
-            <w:r>
-              <w:rPr>
-                <w:b w:val="0"/>
-                <w:szCs w:val="24"/>
-              </w:rPr>
-              <w:t xml:space="preserve">Content: “Parse bus </w:t>
-            </w:r>
-            <w:r>
-              <w:rPr>
-                <w:b w:val="0"/>
-                <w:szCs w:val="24"/>
-              </w:rPr>
-              <w:t>route</w:t>
-            </w:r>
-            <w:r>
-              <w:rPr>
-                <w:b w:val="0"/>
-                <w:szCs w:val="24"/>
-              </w:rPr>
-              <w:t xml:space="preserve"> failed. Please make sure </w:t>
-            </w:r>
-            <w:r>
-              <w:rPr>
-                <w:b w:val="0"/>
-                <w:szCs w:val="24"/>
-              </w:rPr>
-              <w:t>json file</w:t>
-            </w:r>
-            <w:r>
-              <w:rPr>
-                <w:b w:val="0"/>
-                <w:szCs w:val="24"/>
-              </w:rPr>
-              <w:t xml:space="preserve"> is correct </w:t>
-            </w:r>
-            <w:r>
-              <w:rPr>
-                <w:b w:val="0"/>
-                <w:szCs w:val="24"/>
-              </w:rPr>
-              <w:t>with</w:t>
-            </w:r>
-            <w:r>
-              <w:rPr>
-                <w:b w:val="0"/>
-                <w:szCs w:val="24"/>
-              </w:rPr>
-              <w:t xml:space="preserve"> template </w:t>
-            </w:r>
-            <w:r>
-              <w:rPr>
-                <w:b w:val="0"/>
-                <w:color w:val="5B9BD5" w:themeColor="accent1"/>
-                <w:szCs w:val="24"/>
-                <w:u w:val="single"/>
-              </w:rPr>
-              <w:t>Template.xls</w:t>
-            </w:r>
-            <w:r>
-              <w:rPr>
-                <w:b w:val="0"/>
-                <w:szCs w:val="24"/>
-              </w:rPr>
-              <w:t>”</w:t>
+              <w:ind w:firstLine="457"/>
+              <w:rPr>
+                <w:b w:val="0"/>
+                <w:szCs w:val="24"/>
+              </w:rPr>
+            </w:pPr>
+            <w:r>
+              <w:rPr>
+                <w:b w:val="0"/>
+                <w:szCs w:val="24"/>
+              </w:rPr>
+              <w:t xml:space="preserve">Field 4 </w:t>
+            </w:r>
+            <w:r>
+              <w:rPr>
+                <w:b w:val="0"/>
+                <w:szCs w:val="24"/>
+              </w:rPr>
+              <w:t>is middle point in path</w:t>
+            </w:r>
+            <w:r>
+              <w:rPr>
+                <w:b w:val="0"/>
+                <w:szCs w:val="24"/>
+              </w:rPr>
+              <w:t>.</w:t>
             </w:r>
           </w:p>
           <w:p>
             <w:pPr>
               <w:pStyle w:val="ListParagraph"/>
               <w:numPr>
-                <w:ilvl w:val="1"/>
-                <w:numId w:val="31"/>
+                <w:ilvl w:val="0"/>
+                <w:numId w:val="41"/>
               </w:numPr>
-              <w:rPr>
-                <w:b w:val="0"/>
-                <w:szCs w:val="24"/>
-              </w:rPr>
-            </w:pPr>
-            <w:r>
-              <w:rPr>
-                <w:b w:val="0"/>
-                <w:szCs w:val="24"/>
-              </w:rPr>
-              <w:t xml:space="preserve">This message place on </w:t>
-            </w:r>
-            <w:r>
-              <w:rPr>
-                <w:b w:val="0"/>
-                <w:szCs w:val="24"/>
-              </w:rPr>
-              <w:t>left</w:t>
-            </w:r>
-            <w:r>
-              <w:rPr>
-                <w:b w:val="0"/>
-                <w:szCs w:val="24"/>
-              </w:rPr>
-              <w:t xml:space="preserve"> of header panel and next to successful message.</w:t>
+              <w:ind w:firstLine="457"/>
+              <w:rPr>
+                <w:b w:val="0"/>
+                <w:szCs w:val="24"/>
+              </w:rPr>
+            </w:pPr>
+            <w:r>
+              <w:rPr>
+                <w:b w:val="0"/>
+                <w:szCs w:val="24"/>
+              </w:rPr>
+              <w:t xml:space="preserve">If </w:t>
+            </w:r>
+            <w:r>
+              <w:rPr>
+                <w:b w:val="0"/>
+                <w:szCs w:val="24"/>
+              </w:rPr>
+              <w:t>field 5</w:t>
+            </w:r>
+            <w:r>
+              <w:rPr>
+                <w:b w:val="0"/>
+                <w:szCs w:val="24"/>
+              </w:rPr>
+              <w:t xml:space="preserve"> is false, </w:t>
+            </w:r>
+            <w:r>
+              <w:rPr>
+                <w:b w:val="0"/>
+                <w:szCs w:val="24"/>
+              </w:rPr>
+              <w:t>“return route”</w:t>
+            </w:r>
+            <w:r>
+              <w:rPr>
+                <w:b w:val="0"/>
+                <w:szCs w:val="24"/>
+              </w:rPr>
+              <w:t>. I</w:t>
+            </w:r>
+            <w:r>
+              <w:rPr>
+                <w:b w:val="0"/>
+                <w:szCs w:val="24"/>
+              </w:rPr>
+              <w:t xml:space="preserve">f </w:t>
+            </w:r>
+            <w:r>
+              <w:rPr>
+                <w:b w:val="0"/>
+                <w:szCs w:val="24"/>
+              </w:rPr>
+              <w:t>field 5</w:t>
+            </w:r>
+            <w:r>
+              <w:rPr>
+                <w:b w:val="0"/>
+                <w:szCs w:val="24"/>
+              </w:rPr>
+              <w:t xml:space="preserve"> is true, </w:t>
+            </w:r>
+            <w:r>
+              <w:rPr>
+                <w:b w:val="0"/>
+                <w:szCs w:val="24"/>
+              </w:rPr>
+              <w:t>“depart route”</w:t>
+            </w:r>
+            <w:r>
+              <w:rPr>
+                <w:b w:val="0"/>
+                <w:szCs w:val="24"/>
+              </w:rPr>
+              <w:t>.</w:t>
             </w:r>
           </w:p>
           <w:p>
             <w:pPr>
               <w:pStyle w:val="ListParagraph"/>
               <w:numPr>
-                <w:ilvl w:val="1"/>
-                <w:numId w:val="31"/>
+                <w:ilvl w:val="0"/>
+                <w:numId w:val="41"/>
               </w:numPr>
-              <w:rPr>
-                <w:b w:val="0"/>
-                <w:szCs w:val="24"/>
-              </w:rPr>
-            </w:pPr>
-            <w:r>
-              <w:rPr>
-                <w:b w:val="0"/>
-                <w:szCs w:val="24"/>
-              </w:rPr>
-              <w:t>Message’s color is red.</w:t>
+              <w:ind w:firstLine="457"/>
+              <w:rPr>
+                <w:b w:val="0"/>
+                <w:szCs w:val="24"/>
+              </w:rPr>
+            </w:pPr>
+            <w:r>
+              <w:rPr>
+                <w:b w:val="0"/>
+                <w:szCs w:val="24"/>
+              </w:rPr>
+              <w:t xml:space="preserve">Field </w:t>
+            </w:r>
+            <w:r>
+              <w:rPr>
+                <w:b w:val="0"/>
+                <w:szCs w:val="24"/>
+              </w:rPr>
+              <w:t>7</w:t>
+            </w:r>
+            <w:r>
+              <w:rPr>
+                <w:b w:val="0"/>
+                <w:szCs w:val="24"/>
+              </w:rPr>
+              <w:t xml:space="preserve"> </w:t>
+            </w:r>
+            <w:r>
+              <w:rPr>
+                <w:b w:val="0"/>
+                <w:szCs w:val="24"/>
+              </w:rPr>
+              <w:t>is o</w:t>
+            </w:r>
+            <w:r>
+              <w:rPr>
+                <w:b w:val="0"/>
+                <w:szCs w:val="24"/>
+              </w:rPr>
+              <w:t>rder</w:t>
+            </w:r>
+            <w:r>
+              <w:rPr>
+                <w:b w:val="0"/>
+                <w:szCs w:val="24"/>
+              </w:rPr>
+              <w:t xml:space="preserve"> in path</w:t>
+            </w:r>
+            <w:r>
+              <w:rPr>
+                <w:b w:val="0"/>
+                <w:szCs w:val="24"/>
+              </w:rPr>
+              <w:t>.</w:t>
             </w:r>
           </w:p>
           <w:p>
             <w:pPr>
               <w:pStyle w:val="ListParagraph"/>
               <w:numPr>
-                <w:ilvl w:val="1"/>
-                <w:numId w:val="31"/>
+                <w:ilvl w:val="0"/>
+                <w:numId w:val="41"/>
               </w:numPr>
-              <w:rPr>
-                <w:b w:val="0"/>
-                <w:szCs w:val="24"/>
-              </w:rPr>
-            </w:pPr>
-            <w:r>
-              <w:rPr>
-                <w:b w:val="0"/>
-                <w:szCs w:val="24"/>
-              </w:rPr>
-              <w:t>Closing message when staff clicked.</w:t>
+              <w:ind w:firstLine="457"/>
+              <w:rPr>
+                <w:b w:val="0"/>
+                <w:szCs w:val="24"/>
+              </w:rPr>
+            </w:pPr>
+            <w:r>
+              <w:rPr>
+                <w:b w:val="0"/>
+                <w:szCs w:val="24"/>
+              </w:rPr>
+              <w:t>Field 8</w:t>
+            </w:r>
+            <w:r>
+              <w:rPr>
+                <w:b w:val="0"/>
+                <w:szCs w:val="24"/>
+              </w:rPr>
+              <w:t xml:space="preserve"> </w:t>
+            </w:r>
+            <w:r>
+              <w:rPr>
+                <w:b w:val="0"/>
+                <w:szCs w:val="24"/>
+              </w:rPr>
+              <w:t>is not use</w:t>
+            </w:r>
+            <w:r>
+              <w:rPr>
+                <w:b w:val="0"/>
+                <w:szCs w:val="24"/>
+              </w:rPr>
+              <w:t>.</w:t>
+            </w:r>
+          </w:p>
+          <w:p>
+            <w:pPr>
+              <w:pStyle w:val="ListParagraph"/>
+              <w:numPr>
+                <w:ilvl w:val="0"/>
+                <w:numId w:val="41"/>
+              </w:numPr>
+              <w:ind w:firstLine="457"/>
+              <w:rPr>
+                <w:b w:val="0"/>
+                <w:szCs w:val="24"/>
+              </w:rPr>
+            </w:pPr>
+            <w:r>
+              <w:rPr>
+                <w:b w:val="0"/>
+                <w:szCs w:val="24"/>
+              </w:rPr>
+              <w:t>Field 9</w:t>
+            </w:r>
+            <w:r>
+              <w:rPr>
+                <w:b w:val="0"/>
+                <w:szCs w:val="24"/>
+              </w:rPr>
+              <w:t xml:space="preserve"> is name of station</w:t>
+            </w:r>
+            <w:r>
+              <w:rPr>
+                <w:b w:val="0"/>
+                <w:szCs w:val="24"/>
+              </w:rPr>
+              <w:t>.</w:t>
+            </w:r>
+          </w:p>
+          <w:p>
+            <w:pPr>
+              <w:pStyle w:val="ListParagraph"/>
+              <w:numPr>
+                <w:ilvl w:val="0"/>
+                <w:numId w:val="41"/>
+              </w:numPr>
+              <w:ind w:firstLine="457"/>
+              <w:rPr>
+                <w:b w:val="0"/>
+                <w:szCs w:val="24"/>
+              </w:rPr>
+            </w:pPr>
+            <w:r>
+              <w:rPr>
+                <w:b w:val="0"/>
+                <w:szCs w:val="24"/>
+              </w:rPr>
+              <w:t>Field 10</w:t>
+            </w:r>
+            <w:r>
+              <w:rPr>
+                <w:b w:val="0"/>
+                <w:szCs w:val="24"/>
+              </w:rPr>
+              <w:t xml:space="preserve"> </w:t>
+            </w:r>
+            <w:r>
+              <w:rPr>
+                <w:b w:val="0"/>
+                <w:szCs w:val="24"/>
+              </w:rPr>
+              <w:t>is a latitude</w:t>
+            </w:r>
+            <w:r>
+              <w:rPr>
+                <w:b w:val="0"/>
+                <w:szCs w:val="24"/>
+              </w:rPr>
+              <w:t>.</w:t>
+            </w:r>
+          </w:p>
+          <w:p>
+            <w:pPr>
+              <w:pStyle w:val="ListParagraph"/>
+              <w:numPr>
+                <w:ilvl w:val="0"/>
+                <w:numId w:val="41"/>
+              </w:numPr>
+              <w:ind w:firstLine="457"/>
+              <w:rPr>
+                <w:b w:val="0"/>
+                <w:szCs w:val="24"/>
+              </w:rPr>
+            </w:pPr>
+            <w:r>
+              <w:rPr>
+                <w:b w:val="0"/>
+                <w:szCs w:val="24"/>
+              </w:rPr>
+              <w:t>Field 11</w:t>
+            </w:r>
+            <w:r>
+              <w:rPr>
+                <w:b w:val="0"/>
+                <w:szCs w:val="24"/>
+              </w:rPr>
+              <w:t xml:space="preserve"> </w:t>
+            </w:r>
+            <w:r>
+              <w:rPr>
+                <w:b w:val="0"/>
+                <w:szCs w:val="24"/>
+              </w:rPr>
+              <w:t>is a longitude</w:t>
+            </w:r>
+            <w:r>
+              <w:rPr>
+                <w:b w:val="0"/>
+                <w:szCs w:val="24"/>
+              </w:rPr>
+              <w:t>.</w:t>
+            </w:r>
+          </w:p>
+          <w:p>
+            <w:pPr>
+              <w:pStyle w:val="ListParagraph"/>
+              <w:numPr>
+                <w:ilvl w:val="0"/>
+                <w:numId w:val="41"/>
+              </w:numPr>
+              <w:ind w:firstLine="457"/>
+              <w:rPr>
+                <w:b w:val="0"/>
+                <w:szCs w:val="24"/>
+              </w:rPr>
+            </w:pPr>
+            <w:r>
+              <w:rPr>
+                <w:b w:val="0"/>
+                <w:szCs w:val="24"/>
+              </w:rPr>
+              <w:t>Field 12</w:t>
+            </w:r>
+            <w:r>
+              <w:rPr>
+                <w:b w:val="0"/>
+                <w:szCs w:val="24"/>
+              </w:rPr>
+              <w:t xml:space="preserve"> is not use.</w:t>
+            </w:r>
+          </w:p>
+          <w:p>
+            <w:pPr>
+              <w:pStyle w:val="ListParagraph"/>
+              <w:numPr>
+                <w:ilvl w:val="0"/>
+                <w:numId w:val="41"/>
+              </w:numPr>
+              <w:ind w:firstLine="457"/>
+              <w:rPr>
+                <w:b w:val="0"/>
+                <w:szCs w:val="24"/>
+              </w:rPr>
+            </w:pPr>
+            <w:r>
+              <w:rPr>
+                <w:b w:val="0"/>
+                <w:szCs w:val="24"/>
+              </w:rPr>
+              <w:t>Field 13</w:t>
+            </w:r>
+            <w:r>
+              <w:rPr>
+                <w:b w:val="0"/>
+                <w:szCs w:val="24"/>
+              </w:rPr>
+              <w:t xml:space="preserve"> is name of route.</w:t>
+            </w:r>
+          </w:p>
+          <w:p>
+            <w:pPr>
+              <w:pStyle w:val="ListParagraph"/>
+              <w:numPr>
+                <w:ilvl w:val="0"/>
+                <w:numId w:val="41"/>
+              </w:numPr>
+              <w:ind w:firstLine="457"/>
+              <w:rPr>
+                <w:b w:val="0"/>
+                <w:szCs w:val="24"/>
+              </w:rPr>
+            </w:pPr>
+            <w:r>
+              <w:rPr>
+                <w:b w:val="0"/>
+                <w:szCs w:val="24"/>
+              </w:rPr>
+              <w:t>Fiel</w:t>
+            </w:r>
+            <w:r>
+              <w:rPr>
+                <w:b w:val="0"/>
+                <w:szCs w:val="24"/>
+              </w:rPr>
+              <w:t>d 14</w:t>
+            </w:r>
+            <w:r>
+              <w:rPr>
+                <w:b w:val="0"/>
+                <w:szCs w:val="24"/>
+              </w:rPr>
+              <w:t xml:space="preserve"> is id of station.</w:t>
+            </w:r>
+            <w:r>
+              <w:rPr>
+                <w:szCs w:val="24"/>
+              </w:rPr>
+              <w:t xml:space="preserve"> </w:t>
             </w:r>
           </w:p>
         </w:tc>
@@ -15100,7 +15086,7 @@
                 <w:b w:val="0"/>
                 <w:szCs w:val="24"/>
               </w:rPr>
-              <w:t xml:space="preserve"> and this function will implement on web application.</w:t>
+              <w:t>.</w:t>
             </w:r>
           </w:p>
           <w:p>
@@ -15147,7 +15133,14 @@
                 <w:b w:val="0"/>
                 <w:szCs w:val="24"/>
               </w:rPr>
-              <w:t xml:space="preserve"> for getting source.</w:t>
+              <w:t xml:space="preserve"> for getting all bus timetable of each route from server to internal database</w:t>
+            </w:r>
+            <w:r>
+              <w:rPr>
+                <w:b w:val="0"/>
+                <w:szCs w:val="24"/>
+              </w:rPr>
+              <w:t>.</w:t>
             </w:r>
           </w:p>
           <w:p>
@@ -15277,7 +15270,6 @@
               <w:rPr>
                 <w:szCs w:val="24"/>
               </w:rPr>
-              <w:lastRenderedPageBreak/>
               <w:t>Fail:</w:t>
             </w:r>
             <w:r>
@@ -15528,6 +15520,9 @@
                     <w:t>Apache POI</w:t>
                   </w:r>
                   <w:r>
+                    <w:t xml:space="preserve"> library</w:t>
+                  </w:r>
+                  <w:r>
                     <w:t>.</w:t>
                   </w:r>
                 </w:p>
@@ -15570,6 +15565,7 @@
                     <w:cnfStyle w:val="000000100000" w:firstRow="0" w:lastRow="0" w:firstColumn="0" w:lastColumn="0" w:oddVBand="0" w:evenVBand="0" w:oddHBand="1" w:evenHBand="0" w:firstRowFirstColumn="0" w:firstRowLastColumn="0" w:lastRowFirstColumn="0" w:lastRowLastColumn="0"/>
                   </w:pPr>
                   <w:r>
+                    <w:lastRenderedPageBreak/>
                     <w:t>System show successful message to staff</w:t>
                   </w:r>
                 </w:p>
@@ -15586,6 +15582,7 @@
               <w:rPr>
                 <w:szCs w:val="24"/>
               </w:rPr>
+              <w:lastRenderedPageBreak/>
               <w:t>Alternative</w:t>
             </w:r>
             <w:r>
@@ -15814,25 +15811,19 @@
                     <w:rPr>
                       <w:szCs w:val="24"/>
                     </w:rPr>
-                    <w:t>Local f</w:t>
-                  </w:r>
-                  <w:r>
-                    <w:rPr>
-                      <w:szCs w:val="24"/>
-                    </w:rPr>
-                    <w:t xml:space="preserve">ile is incorrect with format </w:t>
-                  </w:r>
-                  <w:r>
-                    <w:rPr>
-                      <w:szCs w:val="24"/>
-                    </w:rPr>
-                    <w:t>excel</w:t>
-                  </w:r>
-                  <w:r>
-                    <w:rPr>
-                      <w:szCs w:val="24"/>
-                    </w:rPr>
-                    <w:t xml:space="preserve"> file.</w:t>
+                    <w:t>Excel file format</w:t>
+                  </w:r>
+                  <w:r>
+                    <w:rPr>
+                      <w:szCs w:val="24"/>
+                    </w:rPr>
+                    <w:t xml:space="preserve"> is incorrect with </w:t>
+                  </w:r>
+                  <w:r>
+                    <w:rPr>
+                      <w:szCs w:val="24"/>
+                    </w:rPr>
+                    <w:t>system excel template.</w:t>
                   </w:r>
                 </w:p>
               </w:tc>
@@ -15968,25 +15959,6 @@
                 <w:b w:val="0"/>
                 <w:szCs w:val="24"/>
               </w:rPr>
-              <w:t>The excel template file can download.</w:t>
-            </w:r>
-          </w:p>
-          <w:p>
-            <w:pPr>
-              <w:pStyle w:val="ListParagraph"/>
-              <w:numPr>
-                <w:ilvl w:val="0"/>
-                <w:numId w:val="32"/>
-              </w:numPr>
-              <w:rPr>
-                <w:szCs w:val="24"/>
-              </w:rPr>
-            </w:pPr>
-            <w:r>
-              <w:rPr>
-                <w:b w:val="0"/>
-                <w:szCs w:val="24"/>
-              </w:rPr>
               <w:t>File for parsing must correct following excel template file:</w:t>
             </w:r>
           </w:p>
@@ -16017,7 +15989,7 @@
                           <pic:cNvPicPr/>
                         </pic:nvPicPr>
                         <pic:blipFill>
-                          <a:blip r:embed="rId22"/>
+                          <a:blip r:embed="rId24"/>
                           <a:stretch>
                             <a:fillRect/>
                           </a:stretch>
@@ -16062,7 +16034,7 @@
             <w:pPr>
               <w:pStyle w:val="ListParagraph"/>
               <w:numPr>
-                <w:ilvl w:val="0"/>
+                <w:ilvl w:val="1"/>
                 <w:numId w:val="32"/>
               </w:numPr>
               <w:rPr>
@@ -16075,7 +16047,14 @@
                 <w:b w:val="0"/>
                 <w:szCs w:val="24"/>
               </w:rPr>
-              <w:t>Successful message:</w:t>
+              <w:t xml:space="preserve">Successful message </w:t>
+            </w:r>
+            <w:r>
+              <w:rPr>
+                <w:b w:val="0"/>
+                <w:szCs w:val="24"/>
+              </w:rPr>
+              <w:t>Content: “Parse bus timetable successful”.</w:t>
             </w:r>
           </w:p>
           <w:p>
@@ -16086,127 +16065,7 @@
                 <w:numId w:val="32"/>
               </w:numPr>
               <w:rPr>
-                <w:b w:val="0"/>
-                <w:szCs w:val="24"/>
-              </w:rPr>
-            </w:pPr>
-            <w:r>
-              <w:rPr>
-                <w:b w:val="0"/>
-                <w:szCs w:val="24"/>
-              </w:rPr>
-              <w:t>Content: “Parse bus timetable successful”.</w:t>
-            </w:r>
-          </w:p>
-          <w:p>
-            <w:pPr>
-              <w:numPr>
-                <w:ilvl w:val="1"/>
-                <w:numId w:val="32"/>
-              </w:numPr>
-              <w:rPr>
-                <w:b w:val="0"/>
-                <w:szCs w:val="24"/>
-              </w:rPr>
-            </w:pPr>
-            <w:r>
-              <w:rPr>
-                <w:b w:val="0"/>
-                <w:szCs w:val="24"/>
-              </w:rPr>
-              <w:t>This message</w:t>
-            </w:r>
-            <w:r>
-              <w:rPr>
-                <w:b w:val="0"/>
-                <w:szCs w:val="24"/>
-              </w:rPr>
-              <w:t xml:space="preserve"> place</w:t>
-            </w:r>
-            <w:r>
-              <w:rPr>
-                <w:b w:val="0"/>
-                <w:szCs w:val="24"/>
-              </w:rPr>
-              <w:t xml:space="preserve"> on </w:t>
-            </w:r>
-            <w:r>
-              <w:rPr>
-                <w:b w:val="0"/>
-                <w:szCs w:val="24"/>
-              </w:rPr>
-              <w:t>left</w:t>
-            </w:r>
-            <w:r>
-              <w:rPr>
-                <w:b w:val="0"/>
-                <w:szCs w:val="24"/>
-              </w:rPr>
-              <w:t xml:space="preserve"> of header panel.</w:t>
-            </w:r>
-          </w:p>
-          <w:p>
-            <w:pPr>
-              <w:numPr>
-                <w:ilvl w:val="1"/>
-                <w:numId w:val="32"/>
-              </w:numPr>
-              <w:rPr>
-                <w:b w:val="0"/>
-                <w:szCs w:val="24"/>
-              </w:rPr>
-            </w:pPr>
-            <w:r>
-              <w:rPr>
-                <w:b w:val="0"/>
-                <w:szCs w:val="24"/>
-              </w:rPr>
-              <w:t>Message’s color</w:t>
-            </w:r>
-            <w:r>
-              <w:rPr>
-                <w:b w:val="0"/>
-                <w:szCs w:val="24"/>
-              </w:rPr>
-              <w:t xml:space="preserve"> is blue.</w:t>
-            </w:r>
-          </w:p>
-          <w:p>
-            <w:pPr>
-              <w:pStyle w:val="ListParagraph"/>
-              <w:numPr>
-                <w:ilvl w:val="1"/>
-                <w:numId w:val="32"/>
-              </w:numPr>
-              <w:rPr>
-                <w:b w:val="0"/>
-                <w:szCs w:val="24"/>
-              </w:rPr>
-            </w:pPr>
-            <w:r>
-              <w:rPr>
-                <w:b w:val="0"/>
-                <w:szCs w:val="24"/>
-              </w:rPr>
-              <w:t>Closing message</w:t>
-            </w:r>
-            <w:r>
-              <w:rPr>
-                <w:b w:val="0"/>
-                <w:szCs w:val="24"/>
-              </w:rPr>
-              <w:t xml:space="preserve"> will close when staff clicked.</w:t>
-            </w:r>
-          </w:p>
-          <w:p>
-            <w:pPr>
-              <w:pStyle w:val="ListParagraph"/>
-              <w:numPr>
-                <w:ilvl w:val="0"/>
-                <w:numId w:val="32"/>
-              </w:numPr>
-              <w:rPr>
-                <w:b w:val="0"/>
+                <w:bCs w:val="0"/>
                 <w:szCs w:val="24"/>
               </w:rPr>
             </w:pPr>
@@ -16217,46 +16076,19 @@
               </w:rPr>
               <w:t>Error message:</w:t>
             </w:r>
-          </w:p>
-          <w:p>
-            <w:pPr>
-              <w:pStyle w:val="ListParagraph"/>
-              <w:numPr>
-                <w:ilvl w:val="1"/>
-                <w:numId w:val="32"/>
-              </w:numPr>
-              <w:rPr>
-                <w:b w:val="0"/>
-                <w:szCs w:val="24"/>
-              </w:rPr>
-            </w:pPr>
-            <w:r>
-              <w:rPr>
-                <w:b w:val="0"/>
-                <w:szCs w:val="24"/>
-              </w:rPr>
-              <w:t xml:space="preserve">Content: “Parse </w:t>
-            </w:r>
-            <w:r>
-              <w:rPr>
-                <w:b w:val="0"/>
-                <w:szCs w:val="24"/>
-              </w:rPr>
-              <w:t>bus timetable failed. Please make sure excel</w:t>
-            </w:r>
-            <w:r>
-              <w:rPr>
-                <w:b w:val="0"/>
-                <w:szCs w:val="24"/>
-              </w:rPr>
-              <w:t xml:space="preserve"> file is correct with</w:t>
-            </w:r>
-            <w:r>
-              <w:rPr>
-                <w:b w:val="0"/>
-                <w:szCs w:val="24"/>
-              </w:rPr>
-              <w:t xml:space="preserve"> template </w:t>
+            <w:r>
+              <w:rPr>
+                <w:b w:val="0"/>
+                <w:szCs w:val="24"/>
+              </w:rPr>
+              <w:t xml:space="preserve">  </w:t>
+            </w:r>
+            <w:r>
+              <w:rPr>
+                <w:b w:val="0"/>
+                <w:szCs w:val="24"/>
+              </w:rPr>
+              <w:t xml:space="preserve">Content: “Parse bus timetable failed. Please make sure excel file is correct with template </w:t>
             </w:r>
             <w:r>
               <w:rPr>
@@ -16274,80 +16106,15 @@
               </w:rPr>
               <w:t>”</w:t>
             </w:r>
-          </w:p>
-          <w:p>
-            <w:pPr>
-              <w:pStyle w:val="ListParagraph"/>
-              <w:numPr>
-                <w:ilvl w:val="1"/>
-                <w:numId w:val="32"/>
-              </w:numPr>
-              <w:rPr>
-                <w:b w:val="0"/>
-                <w:szCs w:val="24"/>
-              </w:rPr>
-            </w:pPr>
-            <w:r>
-              <w:rPr>
-                <w:b w:val="0"/>
-                <w:szCs w:val="24"/>
-              </w:rPr>
-              <w:t xml:space="preserve">This message place on </w:t>
-            </w:r>
-            <w:r>
-              <w:rPr>
-                <w:b w:val="0"/>
-                <w:szCs w:val="24"/>
-              </w:rPr>
-              <w:t>left</w:t>
-            </w:r>
-            <w:r>
-              <w:rPr>
-                <w:b w:val="0"/>
-                <w:szCs w:val="24"/>
-              </w:rPr>
-              <w:t xml:space="preserve"> of header panel and next to successful message.</w:t>
-            </w:r>
-          </w:p>
-          <w:p>
-            <w:pPr>
-              <w:pStyle w:val="ListParagraph"/>
-              <w:numPr>
-                <w:ilvl w:val="1"/>
-                <w:numId w:val="32"/>
-              </w:numPr>
-              <w:rPr>
-                <w:b w:val="0"/>
-                <w:szCs w:val="24"/>
-              </w:rPr>
-            </w:pPr>
-            <w:r>
-              <w:rPr>
-                <w:b w:val="0"/>
-                <w:szCs w:val="24"/>
-              </w:rPr>
-              <w:t>Message’s color is red.</w:t>
-            </w:r>
-          </w:p>
-          <w:p>
-            <w:pPr>
-              <w:pStyle w:val="ListParagraph"/>
-              <w:numPr>
-                <w:ilvl w:val="1"/>
-                <w:numId w:val="32"/>
-              </w:numPr>
-              <w:rPr>
-                <w:b w:val="0"/>
-                <w:szCs w:val="24"/>
-              </w:rPr>
-            </w:pPr>
-            <w:r>
-              <w:rPr>
-                <w:b w:val="0"/>
-                <w:szCs w:val="24"/>
-              </w:rPr>
-              <w:t>Closing message when staff clicked.</w:t>
-            </w:r>
+            <w:r>
+              <w:rPr>
+                <w:b w:val="0"/>
+                <w:szCs w:val="24"/>
+              </w:rPr>
+              <w:t>.</w:t>
+            </w:r>
+            <w:bookmarkStart w:id="7" w:name="_GoBack"/>
+            <w:bookmarkEnd w:id="7"/>
           </w:p>
         </w:tc>
       </w:tr>
@@ -16409,7 +16176,7 @@
                     </pic:cNvPicPr>
                   </pic:nvPicPr>
                   <pic:blipFill>
-                    <a:blip r:embed="rId23" cstate="print">
+                    <a:blip r:embed="rId25" cstate="print">
                       <a:extLst>
                         <a:ext uri="{28A0092B-C50C-407E-A947-70E740481C1C}">
                           <a14:useLocalDpi xmlns:a14="http://schemas.microsoft.com/office/drawing/2010/main" val="0"/>
@@ -16719,6 +16486,7 @@
               <w:rPr>
                 <w:szCs w:val="24"/>
               </w:rPr>
+              <w:lastRenderedPageBreak/>
               <w:t>Author</w:t>
             </w:r>
           </w:p>
@@ -17563,7 +17331,6 @@
               <w:rPr>
                 <w:szCs w:val="24"/>
               </w:rPr>
-              <w:lastRenderedPageBreak/>
               <w:t>Business Rules:</w:t>
             </w:r>
             <w:r>
@@ -17600,7 +17367,6 @@
         <w:pStyle w:val="Caption"/>
       </w:pPr>
       <w:r>
-        <w:lastRenderedPageBreak/>
         <w:t>Table 28 Use case WS04 - &lt;Staff&gt; Configure parsing source.</w:t>
       </w:r>
     </w:p>
@@ -17610,6 +17376,7 @@
         <w:ind w:firstLine="720"/>
       </w:pPr>
       <w:r>
+        <w:lastRenderedPageBreak/>
         <w:t>1.1.1.3 &lt;</w:t>
       </w:r>
       <w:r>
@@ -17622,7 +17389,6 @@
     <w:p>
       <w:pPr>
         <w:rPr>
-          <w:rStyle w:val="Normal"/>
           <w:rFonts w:ascii="Times New Roman" w:eastAsia="Times New Roman" w:hAnsi="Times New Roman" w:cs="Times New Roman"/>
           <w:snapToGrid w:val="0"/>
           <w:color w:val="000000"/>
@@ -17640,7 +17406,6 @@
       </w:r>
       <w:r>
         <w:rPr>
-          <w:rStyle w:val="Normal"/>
           <w:rFonts w:ascii="Times New Roman" w:eastAsia="Times New Roman" w:hAnsi="Times New Roman" w:cs="Times New Roman"/>
           <w:snapToGrid w:val="0"/>
           <w:color w:val="000000"/>
@@ -17676,7 +17441,7 @@
                     </pic:cNvPicPr>
                   </pic:nvPicPr>
                   <pic:blipFill>
-                    <a:blip r:embed="rId24" cstate="print">
+                    <a:blip r:embed="rId26" cstate="print">
                       <a:extLst>
                         <a:ext uri="{28A0092B-C50C-407E-A947-70E740481C1C}">
                           <a14:useLocalDpi xmlns:a14="http://schemas.microsoft.com/office/drawing/2010/main" val="0"/>
@@ -17744,6 +17509,7 @@
         <w:rPr>
           <w:i/>
           <w:iCs/>
+          <w:noProof/>
           <w:color w:val="767171" w:themeColor="background2" w:themeShade="80"/>
           <w:szCs w:val="18"/>
         </w:rPr>
@@ -17765,7 +17531,7 @@
                     </pic:cNvPicPr>
                   </pic:nvPicPr>
                   <pic:blipFill>
-                    <a:blip r:embed="rId25" cstate="print">
+                    <a:blip r:embed="rId27" cstate="print">
                       <a:extLst>
                         <a:ext uri="{28A0092B-C50C-407E-A947-70E740481C1C}">
                           <a14:useLocalDpi xmlns:a14="http://schemas.microsoft.com/office/drawing/2010/main" val="0"/>
@@ -18072,7 +17838,6 @@
               <w:rPr>
                 <w:szCs w:val="24"/>
               </w:rPr>
-              <w:lastRenderedPageBreak/>
               <w:t>Author</w:t>
             </w:r>
           </w:p>
@@ -18266,6 +18031,7 @@
                 <w:b w:val="0"/>
                 <w:szCs w:val="24"/>
               </w:rPr>
+              <w:lastRenderedPageBreak/>
               <w:t>Staff.</w:t>
             </w:r>
           </w:p>
@@ -19498,7 +19264,6 @@
                     <w:rPr>
                       <w:szCs w:val="24"/>
                     </w:rPr>
-                    <w:lastRenderedPageBreak/>
                     <w:t>3</w:t>
                   </w:r>
                 </w:p>
@@ -19556,6 +19321,7 @@
                     <w:rPr>
                       <w:szCs w:val="24"/>
                     </w:rPr>
+                    <w:lastRenderedPageBreak/>
                     <w:t>4</w:t>
                   </w:r>
                 </w:p>
@@ -19975,7 +19741,7 @@
                     </pic:cNvPicPr>
                   </pic:nvPicPr>
                   <pic:blipFill>
-                    <a:blip r:embed="rId26" cstate="print">
+                    <a:blip r:embed="rId28" cstate="print">
                       <a:extLst>
                         <a:ext uri="{28A0092B-C50C-407E-A947-70E740481C1C}">
                           <a14:useLocalDpi xmlns:a14="http://schemas.microsoft.com/office/drawing/2010/main" val="0"/>
@@ -20535,7 +20301,6 @@
                 <w:b w:val="0"/>
                 <w:szCs w:val="24"/>
               </w:rPr>
-              <w:lastRenderedPageBreak/>
               <w:t>The system provide edit staff to help admin can edit staff information.</w:t>
             </w:r>
           </w:p>
@@ -20569,6 +20334,7 @@
                 <w:b w:val="0"/>
                 <w:szCs w:val="24"/>
               </w:rPr>
+              <w:lastRenderedPageBreak/>
               <w:t>Admin sends edit staff command.</w:t>
             </w:r>
           </w:p>
@@ -21894,7 +21660,6 @@
                 <w:b w:val="0"/>
                 <w:szCs w:val="24"/>
               </w:rPr>
-              <w:lastRenderedPageBreak/>
               <w:t>This message on left of top of form edit staff.</w:t>
             </w:r>
           </w:p>
@@ -22668,6 +22433,119 @@
     </w:lvl>
   </w:abstractNum>
   <w:abstractNum w:abstractNumId="6">
+    <w:nsid w:val="0B560874"/>
+    <w:multiLevelType w:val="hybridMultilevel"/>
+    <w:tmpl w:val="033454AC"/>
+    <w:lvl w:ilvl="0" w:tplc="04090001">
+      <w:start w:val="1"/>
+      <w:numFmt w:val="bullet"/>
+      <w:lvlText w:val=""/>
+      <w:lvlJc w:val="left"/>
+      <w:pPr>
+        <w:ind w:left="720" w:hanging="360"/>
+      </w:pPr>
+      <w:rPr>
+        <w:rFonts w:ascii="Symbol" w:hAnsi="Symbol" w:hint="default"/>
+      </w:rPr>
+    </w:lvl>
+    <w:lvl w:ilvl="1" w:tplc="04090003">
+      <w:start w:val="1"/>
+      <w:numFmt w:val="bullet"/>
+      <w:lvlText w:val="o"/>
+      <w:lvlJc w:val="left"/>
+      <w:pPr>
+        <w:ind w:left="1440" w:hanging="360"/>
+      </w:pPr>
+      <w:rPr>
+        <w:rFonts w:ascii="Courier New" w:hAnsi="Courier New" w:cs="Courier New" w:hint="default"/>
+      </w:rPr>
+    </w:lvl>
+    <w:lvl w:ilvl="2" w:tplc="04090005">
+      <w:start w:val="1"/>
+      <w:numFmt w:val="bullet"/>
+      <w:lvlText w:val=""/>
+      <w:lvlJc w:val="left"/>
+      <w:pPr>
+        <w:ind w:left="2160" w:hanging="360"/>
+      </w:pPr>
+      <w:rPr>
+        <w:rFonts w:ascii="Wingdings" w:hAnsi="Wingdings" w:hint="default"/>
+      </w:rPr>
+    </w:lvl>
+    <w:lvl w:ilvl="3" w:tplc="04090001" w:tentative="1">
+      <w:start w:val="1"/>
+      <w:numFmt w:val="bullet"/>
+      <w:lvlText w:val=""/>
+      <w:lvlJc w:val="left"/>
+      <w:pPr>
+        <w:ind w:left="2880" w:hanging="360"/>
+      </w:pPr>
+      <w:rPr>
+        <w:rFonts w:ascii="Symbol" w:hAnsi="Symbol" w:hint="default"/>
+      </w:rPr>
+    </w:lvl>
+    <w:lvl w:ilvl="4" w:tplc="04090003" w:tentative="1">
+      <w:start w:val="1"/>
+      <w:numFmt w:val="bullet"/>
+      <w:lvlText w:val="o"/>
+      <w:lvlJc w:val="left"/>
+      <w:pPr>
+        <w:ind w:left="3600" w:hanging="360"/>
+      </w:pPr>
+      <w:rPr>
+        <w:rFonts w:ascii="Courier New" w:hAnsi="Courier New" w:cs="Courier New" w:hint="default"/>
+      </w:rPr>
+    </w:lvl>
+    <w:lvl w:ilvl="5" w:tplc="04090005" w:tentative="1">
+      <w:start w:val="1"/>
+      <w:numFmt w:val="bullet"/>
+      <w:lvlText w:val=""/>
+      <w:lvlJc w:val="left"/>
+      <w:pPr>
+        <w:ind w:left="4320" w:hanging="360"/>
+      </w:pPr>
+      <w:rPr>
+        <w:rFonts w:ascii="Wingdings" w:hAnsi="Wingdings" w:hint="default"/>
+      </w:rPr>
+    </w:lvl>
+    <w:lvl w:ilvl="6" w:tplc="04090001" w:tentative="1">
+      <w:start w:val="1"/>
+      <w:numFmt w:val="bullet"/>
+      <w:lvlText w:val=""/>
+      <w:lvlJc w:val="left"/>
+      <w:pPr>
+        <w:ind w:left="5040" w:hanging="360"/>
+      </w:pPr>
+      <w:rPr>
+        <w:rFonts w:ascii="Symbol" w:hAnsi="Symbol" w:hint="default"/>
+      </w:rPr>
+    </w:lvl>
+    <w:lvl w:ilvl="7" w:tplc="04090003" w:tentative="1">
+      <w:start w:val="1"/>
+      <w:numFmt w:val="bullet"/>
+      <w:lvlText w:val="o"/>
+      <w:lvlJc w:val="left"/>
+      <w:pPr>
+        <w:ind w:left="5760" w:hanging="360"/>
+      </w:pPr>
+      <w:rPr>
+        <w:rFonts w:ascii="Courier New" w:hAnsi="Courier New" w:cs="Courier New" w:hint="default"/>
+      </w:rPr>
+    </w:lvl>
+    <w:lvl w:ilvl="8" w:tplc="04090005" w:tentative="1">
+      <w:start w:val="1"/>
+      <w:numFmt w:val="bullet"/>
+      <w:lvlText w:val=""/>
+      <w:lvlJc w:val="left"/>
+      <w:pPr>
+        <w:ind w:left="6480" w:hanging="360"/>
+      </w:pPr>
+      <w:rPr>
+        <w:rFonts w:ascii="Wingdings" w:hAnsi="Wingdings" w:hint="default"/>
+      </w:rPr>
+    </w:lvl>
+  </w:abstractNum>
+  <w:abstractNum w:abstractNumId="7">
     <w:nsid w:val="0DF1138A"/>
     <w:multiLevelType w:val="multilevel"/>
     <w:tmpl w:val="88B4EC3A"/>
@@ -22779,7 +22657,7 @@
       </w:rPr>
     </w:lvl>
   </w:abstractNum>
-  <w:abstractNum w:abstractNumId="7">
+  <w:abstractNum w:abstractNumId="8">
     <w:nsid w:val="0DF36213"/>
     <w:multiLevelType w:val="multilevel"/>
     <w:tmpl w:val="9724B9E0"/>
@@ -22892,7 +22770,7 @@
       </w:rPr>
     </w:lvl>
   </w:abstractNum>
-  <w:abstractNum w:abstractNumId="8">
+  <w:abstractNum w:abstractNumId="9">
     <w:nsid w:val="10814FBF"/>
     <w:multiLevelType w:val="hybridMultilevel"/>
     <w:tmpl w:val="2AE01B0E"/>
@@ -23004,7 +22882,7 @@
       </w:rPr>
     </w:lvl>
   </w:abstractNum>
-  <w:abstractNum w:abstractNumId="9">
+  <w:abstractNum w:abstractNumId="10">
     <w:nsid w:val="190204C1"/>
     <w:multiLevelType w:val="hybridMultilevel"/>
     <w:tmpl w:val="408A4798"/>
@@ -23117,7 +22995,7 @@
       </w:rPr>
     </w:lvl>
   </w:abstractNum>
-  <w:abstractNum w:abstractNumId="10">
+  <w:abstractNum w:abstractNumId="11">
     <w:nsid w:val="1C826C27"/>
     <w:multiLevelType w:val="hybridMultilevel"/>
     <w:tmpl w:val="A3301342"/>
@@ -23229,7 +23107,7 @@
       </w:rPr>
     </w:lvl>
   </w:abstractNum>
-  <w:abstractNum w:abstractNumId="11">
+  <w:abstractNum w:abstractNumId="12">
     <w:nsid w:val="1D30613A"/>
     <w:multiLevelType w:val="hybridMultilevel"/>
     <w:tmpl w:val="C3B2111A"/>
@@ -23341,7 +23219,7 @@
       </w:rPr>
     </w:lvl>
   </w:abstractNum>
-  <w:abstractNum w:abstractNumId="12">
+  <w:abstractNum w:abstractNumId="13">
     <w:nsid w:val="201E636F"/>
     <w:multiLevelType w:val="hybridMultilevel"/>
     <w:tmpl w:val="CA34C46E"/>
@@ -23453,7 +23331,7 @@
       </w:rPr>
     </w:lvl>
   </w:abstractNum>
-  <w:abstractNum w:abstractNumId="13">
+  <w:abstractNum w:abstractNumId="14">
     <w:nsid w:val="22802F3C"/>
     <w:multiLevelType w:val="hybridMultilevel"/>
     <w:tmpl w:val="7B887E7C"/>
@@ -23566,7 +23444,7 @@
       </w:rPr>
     </w:lvl>
   </w:abstractNum>
-  <w:abstractNum w:abstractNumId="14">
+  <w:abstractNum w:abstractNumId="15">
     <w:nsid w:val="243534A4"/>
     <w:multiLevelType w:val="multilevel"/>
     <w:tmpl w:val="4D6A28D8"/>
@@ -23679,7 +23557,7 @@
       </w:rPr>
     </w:lvl>
   </w:abstractNum>
-  <w:abstractNum w:abstractNumId="15">
+  <w:abstractNum w:abstractNumId="16">
     <w:nsid w:val="267C127D"/>
     <w:multiLevelType w:val="hybridMultilevel"/>
     <w:tmpl w:val="FDE03A42"/>
@@ -23791,7 +23669,7 @@
       </w:rPr>
     </w:lvl>
   </w:abstractNum>
-  <w:abstractNum w:abstractNumId="16">
+  <w:abstractNum w:abstractNumId="17">
     <w:nsid w:val="283C30A6"/>
     <w:multiLevelType w:val="hybridMultilevel"/>
     <w:tmpl w:val="06E8455A"/>
@@ -23903,10 +23781,10 @@
       </w:rPr>
     </w:lvl>
   </w:abstractNum>
-  <w:abstractNum w:abstractNumId="17">
+  <w:abstractNum w:abstractNumId="18">
     <w:nsid w:val="3FE909F0"/>
     <w:multiLevelType w:val="hybridMultilevel"/>
-    <w:tmpl w:val="765E8BD6"/>
+    <w:tmpl w:val="F86ABEC8"/>
     <w:lvl w:ilvl="0" w:tplc="7C040CEE">
       <w:numFmt w:val="bullet"/>
       <w:lvlText w:val="-"/>
@@ -24015,7 +23893,7 @@
       </w:rPr>
     </w:lvl>
   </w:abstractNum>
-  <w:abstractNum w:abstractNumId="18">
+  <w:abstractNum w:abstractNumId="19">
     <w:nsid w:val="41B20EB2"/>
     <w:multiLevelType w:val="hybridMultilevel"/>
     <w:tmpl w:val="F89C0BFA"/>
@@ -24128,7 +24006,7 @@
       </w:rPr>
     </w:lvl>
   </w:abstractNum>
-  <w:abstractNum w:abstractNumId="19">
+  <w:abstractNum w:abstractNumId="20">
     <w:nsid w:val="42627E37"/>
     <w:multiLevelType w:val="hybridMultilevel"/>
     <w:tmpl w:val="AC5CE434"/>
@@ -24241,7 +24119,7 @@
       </w:rPr>
     </w:lvl>
   </w:abstractNum>
-  <w:abstractNum w:abstractNumId="20">
+  <w:abstractNum w:abstractNumId="21">
     <w:nsid w:val="4EAD070F"/>
     <w:multiLevelType w:val="hybridMultilevel"/>
     <w:tmpl w:val="EAE602B6"/>
@@ -24353,7 +24231,7 @@
       </w:rPr>
     </w:lvl>
   </w:abstractNum>
-  <w:abstractNum w:abstractNumId="21">
+  <w:abstractNum w:abstractNumId="22">
     <w:nsid w:val="5B99411D"/>
     <w:multiLevelType w:val="hybridMultilevel"/>
     <w:tmpl w:val="8D8246E2"/>
@@ -24466,7 +24344,7 @@
       </w:rPr>
     </w:lvl>
   </w:abstractNum>
-  <w:abstractNum w:abstractNumId="22">
+  <w:abstractNum w:abstractNumId="23">
     <w:nsid w:val="5E651FEA"/>
     <w:multiLevelType w:val="hybridMultilevel"/>
     <w:tmpl w:val="1A129080"/>
@@ -24578,7 +24456,7 @@
       </w:rPr>
     </w:lvl>
   </w:abstractNum>
-  <w:abstractNum w:abstractNumId="23">
+  <w:abstractNum w:abstractNumId="24">
     <w:nsid w:val="61E26ABE"/>
     <w:multiLevelType w:val="hybridMultilevel"/>
     <w:tmpl w:val="A4C82858"/>
@@ -24690,7 +24568,7 @@
       </w:rPr>
     </w:lvl>
   </w:abstractNum>
-  <w:abstractNum w:abstractNumId="24">
+  <w:abstractNum w:abstractNumId="25">
     <w:nsid w:val="63A62132"/>
     <w:multiLevelType w:val="hybridMultilevel"/>
     <w:tmpl w:val="C2FCD030"/>
@@ -24802,7 +24680,7 @@
       </w:rPr>
     </w:lvl>
   </w:abstractNum>
-  <w:abstractNum w:abstractNumId="25">
+  <w:abstractNum w:abstractNumId="26">
     <w:nsid w:val="64BF2D0D"/>
     <w:multiLevelType w:val="hybridMultilevel"/>
     <w:tmpl w:val="055E2F08"/>
@@ -24914,7 +24792,7 @@
       </w:rPr>
     </w:lvl>
   </w:abstractNum>
-  <w:abstractNum w:abstractNumId="26">
+  <w:abstractNum w:abstractNumId="27">
     <w:nsid w:val="68A25D23"/>
     <w:multiLevelType w:val="hybridMultilevel"/>
     <w:tmpl w:val="83DAD2EA"/>
@@ -25027,7 +24905,7 @@
       </w:rPr>
     </w:lvl>
   </w:abstractNum>
-  <w:abstractNum w:abstractNumId="27">
+  <w:abstractNum w:abstractNumId="28">
     <w:nsid w:val="69442243"/>
     <w:multiLevelType w:val="multilevel"/>
     <w:tmpl w:val="937CA8BE"/>
@@ -25140,7 +25018,7 @@
       </w:rPr>
     </w:lvl>
   </w:abstractNum>
-  <w:abstractNum w:abstractNumId="28">
+  <w:abstractNum w:abstractNumId="29">
     <w:nsid w:val="6F1F5637"/>
     <w:multiLevelType w:val="hybridMultilevel"/>
     <w:tmpl w:val="AF8E82C2"/>
@@ -25252,7 +25130,7 @@
       </w:rPr>
     </w:lvl>
   </w:abstractNum>
-  <w:abstractNum w:abstractNumId="29">
+  <w:abstractNum w:abstractNumId="30">
     <w:nsid w:val="706D43C0"/>
     <w:multiLevelType w:val="hybridMultilevel"/>
     <w:tmpl w:val="DC2C06F8"/>
@@ -25364,7 +25242,7 @@
       </w:rPr>
     </w:lvl>
   </w:abstractNum>
-  <w:abstractNum w:abstractNumId="30">
+  <w:abstractNum w:abstractNumId="31">
     <w:nsid w:val="75947DC2"/>
     <w:multiLevelType w:val="hybridMultilevel"/>
     <w:tmpl w:val="BEDA65BE"/>
@@ -25476,7 +25354,7 @@
       </w:rPr>
     </w:lvl>
   </w:abstractNum>
-  <w:abstractNum w:abstractNumId="31">
+  <w:abstractNum w:abstractNumId="32">
     <w:nsid w:val="78BC1C44"/>
     <w:multiLevelType w:val="hybridMultilevel"/>
     <w:tmpl w:val="1D6AAFAE"/>
@@ -25588,7 +25466,120 @@
       </w:rPr>
     </w:lvl>
   </w:abstractNum>
-  <w:abstractNum w:abstractNumId="32">
+  <w:abstractNum w:abstractNumId="33">
+    <w:nsid w:val="78DA233E"/>
+    <w:multiLevelType w:val="hybridMultilevel"/>
+    <w:tmpl w:val="595CAB74"/>
+    <w:lvl w:ilvl="0" w:tplc="04090001">
+      <w:start w:val="1"/>
+      <w:numFmt w:val="bullet"/>
+      <w:lvlText w:val=""/>
+      <w:lvlJc w:val="left"/>
+      <w:pPr>
+        <w:ind w:left="720" w:hanging="360"/>
+      </w:pPr>
+      <w:rPr>
+        <w:rFonts w:ascii="Symbol" w:hAnsi="Symbol" w:hint="default"/>
+      </w:rPr>
+    </w:lvl>
+    <w:lvl w:ilvl="1" w:tplc="04090003">
+      <w:start w:val="1"/>
+      <w:numFmt w:val="bullet"/>
+      <w:lvlText w:val="o"/>
+      <w:lvlJc w:val="left"/>
+      <w:pPr>
+        <w:ind w:left="1440" w:hanging="360"/>
+      </w:pPr>
+      <w:rPr>
+        <w:rFonts w:ascii="Courier New" w:hAnsi="Courier New" w:cs="Courier New" w:hint="default"/>
+      </w:rPr>
+    </w:lvl>
+    <w:lvl w:ilvl="2" w:tplc="04090005">
+      <w:start w:val="1"/>
+      <w:numFmt w:val="bullet"/>
+      <w:lvlText w:val=""/>
+      <w:lvlJc w:val="left"/>
+      <w:pPr>
+        <w:ind w:left="2160" w:hanging="360"/>
+      </w:pPr>
+      <w:rPr>
+        <w:rFonts w:ascii="Wingdings" w:hAnsi="Wingdings" w:hint="default"/>
+      </w:rPr>
+    </w:lvl>
+    <w:lvl w:ilvl="3" w:tplc="04090001" w:tentative="1">
+      <w:start w:val="1"/>
+      <w:numFmt w:val="bullet"/>
+      <w:lvlText w:val=""/>
+      <w:lvlJc w:val="left"/>
+      <w:pPr>
+        <w:ind w:left="2880" w:hanging="360"/>
+      </w:pPr>
+      <w:rPr>
+        <w:rFonts w:ascii="Symbol" w:hAnsi="Symbol" w:hint="default"/>
+      </w:rPr>
+    </w:lvl>
+    <w:lvl w:ilvl="4" w:tplc="04090003" w:tentative="1">
+      <w:start w:val="1"/>
+      <w:numFmt w:val="bullet"/>
+      <w:lvlText w:val="o"/>
+      <w:lvlJc w:val="left"/>
+      <w:pPr>
+        <w:ind w:left="3600" w:hanging="360"/>
+      </w:pPr>
+      <w:rPr>
+        <w:rFonts w:ascii="Courier New" w:hAnsi="Courier New" w:cs="Courier New" w:hint="default"/>
+      </w:rPr>
+    </w:lvl>
+    <w:lvl w:ilvl="5" w:tplc="04090005" w:tentative="1">
+      <w:start w:val="1"/>
+      <w:numFmt w:val="bullet"/>
+      <w:lvlText w:val=""/>
+      <w:lvlJc w:val="left"/>
+      <w:pPr>
+        <w:ind w:left="4320" w:hanging="360"/>
+      </w:pPr>
+      <w:rPr>
+        <w:rFonts w:ascii="Wingdings" w:hAnsi="Wingdings" w:hint="default"/>
+      </w:rPr>
+    </w:lvl>
+    <w:lvl w:ilvl="6" w:tplc="04090001" w:tentative="1">
+      <w:start w:val="1"/>
+      <w:numFmt w:val="bullet"/>
+      <w:lvlText w:val=""/>
+      <w:lvlJc w:val="left"/>
+      <w:pPr>
+        <w:ind w:left="5040" w:hanging="360"/>
+      </w:pPr>
+      <w:rPr>
+        <w:rFonts w:ascii="Symbol" w:hAnsi="Symbol" w:hint="default"/>
+      </w:rPr>
+    </w:lvl>
+    <w:lvl w:ilvl="7" w:tplc="04090003" w:tentative="1">
+      <w:start w:val="1"/>
+      <w:numFmt w:val="bullet"/>
+      <w:lvlText w:val="o"/>
+      <w:lvlJc w:val="left"/>
+      <w:pPr>
+        <w:ind w:left="5760" w:hanging="360"/>
+      </w:pPr>
+      <w:rPr>
+        <w:rFonts w:ascii="Courier New" w:hAnsi="Courier New" w:cs="Courier New" w:hint="default"/>
+      </w:rPr>
+    </w:lvl>
+    <w:lvl w:ilvl="8" w:tplc="04090005" w:tentative="1">
+      <w:start w:val="1"/>
+      <w:numFmt w:val="bullet"/>
+      <w:lvlText w:val=""/>
+      <w:lvlJc w:val="left"/>
+      <w:pPr>
+        <w:ind w:left="6480" w:hanging="360"/>
+      </w:pPr>
+      <w:rPr>
+        <w:rFonts w:ascii="Wingdings" w:hAnsi="Wingdings" w:hint="default"/>
+      </w:rPr>
+    </w:lvl>
+  </w:abstractNum>
+  <w:abstractNum w:abstractNumId="34">
     <w:nsid w:val="7E184518"/>
     <w:multiLevelType w:val="hybridMultilevel"/>
     <w:tmpl w:val="CA98A4EC"/>
@@ -25704,88 +25695,88 @@
     <w:abstractNumId w:val="1"/>
   </w:num>
   <w:num w:numId="2">
-    <w:abstractNumId w:val="17"/>
+    <w:abstractNumId w:val="18"/>
   </w:num>
   <w:num w:numId="3">
-    <w:abstractNumId w:val="10"/>
+    <w:abstractNumId w:val="11"/>
   </w:num>
   <w:num w:numId="4">
-    <w:abstractNumId w:val="11"/>
+    <w:abstractNumId w:val="12"/>
   </w:num>
   <w:num w:numId="5">
-    <w:abstractNumId w:val="29"/>
+    <w:abstractNumId w:val="30"/>
   </w:num>
   <w:num w:numId="6">
-    <w:abstractNumId w:val="15"/>
+    <w:abstractNumId w:val="16"/>
   </w:num>
   <w:num w:numId="7">
     <w:abstractNumId w:val="5"/>
   </w:num>
   <w:num w:numId="8">
-    <w:abstractNumId w:val="24"/>
+    <w:abstractNumId w:val="25"/>
   </w:num>
   <w:num w:numId="9">
-    <w:abstractNumId w:val="28"/>
+    <w:abstractNumId w:val="29"/>
   </w:num>
   <w:num w:numId="10">
-    <w:abstractNumId w:val="9"/>
+    <w:abstractNumId w:val="10"/>
   </w:num>
   <w:num w:numId="11">
-    <w:abstractNumId w:val="21"/>
+    <w:abstractNumId w:val="22"/>
   </w:num>
   <w:num w:numId="12">
-    <w:abstractNumId w:val="19"/>
+    <w:abstractNumId w:val="20"/>
   </w:num>
   <w:num w:numId="13">
-    <w:abstractNumId w:val="6"/>
+    <w:abstractNumId w:val="7"/>
   </w:num>
   <w:num w:numId="14">
-    <w:abstractNumId w:val="16"/>
+    <w:abstractNumId w:val="17"/>
   </w:num>
   <w:num w:numId="15">
     <w:abstractNumId w:val="2"/>
   </w:num>
   <w:num w:numId="16">
+    <w:abstractNumId w:val="14"/>
+  </w:num>
+  <w:num w:numId="17">
+    <w:abstractNumId w:val="31"/>
+  </w:num>
+  <w:num w:numId="18">
+    <w:abstractNumId w:val="9"/>
+  </w:num>
+  <w:num w:numId="19">
+    <w:abstractNumId w:val="21"/>
+  </w:num>
+  <w:num w:numId="20">
     <w:abstractNumId w:val="13"/>
   </w:num>
-  <w:num w:numId="17">
-    <w:abstractNumId w:val="30"/>
-  </w:num>
-  <w:num w:numId="18">
-    <w:abstractNumId w:val="8"/>
-  </w:num>
-  <w:num w:numId="19">
-    <w:abstractNumId w:val="20"/>
-  </w:num>
-  <w:num w:numId="20">
-    <w:abstractNumId w:val="12"/>
-  </w:num>
   <w:num w:numId="21">
-    <w:abstractNumId w:val="22"/>
+    <w:abstractNumId w:val="23"/>
   </w:num>
   <w:num w:numId="22">
-    <w:abstractNumId w:val="31"/>
+    <w:abstractNumId w:val="32"/>
   </w:num>
   <w:num w:numId="23">
     <w:abstractNumId w:val="3"/>
   </w:num>
   <w:num w:numId="24">
-    <w:abstractNumId w:val="32"/>
+    <w:abstractNumId w:val="34"/>
   </w:num>
   <w:num w:numId="25">
     <w:abstractNumId w:val="0"/>
   </w:num>
   <w:num w:numId="26">
-    <w:abstractNumId w:val="23"/>
+    <w:abstractNumId w:val="24"/>
   </w:num>
   <w:num w:numId="27">
     <w:abstractNumId w:val="4"/>
   </w:num>
   <w:num w:numId="28">
-    <w:abstractNumId w:val="18"/>
+    <w:abstractNumId w:val="19"/>
   </w:num>
   <w:num w:numId="29">
-    <w:abstractNumId w:val="27"/>
+    <w:abstractNumId w:val="28"/>
   </w:num>
   <w:num w:numId="30">
     <w:abstractNumId w:val="1"/>
@@ -25818,31 +25809,37 @@
     </w:lvlOverride>
   </w:num>
   <w:num w:numId="31">
-    <w:abstractNumId w:val="17"/>
+    <w:abstractNumId w:val="18"/>
   </w:num>
   <w:num w:numId="32">
-    <w:abstractNumId w:val="10"/>
+    <w:abstractNumId w:val="11"/>
   </w:num>
   <w:num w:numId="33">
-    <w:abstractNumId w:val="24"/>
+    <w:abstractNumId w:val="25"/>
   </w:num>
   <w:num w:numId="34">
     <w:abstractNumId w:val="2"/>
   </w:num>
   <w:num w:numId="35">
-    <w:abstractNumId w:val="11"/>
+    <w:abstractNumId w:val="12"/>
   </w:num>
   <w:num w:numId="36">
-    <w:abstractNumId w:val="7"/>
+    <w:abstractNumId w:val="8"/>
   </w:num>
   <w:num w:numId="37">
-    <w:abstractNumId w:val="14"/>
+    <w:abstractNumId w:val="15"/>
   </w:num>
   <w:num w:numId="38">
-    <w:abstractNumId w:val="25"/>
+    <w:abstractNumId w:val="26"/>
   </w:num>
   <w:num w:numId="39">
-    <w:abstractNumId w:val="26"/>
+    <w:abstractNumId w:val="27"/>
+  </w:num>
+  <w:num w:numId="40">
+    <w:abstractNumId w:val="6"/>
+  </w:num>
+  <w:num w:numId="41">
+    <w:abstractNumId w:val="33"/>
   </w:num>
   <w:numIdMacAtCleanup w:val="28"/>
 </w:numbering>
@@ -28787,7 +28784,7 @@
 </file>
 
 <file path=customXml/itemProps1.xml><?xml version="1.0" encoding="utf-8"?>
-<ds:datastoreItem xmlns:ds="http://schemas.openxmlformats.org/officeDocument/2006/customXml" ds:itemID="{9B7981B3-2A09-42D8-B878-577298DE4A12}">
+<ds:datastoreItem xmlns:ds="http://schemas.openxmlformats.org/officeDocument/2006/customXml" ds:itemID="{E14C3B21-47E5-4919-8C6B-67074F08255E}">
   <ds:schemaRefs>
     <ds:schemaRef ds:uri="http://schemas.openxmlformats.org/officeDocument/2006/bibliography"/>
   </ds:schemaRefs>

</xml_diff>